<commit_message>
All from distance learning
</commit_message>
<xml_diff>
--- a/Mobile-dev/hw_8.docx
+++ b/Mobile-dev/hw_8.docx
@@ -1,7 +1,1675 @@
 
 <file path=word/document.xml><?xml version="1.0" encoding="utf-8"?>
-<w:document xmlns:wpc="http://schemas.microsoft.com/office/word/2010/wordprocessingCanvas" xmlns:cx="http://schemas.microsoft.com/office/drawing/2014/chartex" xmlns:cx1="http://schemas.microsoft.com/office/drawing/2015/9/8/chartex" xmlns:cx2="http://schemas.microsoft.com/office/drawing/2015/10/21/chartex" xmlns:cx3="http://schemas.microsoft.com/office/drawing/2016/5/9/chartex" xmlns:cx4="http://schemas.microsoft.com/office/drawing/2016/5/10/chartex" xmlns:cx5="http://schemas.microsoft.com/office/drawing/2016/5/11/chartex" xmlns:cx6="http://schemas.microsoft.com/office/drawing/2016/5/12/chartex" xmlns:cx7="http://schemas.microsoft.com/office/drawing/2016/5/13/chartex" xmlns:cx8="http://schemas.microsoft.com/office/drawing/2016/5/14/chartex" xmlns:mc="http://schemas.openxmlformats.org/markup-compatibility/2006" xmlns:aink="http://schemas.microsoft.com/office/drawing/2016/ink" xmlns:am3d="http://schemas.microsoft.com/office/drawing/2017/model3d" xmlns:o="urn:schemas-microsoft-com:office:office" xmlns:oel="http://schemas.microsoft.com/office/2019/extlst" xmlns:r="http://schemas.openxmlformats.org/officeDocument/2006/relationships" xmlns:m="http://schemas.openxmlformats.org/officeDocument/2006/math" xmlns:v="urn:schemas-microsoft-com:vml" xmlns:wp14="http://schemas.microsoft.com/office/word/2010/wordprocessingDrawing" xmlns:wp="http://schemas.openxmlformats.org/drawingml/2006/wordprocessingDrawing" xmlns:w10="urn:schemas-microsoft-com:office:word" xmlns:w="http://schemas.openxmlformats.org/wordprocessingml/2006/main" xmlns:w14="http://schemas.microsoft.com/office/word/2010/wordml" xmlns:w15="http://schemas.microsoft.com/office/word/2012/wordml" xmlns:w16cex="http://schemas.microsoft.com/office/word/2018/wordml/cex" xmlns:w16cid="http://schemas.microsoft.com/office/word/2016/wordml/cid" xmlns:w16="http://schemas.microsoft.com/office/word/2018/wordml" xmlns:w16sdtdh="http://schemas.microsoft.com/office/word/2020/wordml/sdtdatahash" xmlns:w16se="http://schemas.microsoft.com/office/word/2015/wordml/symex" xmlns:wpg="http://schemas.microsoft.com/office/word/2010/wordprocessingGroup" xmlns:wpi="http://schemas.microsoft.com/office/word/2010/wordprocessingInk" xmlns:wne="http://schemas.microsoft.com/office/word/2006/wordml" xmlns:wps="http://schemas.microsoft.com/office/word/2010/wordprocessingShape" mc:Ignorable="w14 w15 w16se w16cid w16 w16cex w16sdtdh wp14">
+<w:document xmlns:wpc="http://schemas.microsoft.com/office/word/2010/wordprocessingCanvas" xmlns:cx="http://schemas.microsoft.com/office/drawing/2014/chartex" xmlns:cx1="http://schemas.microsoft.com/office/drawing/2015/9/8/chartex" xmlns:cx2="http://schemas.microsoft.com/office/drawing/2015/10/21/chartex" xmlns:cx3="http://schemas.microsoft.com/office/drawing/2016/5/9/chartex" xmlns:cx4="http://schemas.microsoft.com/office/drawing/2016/5/10/chartex" xmlns:cx5="http://schemas.microsoft.com/office/drawing/2016/5/11/chartex" xmlns:cx6="http://schemas.microsoft.com/office/drawing/2016/5/12/chartex" xmlns:cx7="http://schemas.microsoft.com/office/drawing/2016/5/13/chartex" xmlns:cx8="http://schemas.microsoft.com/office/drawing/2016/5/14/chartex" xmlns:mc="http://schemas.openxmlformats.org/markup-compatibility/2006" xmlns:aink="http://schemas.microsoft.com/office/drawing/2016/ink" xmlns:am3d="http://schemas.microsoft.com/office/drawing/2017/model3d" xmlns:o="urn:schemas-microsoft-com:office:office" xmlns:oel="http://schemas.microsoft.com/office/2019/extlst" xmlns:r="http://schemas.openxmlformats.org/officeDocument/2006/relationships" xmlns:m="http://schemas.openxmlformats.org/officeDocument/2006/math" xmlns:v="urn:schemas-microsoft-com:vml" xmlns:wp14="http://schemas.microsoft.com/office/word/2010/wordprocessingDrawing" xmlns:wp="http://schemas.openxmlformats.org/drawingml/2006/wordprocessingDrawing" xmlns:w10="urn:schemas-microsoft-com:office:word" xmlns:w="http://schemas.openxmlformats.org/wordprocessingml/2006/main" xmlns:w14="http://schemas.microsoft.com/office/word/2010/wordml" xmlns:w15="http://schemas.microsoft.com/office/word/2012/wordml" xmlns:w16cex="http://schemas.microsoft.com/office/word/2018/wordml/cex" xmlns:w16cid="http://schemas.microsoft.com/office/word/2016/wordml/cid" xmlns:w16="http://schemas.microsoft.com/office/word/2018/wordml" xmlns:w16du="http://schemas.microsoft.com/office/word/2023/wordml/word16du" xmlns:w16sdtdh="http://schemas.microsoft.com/office/word/2020/wordml/sdtdatahash" xmlns:w16se="http://schemas.microsoft.com/office/word/2015/wordml/symex" xmlns:wpg="http://schemas.microsoft.com/office/word/2010/wordprocessingGroup" xmlns:wpi="http://schemas.microsoft.com/office/word/2010/wordprocessingInk" xmlns:wne="http://schemas.microsoft.com/office/word/2006/wordml" xmlns:wps="http://schemas.microsoft.com/office/word/2010/wordprocessingShape" mc:Ignorable="w14 w15 w16se w16cid w16 w16cex w16sdtdh w16du wp14">
   <w:body>
+    <w:tbl>
+      <w:tblPr>
+        <w:tblW w:w="9681" w:type="dxa"/>
+        <w:jc w:val="center"/>
+        <w:tblLayout w:type="fixed"/>
+        <w:tblCellMar>
+          <w:left w:w="0" w:type="dxa"/>
+          <w:right w:w="0" w:type="dxa"/>
+        </w:tblCellMar>
+        <w:tblLook w:val="0000" w:firstRow="0" w:lastRow="0" w:firstColumn="0" w:lastColumn="0" w:noHBand="0" w:noVBand="0"/>
+      </w:tblPr>
+      <w:tblGrid>
+        <w:gridCol w:w="111"/>
+        <w:gridCol w:w="9487"/>
+        <w:gridCol w:w="83"/>
+      </w:tblGrid>
+      <w:tr>
+        <w:trPr>
+          <w:cantSplit/>
+          <w:trHeight w:val="180"/>
+          <w:jc w:val="center"/>
+        </w:trPr>
+        <w:tc>
+          <w:tcPr>
+            <w:tcW w:w="9597" w:type="dxa"/>
+            <w:gridSpan w:val="2"/>
+          </w:tcPr>
+          <w:tbl>
+            <w:tblPr>
+              <w:tblW w:w="9356" w:type="dxa"/>
+              <w:tblLayout w:type="fixed"/>
+              <w:tblCellMar>
+                <w:left w:w="0" w:type="dxa"/>
+                <w:right w:w="0" w:type="dxa"/>
+              </w:tblCellMar>
+              <w:tblLook w:val="0000" w:firstRow="0" w:lastRow="0" w:firstColumn="0" w:lastColumn="0" w:noHBand="0" w:noVBand="0"/>
+            </w:tblPr>
+            <w:tblGrid>
+              <w:gridCol w:w="2599"/>
+              <w:gridCol w:w="3166"/>
+              <w:gridCol w:w="3591"/>
+            </w:tblGrid>
+            <w:tr>
+              <w:trPr>
+                <w:cantSplit/>
+                <w:trHeight w:val="184"/>
+              </w:trPr>
+              <w:tc>
+                <w:tcPr>
+                  <w:tcW w:w="2599" w:type="dxa"/>
+                </w:tcPr>
+                <w:p>
+                  <w:pPr>
+                    <w:widowControl w:val="0"/>
+                    <w:spacing w:after="0" w:line="240" w:lineRule="atLeast"/>
+                    <w:ind w:left="0" w:firstLine="0"/>
+                    <w:jc w:val="center"/>
+                    <w:rPr>
+                      <w:rFonts w:ascii="Times New Roman" w:eastAsia="Times New Roman" w:hAnsi="Times New Roman" w:cs="Times New Roman"/>
+                      <w:b/>
+                      <w:bCs/>
+                      <w:sz w:val="24"/>
+                      <w:szCs w:val="24"/>
+                      <w:lang w:eastAsia="ru-RU"/>
+                    </w:rPr>
+                  </w:pPr>
+                </w:p>
+                <w:p>
+                  <w:pPr>
+                    <w:widowControl w:val="0"/>
+                    <w:spacing w:after="0" w:line="240" w:lineRule="atLeast"/>
+                    <w:ind w:left="0" w:firstLine="0"/>
+                    <w:jc w:val="center"/>
+                    <w:rPr>
+                      <w:rFonts w:ascii="Times New Roman" w:eastAsia="Times New Roman" w:hAnsi="Times New Roman" w:cs="Times New Roman"/>
+                      <w:b/>
+                      <w:bCs/>
+                      <w:sz w:val="24"/>
+                      <w:szCs w:val="24"/>
+                      <w:lang w:eastAsia="ru-RU"/>
+                    </w:rPr>
+                  </w:pPr>
+                </w:p>
+                <w:p>
+                  <w:pPr>
+                    <w:widowControl w:val="0"/>
+                    <w:spacing w:after="0" w:line="240" w:lineRule="atLeast"/>
+                    <w:ind w:left="0" w:firstLine="0"/>
+                    <w:jc w:val="center"/>
+                    <w:rPr>
+                      <w:rFonts w:ascii="Times New Roman" w:eastAsia="Times New Roman" w:hAnsi="Times New Roman" w:cs="Times New Roman"/>
+                      <w:caps/>
+                      <w:sz w:val="24"/>
+                      <w:szCs w:val="20"/>
+                      <w:lang w:eastAsia="ru-RU"/>
+                    </w:rPr>
+                  </w:pPr>
+                </w:p>
+              </w:tc>
+              <w:tc>
+                <w:tcPr>
+                  <w:tcW w:w="3166" w:type="dxa"/>
+                </w:tcPr>
+                <w:p>
+                  <w:pPr>
+                    <w:widowControl w:val="0"/>
+                    <w:spacing w:after="0" w:line="240" w:lineRule="atLeast"/>
+                    <w:ind w:left="0" w:firstLine="0"/>
+                    <w:jc w:val="left"/>
+                    <w:rPr>
+                      <w:rFonts w:ascii="Times New Roman" w:eastAsia="Times New Roman" w:hAnsi="Times New Roman" w:cs="Times New Roman"/>
+                      <w:sz w:val="24"/>
+                      <w:szCs w:val="20"/>
+                      <w:lang w:eastAsia="ru-RU"/>
+                    </w:rPr>
+                  </w:pPr>
+                  <w:r>
+                    <w:rPr>
+                      <w:rFonts w:ascii="Times New Roman" w:eastAsia="Times New Roman" w:hAnsi="Times New Roman" w:cs="Times New Roman"/>
+                      <w:sz w:val="24"/>
+                      <w:szCs w:val="20"/>
+                      <w:lang w:eastAsia="ru-RU"/>
+                    </w:rPr>
+                    <w:t xml:space="preserve">                  </w:t>
+                  </w:r>
+                </w:p>
+                <w:p>
+                  <w:pPr>
+                    <w:widowControl w:val="0"/>
+                    <w:spacing w:after="0" w:line="240" w:lineRule="atLeast"/>
+                    <w:ind w:left="0" w:firstLine="0"/>
+                    <w:jc w:val="left"/>
+                    <w:rPr>
+                      <w:rFonts w:ascii="Times New Roman" w:eastAsia="Times New Roman" w:hAnsi="Times New Roman" w:cs="Times New Roman"/>
+                      <w:sz w:val="24"/>
+                      <w:szCs w:val="20"/>
+                      <w:lang w:eastAsia="ru-RU"/>
+                    </w:rPr>
+                  </w:pPr>
+                  <w:r>
+                    <w:rPr>
+                      <w:rFonts w:ascii="Times New Roman" w:eastAsia="Times New Roman" w:hAnsi="Times New Roman" w:cs="Times New Roman"/>
+                      <w:sz w:val="24"/>
+                      <w:szCs w:val="20"/>
+                      <w:lang w:eastAsia="ru-RU"/>
+                    </w:rPr>
+                    <w:t xml:space="preserve">                       </w:t>
+                  </w:r>
+                  <w:r>
+                    <w:rPr>
+                      <w:noProof/>
+                    </w:rPr>
+                    <w:drawing>
+                      <wp:inline distT="0" distB="0" distL="0" distR="0" wp14:anchorId="50E52709" wp14:editId="02175F9C">
+                        <wp:extent cx="890905" cy="1009015"/>
+                        <wp:effectExtent l="0" t="0" r="0" b="0"/>
+                        <wp:docPr id="1" name="Рисунок 2"/>
+                        <wp:cNvGraphicFramePr>
+                          <a:graphicFrameLocks xmlns:a="http://schemas.openxmlformats.org/drawingml/2006/main" noChangeAspect="1"/>
+                        </wp:cNvGraphicFramePr>
+                        <a:graphic xmlns:a="http://schemas.openxmlformats.org/drawingml/2006/main">
+                          <a:graphicData uri="http://schemas.openxmlformats.org/drawingml/2006/picture">
+                            <pic:pic xmlns:pic="http://schemas.openxmlformats.org/drawingml/2006/picture">
+                              <pic:nvPicPr>
+                                <pic:cNvPr id="1" name="Рисунок 2"/>
+                                <pic:cNvPicPr>
+                                  <a:picLocks noChangeAspect="1" noChangeArrowheads="1"/>
+                                </pic:cNvPicPr>
+                              </pic:nvPicPr>
+                              <pic:blipFill>
+                                <a:blip r:embed="rId8"/>
+                                <a:stretch>
+                                  <a:fillRect/>
+                                </a:stretch>
+                              </pic:blipFill>
+                              <pic:spPr bwMode="auto">
+                                <a:xfrm>
+                                  <a:off x="0" y="0"/>
+                                  <a:ext cx="890905" cy="1009015"/>
+                                </a:xfrm>
+                                <a:prstGeom prst="rect">
+                                  <a:avLst/>
+                                </a:prstGeom>
+                              </pic:spPr>
+                            </pic:pic>
+                          </a:graphicData>
+                        </a:graphic>
+                      </wp:inline>
+                    </w:drawing>
+                  </w:r>
+                </w:p>
+              </w:tc>
+              <w:tc>
+                <w:tcPr>
+                  <w:tcW w:w="3591" w:type="dxa"/>
+                </w:tcPr>
+                <w:p>
+                  <w:pPr>
+                    <w:widowControl w:val="0"/>
+                    <w:spacing w:after="0" w:line="240" w:lineRule="atLeast"/>
+                    <w:ind w:left="0" w:firstLine="0"/>
+                    <w:jc w:val="center"/>
+                    <w:rPr>
+                      <w:rFonts w:ascii="Times New Roman" w:eastAsia="Times New Roman" w:hAnsi="Times New Roman" w:cs="Times New Roman"/>
+                      <w:caps/>
+                      <w:sz w:val="24"/>
+                      <w:szCs w:val="20"/>
+                      <w:lang w:eastAsia="ru-RU"/>
+                    </w:rPr>
+                  </w:pPr>
+                </w:p>
+              </w:tc>
+            </w:tr>
+            <w:tr>
+              <w:trPr>
+                <w:cantSplit/>
+                <w:trHeight w:val="554"/>
+              </w:trPr>
+              <w:tc>
+                <w:tcPr>
+                  <w:tcW w:w="9356" w:type="dxa"/>
+                  <w:gridSpan w:val="3"/>
+                  <w:vAlign w:val="center"/>
+                </w:tcPr>
+                <w:p>
+                  <w:pPr>
+                    <w:widowControl w:val="0"/>
+                    <w:spacing w:after="0" w:line="240" w:lineRule="atLeast"/>
+                    <w:ind w:left="0" w:firstLine="0"/>
+                    <w:jc w:val="center"/>
+                    <w:rPr>
+                      <w:rFonts w:ascii="Times New Roman" w:eastAsia="Times New Roman" w:hAnsi="Times New Roman" w:cs="Times New Roman"/>
+                      <w:caps/>
+                      <w:sz w:val="20"/>
+                      <w:szCs w:val="20"/>
+                      <w:lang w:eastAsia="ru-RU"/>
+                    </w:rPr>
+                  </w:pPr>
+                  <w:r>
+                    <w:rPr>
+                      <w:rFonts w:ascii="Times New Roman" w:eastAsia="Times New Roman" w:hAnsi="Times New Roman" w:cs="Times New Roman"/>
+                      <w:caps/>
+                      <w:sz w:val="24"/>
+                      <w:szCs w:val="24"/>
+                      <w:lang w:eastAsia="ru-RU"/>
+                    </w:rPr>
+                    <w:t>МИНОБРНАУКИ РОССИИ</w:t>
+                  </w:r>
+                </w:p>
+              </w:tc>
+            </w:tr>
+            <w:tr>
+              <w:trPr>
+                <w:cantSplit/>
+                <w:trHeight w:val="18"/>
+              </w:trPr>
+              <w:tc>
+                <w:tcPr>
+                  <w:tcW w:w="9356" w:type="dxa"/>
+                  <w:gridSpan w:val="3"/>
+                  <w:tcBorders>
+                    <w:bottom w:val="single" w:sz="18" w:space="0" w:color="000000"/>
+                  </w:tcBorders>
+                </w:tcPr>
+                <w:p>
+                  <w:pPr>
+                    <w:widowControl w:val="0"/>
+                    <w:spacing w:after="0" w:line="240" w:lineRule="exact"/>
+                    <w:ind w:left="0" w:firstLine="0"/>
+                    <w:jc w:val="center"/>
+                    <w:rPr>
+                      <w:rFonts w:ascii="Times New Roman" w:eastAsia="Times New Roman" w:hAnsi="Times New Roman" w:cs="Times New Roman"/>
+                      <w:sz w:val="24"/>
+                      <w:szCs w:val="20"/>
+                      <w:lang w:eastAsia="ru-RU"/>
+                    </w:rPr>
+                  </w:pPr>
+                  <w:r>
+                    <w:rPr>
+                      <w:rFonts w:ascii="Times New Roman" w:eastAsia="Times New Roman" w:hAnsi="Times New Roman" w:cs="Times New Roman"/>
+                      <w:sz w:val="24"/>
+                      <w:szCs w:val="20"/>
+                      <w:lang w:eastAsia="ru-RU"/>
+                    </w:rPr>
+                    <w:t xml:space="preserve">Федеральное государственное бюджетное образовательное учреждение </w:t>
+                  </w:r>
+                </w:p>
+                <w:p>
+                  <w:pPr>
+                    <w:widowControl w:val="0"/>
+                    <w:spacing w:after="0" w:line="240" w:lineRule="exact"/>
+                    <w:ind w:left="0" w:firstLine="0"/>
+                    <w:jc w:val="center"/>
+                    <w:rPr>
+                      <w:rFonts w:ascii="Times New Roman" w:eastAsia="Times New Roman" w:hAnsi="Times New Roman" w:cs="Times New Roman"/>
+                      <w:sz w:val="24"/>
+                      <w:szCs w:val="20"/>
+                      <w:lang w:eastAsia="ru-RU"/>
+                    </w:rPr>
+                  </w:pPr>
+                  <w:r>
+                    <w:rPr>
+                      <w:rFonts w:ascii="Times New Roman" w:eastAsia="Times New Roman" w:hAnsi="Times New Roman" w:cs="Times New Roman"/>
+                      <w:sz w:val="24"/>
+                      <w:szCs w:val="20"/>
+                      <w:lang w:eastAsia="ru-RU"/>
+                    </w:rPr>
+                    <w:t xml:space="preserve"> высшего образования</w:t>
+                  </w:r>
+                </w:p>
+                <w:p>
+                  <w:pPr>
+                    <w:widowControl w:val="0"/>
+                    <w:spacing w:after="0" w:line="240" w:lineRule="exact"/>
+                    <w:ind w:left="0" w:firstLine="0"/>
+                    <w:jc w:val="center"/>
+                    <w:rPr>
+                      <w:rFonts w:ascii="Times New Roman" w:eastAsia="Times New Roman" w:hAnsi="Times New Roman" w:cs="Times New Roman"/>
+                      <w:b/>
+                      <w:sz w:val="20"/>
+                      <w:szCs w:val="20"/>
+                      <w:lang w:eastAsia="ru-RU"/>
+                    </w:rPr>
+                  </w:pPr>
+                  <w:r>
+                    <w:rPr>
+                      <w:rFonts w:ascii="Times New Roman" w:eastAsia="Times New Roman" w:hAnsi="Times New Roman" w:cs="Times New Roman"/>
+                      <w:b/>
+                      <w:sz w:val="24"/>
+                      <w:szCs w:val="20"/>
+                      <w:lang w:eastAsia="ru-RU"/>
+                    </w:rPr>
+                    <w:t>«</w:t>
+                  </w:r>
+                  <w:r>
+                    <w:rPr>
+                      <w:rFonts w:ascii="Times New Roman" w:eastAsia="Times New Roman" w:hAnsi="Times New Roman" w:cs="Times New Roman"/>
+                      <w:b/>
+                      <w:sz w:val="24"/>
+                      <w:szCs w:val="24"/>
+                      <w:lang w:eastAsia="ru-RU"/>
+                    </w:rPr>
+                    <w:t>МИРЭА</w:t>
+                  </w:r>
+                  <w:r>
+                    <w:rPr>
+                      <w:rFonts w:ascii="Times New Roman" w:eastAsia="Times New Roman" w:hAnsi="Times New Roman" w:cs="Times New Roman"/>
+                      <w:b/>
+                      <w:sz w:val="24"/>
+                      <w:szCs w:val="20"/>
+                      <w:lang w:eastAsia="ru-RU"/>
+                    </w:rPr>
+                    <w:t xml:space="preserve"> </w:t>
+                  </w:r>
+                  <w:r>
+                    <w:rPr>
+                      <w:rFonts w:ascii="Times New Roman" w:eastAsia="Times New Roman" w:hAnsi="Times New Roman" w:cs="Times New Roman"/>
+                      <w:b/>
+                      <w:sz w:val="24"/>
+                      <w:szCs w:val="24"/>
+                      <w:lang w:eastAsia="ru-RU"/>
+                    </w:rPr>
+                    <w:t xml:space="preserve">– </w:t>
+                  </w:r>
+                  <w:r>
+                    <w:rPr>
+                      <w:rFonts w:ascii="Times New Roman" w:eastAsia="Times New Roman" w:hAnsi="Times New Roman" w:cs="Times New Roman"/>
+                      <w:b/>
+                      <w:sz w:val="24"/>
+                      <w:szCs w:val="20"/>
+                      <w:lang w:eastAsia="ru-RU"/>
+                    </w:rPr>
+                    <w:t>Российский технологический университет»</w:t>
+                  </w:r>
+                </w:p>
+                <w:p>
+                  <w:pPr>
+                    <w:keepNext/>
+                    <w:widowControl w:val="0"/>
+                    <w:spacing w:after="0" w:line="240" w:lineRule="auto"/>
+                    <w:ind w:left="0" w:firstLine="0"/>
+                    <w:jc w:val="center"/>
+                    <w:outlineLvl w:val="0"/>
+                    <w:rPr>
+                      <w:rFonts w:ascii="Times New Roman" w:eastAsia="Times New Roman" w:hAnsi="Times New Roman" w:cs="Times New Roman"/>
+                      <w:b/>
+                      <w:sz w:val="32"/>
+                      <w:szCs w:val="32"/>
+                      <w:lang w:eastAsia="ru-RU"/>
+                    </w:rPr>
+                  </w:pPr>
+                  <w:r>
+                    <w:rPr>
+                      <w:rFonts w:ascii="Times New Roman" w:eastAsia="Times New Roman" w:hAnsi="Times New Roman" w:cs="Times New Roman"/>
+                      <w:b/>
+                      <w:sz w:val="32"/>
+                      <w:szCs w:val="32"/>
+                      <w:lang w:eastAsia="ru-RU"/>
+                    </w:rPr>
+                    <w:t>РТУ МИРЭА</w:t>
+                  </w:r>
+                </w:p>
+              </w:tc>
+            </w:tr>
+          </w:tbl>
+          <w:p>
+            <w:pPr>
+              <w:widowControl w:val="0"/>
+              <w:spacing w:before="120" w:after="0" w:line="240" w:lineRule="auto"/>
+              <w:ind w:left="0" w:firstLine="709"/>
+              <w:jc w:val="center"/>
+              <w:rPr>
+                <w:rFonts w:ascii="Times New Roman" w:eastAsia="Times New Roman" w:hAnsi="Times New Roman" w:cs="Times New Roman"/>
+                <w:sz w:val="28"/>
+                <w:szCs w:val="20"/>
+                <w:lang w:eastAsia="ru-RU"/>
+              </w:rPr>
+            </w:pPr>
+            <w:r>
+              <w:rPr>
+                <w:rFonts w:ascii="Times New Roman" w:eastAsia="Times New Roman" w:hAnsi="Times New Roman" w:cs="Times New Roman"/>
+                <w:sz w:val="28"/>
+                <w:szCs w:val="20"/>
+                <w:lang w:eastAsia="ru-RU"/>
+              </w:rPr>
+              <w:t>Институт Информационных технологий</w:t>
+            </w:r>
+          </w:p>
+        </w:tc>
+        <w:tc>
+          <w:tcPr>
+            <w:tcW w:w="83" w:type="dxa"/>
+          </w:tcPr>
+          <w:p>
+            <w:pPr>
+              <w:widowControl w:val="0"/>
+              <w:ind w:left="0" w:firstLine="0"/>
+              <w:jc w:val="left"/>
+            </w:pPr>
+          </w:p>
+        </w:tc>
+      </w:tr>
+      <w:tr>
+        <w:trPr>
+          <w:cantSplit/>
+          <w:trHeight w:val="180"/>
+          <w:jc w:val="center"/>
+        </w:trPr>
+        <w:tc>
+          <w:tcPr>
+            <w:tcW w:w="9597" w:type="dxa"/>
+            <w:gridSpan w:val="2"/>
+          </w:tcPr>
+          <w:p>
+            <w:pPr>
+              <w:widowControl w:val="0"/>
+              <w:spacing w:after="0" w:line="240" w:lineRule="auto"/>
+              <w:ind w:left="0" w:firstLine="709"/>
+              <w:jc w:val="center"/>
+              <w:rPr>
+                <w:rFonts w:ascii="Times New Roman" w:eastAsia="Times New Roman" w:hAnsi="Times New Roman" w:cs="Times New Roman"/>
+                <w:sz w:val="28"/>
+                <w:szCs w:val="20"/>
+                <w:lang w:eastAsia="ru-RU"/>
+              </w:rPr>
+            </w:pPr>
+          </w:p>
+        </w:tc>
+        <w:tc>
+          <w:tcPr>
+            <w:tcW w:w="83" w:type="dxa"/>
+          </w:tcPr>
+          <w:p>
+            <w:pPr>
+              <w:widowControl w:val="0"/>
+              <w:ind w:left="0" w:firstLine="0"/>
+              <w:jc w:val="left"/>
+            </w:pPr>
+          </w:p>
+        </w:tc>
+      </w:tr>
+      <w:tr>
+        <w:trPr>
+          <w:cantSplit/>
+          <w:trHeight w:val="18"/>
+          <w:jc w:val="center"/>
+        </w:trPr>
+        <w:tc>
+          <w:tcPr>
+            <w:tcW w:w="9597" w:type="dxa"/>
+            <w:gridSpan w:val="2"/>
+          </w:tcPr>
+          <w:p>
+            <w:pPr>
+              <w:widowControl w:val="0"/>
+              <w:spacing w:after="0" w:line="240" w:lineRule="auto"/>
+              <w:ind w:left="0" w:firstLine="0"/>
+              <w:jc w:val="center"/>
+              <w:rPr>
+                <w:rFonts w:ascii="Times New Roman" w:eastAsia="Times New Roman" w:hAnsi="Times New Roman" w:cs="Times New Roman"/>
+                <w:sz w:val="20"/>
+                <w:szCs w:val="20"/>
+                <w:lang w:eastAsia="ru-RU"/>
+              </w:rPr>
+            </w:pPr>
+            <w:r>
+              <w:rPr>
+                <w:rFonts w:ascii="Times New Roman" w:eastAsia="Times New Roman" w:hAnsi="Times New Roman" w:cs="Times New Roman"/>
+                <w:sz w:val="28"/>
+                <w:szCs w:val="20"/>
+                <w:lang w:eastAsia="ru-RU"/>
+              </w:rPr>
+              <w:t>Кафедра Математического обеспечения и стандартизации информационных технологий</w:t>
+            </w:r>
+          </w:p>
+        </w:tc>
+        <w:tc>
+          <w:tcPr>
+            <w:tcW w:w="83" w:type="dxa"/>
+          </w:tcPr>
+          <w:p>
+            <w:pPr>
+              <w:widowControl w:val="0"/>
+              <w:ind w:left="0" w:firstLine="0"/>
+              <w:jc w:val="left"/>
+            </w:pPr>
+          </w:p>
+        </w:tc>
+      </w:tr>
+      <w:tr>
+        <w:trPr>
+          <w:jc w:val="center"/>
+        </w:trPr>
+        <w:tc>
+          <w:tcPr>
+            <w:tcW w:w="111" w:type="dxa"/>
+          </w:tcPr>
+          <w:p>
+            <w:pPr>
+              <w:widowControl w:val="0"/>
+              <w:spacing w:before="120" w:after="0" w:line="240" w:lineRule="auto"/>
+              <w:ind w:left="0" w:firstLine="709"/>
+              <w:jc w:val="center"/>
+              <w:rPr>
+                <w:rFonts w:ascii="Times New Roman" w:eastAsia="Times New Roman" w:hAnsi="Times New Roman" w:cs="Times New Roman"/>
+                <w:sz w:val="28"/>
+                <w:szCs w:val="20"/>
+                <w:lang w:eastAsia="ru-RU"/>
+              </w:rPr>
+            </w:pPr>
+          </w:p>
+        </w:tc>
+        <w:tc>
+          <w:tcPr>
+            <w:tcW w:w="9569" w:type="dxa"/>
+            <w:gridSpan w:val="2"/>
+          </w:tcPr>
+          <w:p>
+            <w:pPr>
+              <w:widowControl w:val="0"/>
+              <w:spacing w:before="120" w:after="0" w:line="240" w:lineRule="auto"/>
+              <w:ind w:left="0" w:firstLine="709"/>
+              <w:jc w:val="center"/>
+              <w:rPr>
+                <w:rFonts w:ascii="Times New Roman" w:eastAsia="Times New Roman" w:hAnsi="Times New Roman" w:cs="Times New Roman"/>
+                <w:sz w:val="28"/>
+                <w:szCs w:val="20"/>
+                <w:lang w:eastAsia="ru-RU"/>
+              </w:rPr>
+            </w:pPr>
+          </w:p>
+        </w:tc>
+      </w:tr>
+      <w:tr>
+        <w:trPr>
+          <w:trHeight w:val="283"/>
+          <w:jc w:val="center"/>
+        </w:trPr>
+        <w:tc>
+          <w:tcPr>
+            <w:tcW w:w="111" w:type="dxa"/>
+          </w:tcPr>
+          <w:p>
+            <w:pPr>
+              <w:widowControl w:val="0"/>
+              <w:spacing w:after="0" w:line="240" w:lineRule="auto"/>
+              <w:ind w:left="0" w:firstLine="709"/>
+              <w:jc w:val="center"/>
+              <w:rPr>
+                <w:rFonts w:ascii="Times New Roman" w:eastAsia="Times New Roman" w:hAnsi="Times New Roman" w:cs="Times New Roman"/>
+                <w:sz w:val="28"/>
+                <w:szCs w:val="20"/>
+                <w:lang w:eastAsia="ru-RU"/>
+              </w:rPr>
+            </w:pPr>
+          </w:p>
+        </w:tc>
+        <w:tc>
+          <w:tcPr>
+            <w:tcW w:w="9569" w:type="dxa"/>
+            <w:gridSpan w:val="2"/>
+          </w:tcPr>
+          <w:p>
+            <w:pPr>
+              <w:widowControl w:val="0"/>
+              <w:spacing w:after="0" w:line="240" w:lineRule="auto"/>
+              <w:ind w:left="0" w:firstLine="709"/>
+              <w:jc w:val="center"/>
+              <w:rPr>
+                <w:rFonts w:ascii="Times New Roman" w:eastAsia="Times New Roman" w:hAnsi="Times New Roman" w:cs="Times New Roman"/>
+                <w:sz w:val="28"/>
+                <w:szCs w:val="20"/>
+                <w:lang w:eastAsia="ru-RU"/>
+              </w:rPr>
+            </w:pPr>
+          </w:p>
+        </w:tc>
+      </w:tr>
+    </w:tbl>
+    <w:p>
+      <w:pPr>
+        <w:widowControl w:val="0"/>
+        <w:shd w:val="clear" w:color="auto" w:fill="FFFFFF"/>
+        <w:spacing w:after="0" w:line="240" w:lineRule="auto"/>
+        <w:ind w:left="0" w:firstLine="0"/>
+        <w:jc w:val="center"/>
+        <w:rPr>
+          <w:rFonts w:ascii="Times New Roman" w:eastAsia="Times New Roman" w:hAnsi="Times New Roman" w:cs="Times New Roman"/>
+          <w:b/>
+          <w:sz w:val="34"/>
+          <w:szCs w:val="34"/>
+          <w:lang w:eastAsia="ru-RU"/>
+        </w:rPr>
+      </w:pPr>
+    </w:p>
+    <w:p>
+      <w:pPr>
+        <w:widowControl w:val="0"/>
+        <w:shd w:val="clear" w:color="auto" w:fill="FFFFFF"/>
+        <w:spacing w:after="0" w:line="240" w:lineRule="auto"/>
+        <w:ind w:left="0" w:firstLine="0"/>
+        <w:jc w:val="center"/>
+        <w:rPr>
+          <w:rFonts w:ascii="Times New Roman" w:eastAsia="Times New Roman" w:hAnsi="Times New Roman" w:cs="Times New Roman"/>
+          <w:b/>
+          <w:sz w:val="34"/>
+          <w:szCs w:val="34"/>
+          <w:lang w:eastAsia="ru-RU"/>
+        </w:rPr>
+      </w:pPr>
+    </w:p>
+    <w:p>
+      <w:pPr>
+        <w:widowControl w:val="0"/>
+        <w:shd w:val="clear" w:color="auto" w:fill="FFFFFF"/>
+        <w:spacing w:after="0" w:line="240" w:lineRule="auto"/>
+        <w:ind w:left="0" w:firstLine="0"/>
+        <w:jc w:val="center"/>
+        <w:rPr>
+          <w:rFonts w:ascii="Times New Roman" w:eastAsia="Times New Roman" w:hAnsi="Times New Roman" w:cs="Times New Roman"/>
+          <w:b/>
+          <w:sz w:val="32"/>
+          <w:szCs w:val="32"/>
+          <w:lang w:eastAsia="ru-RU"/>
+        </w:rPr>
+      </w:pPr>
+    </w:p>
+    <w:tbl>
+      <w:tblPr>
+        <w:tblW w:w="4850" w:type="pct"/>
+        <w:tblLayout w:type="fixed"/>
+        <w:tblLook w:val="00A0" w:firstRow="1" w:lastRow="0" w:firstColumn="1" w:lastColumn="0" w:noHBand="0" w:noVBand="0"/>
+      </w:tblPr>
+      <w:tblGrid>
+        <w:gridCol w:w="5860"/>
+        <w:gridCol w:w="3214"/>
+      </w:tblGrid>
+      <w:tr>
+        <w:tc>
+          <w:tcPr>
+            <w:tcW w:w="9073" w:type="dxa"/>
+            <w:gridSpan w:val="2"/>
+          </w:tcPr>
+          <w:p>
+            <w:pPr>
+              <w:widowControl w:val="0"/>
+              <w:shd w:val="clear" w:color="auto" w:fill="FFFFFF"/>
+              <w:spacing w:after="0" w:line="240" w:lineRule="auto"/>
+              <w:ind w:left="0" w:firstLine="0"/>
+              <w:jc w:val="center"/>
+              <w:rPr>
+                <w:rFonts w:ascii="Times New Roman" w:eastAsia="Times New Roman" w:hAnsi="Times New Roman" w:cs="Times New Roman"/>
+                <w:b/>
+                <w:sz w:val="28"/>
+                <w:szCs w:val="28"/>
+                <w:lang w:val="en-US" w:eastAsia="ru-RU"/>
+              </w:rPr>
+            </w:pPr>
+            <w:r>
+              <w:rPr>
+                <w:rFonts w:ascii="Times New Roman" w:eastAsia="Times New Roman" w:hAnsi="Times New Roman" w:cs="Times New Roman"/>
+                <w:b/>
+                <w:sz w:val="28"/>
+                <w:szCs w:val="28"/>
+                <w:lang w:val="en-US" w:eastAsia="ru-RU"/>
+              </w:rPr>
+              <w:t xml:space="preserve">ОТЧЕТ ПО </w:t>
+            </w:r>
+            <w:r>
+              <w:rPr>
+                <w:rFonts w:ascii="Times New Roman" w:eastAsia="Times New Roman" w:hAnsi="Times New Roman" w:cs="Times New Roman"/>
+                <w:b/>
+                <w:sz w:val="28"/>
+                <w:szCs w:val="28"/>
+                <w:lang w:eastAsia="ru-RU"/>
+              </w:rPr>
+              <w:t>ПРАКТИЧЕСКОЙ</w:t>
+            </w:r>
+            <w:r>
+              <w:rPr>
+                <w:rFonts w:ascii="Times New Roman" w:eastAsia="Times New Roman" w:hAnsi="Times New Roman" w:cs="Times New Roman"/>
+                <w:b/>
+                <w:sz w:val="28"/>
+                <w:szCs w:val="28"/>
+                <w:lang w:val="en-US" w:eastAsia="ru-RU"/>
+              </w:rPr>
+              <w:t xml:space="preserve"> РАБОТЕ </w:t>
+            </w:r>
+            <w:r>
+              <w:rPr>
+                <w:rFonts w:ascii="Times New Roman" w:eastAsia="Times New Roman" w:hAnsi="Times New Roman" w:cs="Times New Roman"/>
+                <w:b/>
+                <w:sz w:val="28"/>
+                <w:szCs w:val="28"/>
+                <w:lang w:eastAsia="ru-RU"/>
+              </w:rPr>
+              <w:t xml:space="preserve">№ </w:t>
+            </w:r>
+            <w:r>
+              <w:rPr>
+                <w:rFonts w:ascii="Times New Roman" w:eastAsia="Times New Roman" w:hAnsi="Times New Roman" w:cs="Times New Roman"/>
+                <w:b/>
+                <w:sz w:val="28"/>
+                <w:szCs w:val="28"/>
+                <w:lang w:eastAsia="ru-RU"/>
+              </w:rPr>
+              <w:t>8</w:t>
+            </w:r>
+          </w:p>
+        </w:tc>
+      </w:tr>
+      <w:tr>
+        <w:tc>
+          <w:tcPr>
+            <w:tcW w:w="9073" w:type="dxa"/>
+            <w:gridSpan w:val="2"/>
+          </w:tcPr>
+          <w:p>
+            <w:pPr>
+              <w:widowControl w:val="0"/>
+              <w:shd w:val="clear" w:color="auto" w:fill="FFFFFF"/>
+              <w:spacing w:after="0" w:line="240" w:lineRule="auto"/>
+              <w:ind w:left="0" w:firstLine="0"/>
+              <w:jc w:val="center"/>
+              <w:rPr>
+                <w:rFonts w:ascii="Times New Roman" w:eastAsia="Times New Roman" w:hAnsi="Times New Roman" w:cs="Times New Roman"/>
+                <w:b/>
+                <w:sz w:val="28"/>
+                <w:szCs w:val="28"/>
+                <w:lang w:eastAsia="ru-RU"/>
+              </w:rPr>
+            </w:pPr>
+            <w:r>
+              <w:rPr>
+                <w:rFonts w:ascii="Times New Roman" w:eastAsia="Times New Roman" w:hAnsi="Times New Roman" w:cs="Times New Roman"/>
+                <w:b/>
+                <w:spacing w:val="-5"/>
+                <w:sz w:val="28"/>
+                <w:szCs w:val="28"/>
+                <w:lang w:eastAsia="ru-RU"/>
+              </w:rPr>
+              <w:t>по дисциплине</w:t>
+            </w:r>
+          </w:p>
+        </w:tc>
+      </w:tr>
+      <w:tr>
+        <w:tc>
+          <w:tcPr>
+            <w:tcW w:w="9073" w:type="dxa"/>
+            <w:gridSpan w:val="2"/>
+          </w:tcPr>
+          <w:p>
+            <w:pPr>
+              <w:widowControl w:val="0"/>
+              <w:shd w:val="clear" w:color="auto" w:fill="FFFFFF"/>
+              <w:spacing w:after="0" w:line="240" w:lineRule="auto"/>
+              <w:ind w:left="0" w:firstLine="0"/>
+              <w:jc w:val="center"/>
+              <w:rPr>
+                <w:rFonts w:ascii="Times New Roman" w:eastAsia="Times New Roman" w:hAnsi="Times New Roman" w:cs="Times New Roman"/>
+                <w:b/>
+                <w:spacing w:val="-5"/>
+                <w:sz w:val="28"/>
+                <w:szCs w:val="28"/>
+                <w:lang w:eastAsia="ru-RU"/>
+              </w:rPr>
+            </w:pPr>
+            <w:r>
+              <w:rPr>
+                <w:rFonts w:ascii="Times New Roman" w:eastAsia="Times New Roman" w:hAnsi="Times New Roman" w:cs="Times New Roman"/>
+                <w:b/>
+                <w:spacing w:val="-5"/>
+                <w:sz w:val="28"/>
+                <w:szCs w:val="28"/>
+                <w:lang w:eastAsia="ru-RU"/>
+              </w:rPr>
+              <w:t>«</w:t>
+            </w:r>
+            <w:r>
+              <w:rPr>
+                <w:rFonts w:ascii="Times New Roman" w:eastAsia="Times New Roman" w:hAnsi="Times New Roman" w:cs="Times New Roman"/>
+                <w:sz w:val="28"/>
+                <w:szCs w:val="28"/>
+                <w:lang w:eastAsia="ru-RU"/>
+              </w:rPr>
+              <w:t>Разработка мобильных приложений</w:t>
+            </w:r>
+            <w:r>
+              <w:rPr>
+                <w:rFonts w:ascii="Times New Roman" w:eastAsia="Times New Roman" w:hAnsi="Times New Roman" w:cs="Times New Roman"/>
+                <w:b/>
+                <w:spacing w:val="-5"/>
+                <w:sz w:val="28"/>
+                <w:szCs w:val="28"/>
+                <w:lang w:eastAsia="ru-RU"/>
+              </w:rPr>
+              <w:t>»</w:t>
+            </w:r>
+          </w:p>
+          <w:p>
+            <w:pPr>
+              <w:widowControl w:val="0"/>
+              <w:shd w:val="clear" w:color="auto" w:fill="FFFFFF"/>
+              <w:spacing w:after="0" w:line="240" w:lineRule="auto"/>
+              <w:ind w:left="0" w:firstLine="0"/>
+              <w:jc w:val="center"/>
+              <w:rPr>
+                <w:rFonts w:ascii="Times New Roman" w:eastAsia="Times New Roman" w:hAnsi="Times New Roman" w:cs="Times New Roman"/>
+                <w:b/>
+                <w:spacing w:val="-5"/>
+                <w:sz w:val="28"/>
+                <w:szCs w:val="28"/>
+                <w:lang w:eastAsia="ru-RU"/>
+              </w:rPr>
+            </w:pPr>
+          </w:p>
+          <w:p>
+            <w:pPr>
+              <w:widowControl w:val="0"/>
+              <w:shd w:val="clear" w:color="auto" w:fill="FFFFFF"/>
+              <w:spacing w:after="0" w:line="240" w:lineRule="auto"/>
+              <w:ind w:left="0" w:firstLine="0"/>
+              <w:jc w:val="center"/>
+              <w:rPr>
+                <w:rFonts w:ascii="Times New Roman" w:eastAsia="Times New Roman" w:hAnsi="Times New Roman" w:cs="Times New Roman"/>
+                <w:b/>
+                <w:spacing w:val="-5"/>
+                <w:sz w:val="28"/>
+                <w:szCs w:val="28"/>
+                <w:lang w:eastAsia="ru-RU"/>
+              </w:rPr>
+            </w:pPr>
+            <w:r>
+              <w:rPr>
+                <w:rFonts w:ascii="Times New Roman" w:eastAsia="Times New Roman" w:hAnsi="Times New Roman" w:cs="Times New Roman"/>
+                <w:b/>
+                <w:spacing w:val="-5"/>
+                <w:sz w:val="28"/>
+                <w:szCs w:val="28"/>
+                <w:lang w:eastAsia="ru-RU"/>
+              </w:rPr>
+              <w:t>Тема: «Хранение данных в Android-приложении.»</w:t>
+            </w:r>
+          </w:p>
+        </w:tc>
+      </w:tr>
+      <w:tr>
+        <w:tc>
+          <w:tcPr>
+            <w:tcW w:w="9073" w:type="dxa"/>
+            <w:gridSpan w:val="2"/>
+          </w:tcPr>
+          <w:p>
+            <w:pPr>
+              <w:widowControl w:val="0"/>
+              <w:shd w:val="clear" w:color="auto" w:fill="FFFFFF"/>
+              <w:spacing w:after="0" w:line="240" w:lineRule="auto"/>
+              <w:ind w:left="0" w:firstLine="0"/>
+              <w:jc w:val="left"/>
+              <w:rPr>
+                <w:rFonts w:ascii="Times New Roman" w:eastAsia="Times New Roman" w:hAnsi="Times New Roman" w:cs="Times New Roman"/>
+                <w:b/>
+                <w:sz w:val="24"/>
+                <w:szCs w:val="24"/>
+                <w:lang w:eastAsia="ru-RU"/>
+              </w:rPr>
+            </w:pPr>
+          </w:p>
+          <w:p>
+            <w:pPr>
+              <w:widowControl w:val="0"/>
+              <w:shd w:val="clear" w:color="auto" w:fill="FFFFFF"/>
+              <w:spacing w:after="0" w:line="240" w:lineRule="auto"/>
+              <w:ind w:left="0" w:firstLine="0"/>
+              <w:jc w:val="center"/>
+              <w:rPr>
+                <w:rFonts w:ascii="Times New Roman" w:eastAsia="Times New Roman" w:hAnsi="Times New Roman" w:cs="Times New Roman"/>
+                <w:b/>
+                <w:sz w:val="24"/>
+                <w:szCs w:val="24"/>
+                <w:lang w:eastAsia="ru-RU"/>
+              </w:rPr>
+            </w:pPr>
+          </w:p>
+          <w:p>
+            <w:pPr>
+              <w:widowControl w:val="0"/>
+              <w:shd w:val="clear" w:color="auto" w:fill="FFFFFF"/>
+              <w:spacing w:after="0" w:line="240" w:lineRule="auto"/>
+              <w:ind w:left="0" w:firstLine="0"/>
+              <w:jc w:val="center"/>
+              <w:rPr>
+                <w:rFonts w:ascii="Times New Roman" w:eastAsia="Times New Roman" w:hAnsi="Times New Roman" w:cs="Times New Roman"/>
+                <w:b/>
+                <w:sz w:val="20"/>
+                <w:szCs w:val="20"/>
+                <w:lang w:eastAsia="ru-RU"/>
+              </w:rPr>
+            </w:pPr>
+          </w:p>
+        </w:tc>
+      </w:tr>
+      <w:tr>
+        <w:tc>
+          <w:tcPr>
+            <w:tcW w:w="5859" w:type="dxa"/>
+          </w:tcPr>
+          <w:p>
+            <w:pPr>
+              <w:widowControl w:val="0"/>
+              <w:spacing w:after="0" w:line="240" w:lineRule="auto"/>
+              <w:ind w:left="0" w:firstLine="0"/>
+              <w:jc w:val="center"/>
+              <w:rPr>
+                <w:rFonts w:ascii="Times New Roman" w:eastAsia="Times New Roman" w:hAnsi="Times New Roman" w:cs="Times New Roman"/>
+                <w:sz w:val="24"/>
+                <w:szCs w:val="24"/>
+                <w:lang w:eastAsia="ru-RU"/>
+              </w:rPr>
+            </w:pPr>
+          </w:p>
+          <w:p>
+            <w:pPr>
+              <w:widowControl w:val="0"/>
+              <w:spacing w:after="0" w:line="240" w:lineRule="auto"/>
+              <w:ind w:left="0" w:firstLine="0"/>
+              <w:jc w:val="center"/>
+              <w:rPr>
+                <w:rFonts w:ascii="Times New Roman" w:eastAsia="Times New Roman" w:hAnsi="Times New Roman" w:cs="Times New Roman"/>
+                <w:sz w:val="24"/>
+                <w:szCs w:val="24"/>
+                <w:lang w:eastAsia="ru-RU"/>
+              </w:rPr>
+            </w:pPr>
+          </w:p>
+          <w:p>
+            <w:pPr>
+              <w:widowControl w:val="0"/>
+              <w:spacing w:after="0" w:line="240" w:lineRule="auto"/>
+              <w:ind w:left="0" w:firstLine="0"/>
+              <w:jc w:val="left"/>
+              <w:rPr>
+                <w:rFonts w:ascii="Times New Roman" w:eastAsia="Times New Roman" w:hAnsi="Times New Roman" w:cs="Times New Roman"/>
+                <w:sz w:val="24"/>
+                <w:szCs w:val="24"/>
+                <w:lang w:eastAsia="ru-RU"/>
+              </w:rPr>
+            </w:pPr>
+            <w:r>
+              <w:rPr>
+                <w:rFonts w:ascii="Times New Roman" w:eastAsia="Times New Roman" w:hAnsi="Times New Roman" w:cs="Times New Roman"/>
+                <w:sz w:val="24"/>
+                <w:szCs w:val="24"/>
+                <w:lang w:eastAsia="ru-RU"/>
+              </w:rPr>
+              <w:t>Выполнил студент группы ИКБО-</w:t>
+            </w:r>
+            <w:r>
+              <w:rPr>
+                <w:rFonts w:ascii="Times New Roman" w:eastAsia="Times New Roman" w:hAnsi="Times New Roman" w:cs="Times New Roman"/>
+                <w:sz w:val="24"/>
+                <w:szCs w:val="24"/>
+                <w:lang w:val="en-US" w:eastAsia="ru-RU"/>
+              </w:rPr>
+              <w:t>33</w:t>
+            </w:r>
+            <w:r>
+              <w:rPr>
+                <w:rFonts w:ascii="Times New Roman" w:eastAsia="Times New Roman" w:hAnsi="Times New Roman" w:cs="Times New Roman"/>
+                <w:sz w:val="24"/>
+                <w:szCs w:val="24"/>
+                <w:lang w:eastAsia="ru-RU"/>
+              </w:rPr>
+              <w:t>-22</w:t>
+            </w:r>
+          </w:p>
+          <w:p>
+            <w:pPr>
+              <w:widowControl w:val="0"/>
+              <w:shd w:val="clear" w:color="auto" w:fill="FFFFFF"/>
+              <w:spacing w:after="0" w:line="240" w:lineRule="auto"/>
+              <w:ind w:left="0" w:firstLine="0"/>
+              <w:jc w:val="center"/>
+              <w:rPr>
+                <w:rFonts w:ascii="Times New Roman" w:eastAsia="Times New Roman" w:hAnsi="Times New Roman" w:cs="Times New Roman"/>
+                <w:b/>
+                <w:color w:val="FF0000"/>
+                <w:sz w:val="20"/>
+                <w:szCs w:val="20"/>
+                <w:lang w:eastAsia="ru-RU"/>
+              </w:rPr>
+            </w:pPr>
+            <w:r>
+              <w:rPr>
+                <w:rFonts w:ascii="Times New Roman" w:eastAsia="Times New Roman" w:hAnsi="Times New Roman" w:cs="Times New Roman"/>
+                <w:sz w:val="20"/>
+                <w:szCs w:val="20"/>
+                <w:lang w:eastAsia="ru-RU"/>
+              </w:rPr>
+              <w:t xml:space="preserve">                                     </w:t>
+            </w:r>
+          </w:p>
+        </w:tc>
+        <w:tc>
+          <w:tcPr>
+            <w:tcW w:w="3214" w:type="dxa"/>
+          </w:tcPr>
+          <w:p>
+            <w:pPr>
+              <w:widowControl w:val="0"/>
+              <w:shd w:val="clear" w:color="auto" w:fill="FFFFFF"/>
+              <w:spacing w:after="0" w:line="240" w:lineRule="auto"/>
+              <w:ind w:left="0" w:firstLine="0"/>
+              <w:jc w:val="center"/>
+              <w:rPr>
+                <w:rFonts w:ascii="Times New Roman" w:eastAsia="Times New Roman" w:hAnsi="Times New Roman" w:cs="Times New Roman"/>
+                <w:i/>
+                <w:sz w:val="24"/>
+                <w:szCs w:val="24"/>
+                <w:lang w:eastAsia="ru-RU"/>
+              </w:rPr>
+            </w:pPr>
+          </w:p>
+          <w:p>
+            <w:pPr>
+              <w:widowControl w:val="0"/>
+              <w:shd w:val="clear" w:color="auto" w:fill="FFFFFF"/>
+              <w:spacing w:after="0" w:line="240" w:lineRule="auto"/>
+              <w:ind w:left="0" w:firstLine="0"/>
+              <w:jc w:val="center"/>
+              <w:rPr>
+                <w:rFonts w:ascii="Times New Roman" w:eastAsia="Times New Roman" w:hAnsi="Times New Roman" w:cs="Times New Roman"/>
+                <w:i/>
+                <w:sz w:val="24"/>
+                <w:szCs w:val="24"/>
+                <w:lang w:eastAsia="ru-RU"/>
+              </w:rPr>
+            </w:pPr>
+          </w:p>
+          <w:p>
+            <w:pPr>
+              <w:widowControl w:val="0"/>
+              <w:shd w:val="clear" w:color="auto" w:fill="FFFFFF"/>
+              <w:spacing w:after="0" w:line="240" w:lineRule="auto"/>
+              <w:ind w:left="0" w:firstLine="1373"/>
+              <w:jc w:val="left"/>
+              <w:rPr>
+                <w:rFonts w:ascii="Times New Roman" w:eastAsia="Times New Roman" w:hAnsi="Times New Roman" w:cs="Times New Roman"/>
+                <w:b/>
+                <w:sz w:val="24"/>
+                <w:szCs w:val="24"/>
+                <w:lang w:eastAsia="ru-RU"/>
+              </w:rPr>
+            </w:pPr>
+            <w:r>
+              <w:rPr>
+                <w:rFonts w:ascii="Times New Roman" w:eastAsia="Times New Roman" w:hAnsi="Times New Roman" w:cs="Times New Roman"/>
+                <w:sz w:val="24"/>
+                <w:szCs w:val="24"/>
+                <w:lang w:eastAsia="ru-RU"/>
+              </w:rPr>
+              <w:t>Шило Ю.С.</w:t>
+            </w:r>
+          </w:p>
+        </w:tc>
+      </w:tr>
+      <w:tr>
+        <w:tc>
+          <w:tcPr>
+            <w:tcW w:w="5859" w:type="dxa"/>
+          </w:tcPr>
+          <w:p>
+            <w:pPr>
+              <w:widowControl w:val="0"/>
+              <w:spacing w:after="0" w:line="240" w:lineRule="auto"/>
+              <w:ind w:left="0" w:firstLine="0"/>
+              <w:jc w:val="left"/>
+              <w:rPr>
+                <w:rFonts w:ascii="Times New Roman" w:eastAsia="Times New Roman" w:hAnsi="Times New Roman" w:cs="Times New Roman"/>
+                <w:sz w:val="16"/>
+                <w:szCs w:val="16"/>
+                <w:lang w:eastAsia="ru-RU"/>
+              </w:rPr>
+            </w:pPr>
+          </w:p>
+          <w:p>
+            <w:pPr>
+              <w:widowControl w:val="0"/>
+              <w:spacing w:after="0" w:line="240" w:lineRule="auto"/>
+              <w:ind w:left="0" w:firstLine="0"/>
+              <w:jc w:val="left"/>
+              <w:rPr>
+                <w:rFonts w:ascii="Times New Roman" w:eastAsia="Times New Roman" w:hAnsi="Times New Roman" w:cs="Times New Roman"/>
+                <w:sz w:val="24"/>
+                <w:szCs w:val="24"/>
+                <w:lang w:eastAsia="ru-RU"/>
+              </w:rPr>
+            </w:pPr>
+            <w:r>
+              <w:rPr>
+                <w:rFonts w:ascii="Times New Roman" w:eastAsia="Times New Roman" w:hAnsi="Times New Roman" w:cs="Times New Roman"/>
+                <w:sz w:val="24"/>
+                <w:szCs w:val="24"/>
+                <w:lang w:eastAsia="ru-RU"/>
+              </w:rPr>
+              <w:t>Принял преподаватель</w:t>
+            </w:r>
+          </w:p>
+          <w:p>
+            <w:pPr>
+              <w:widowControl w:val="0"/>
+              <w:spacing w:after="0" w:line="240" w:lineRule="auto"/>
+              <w:ind w:left="0" w:firstLine="0"/>
+              <w:jc w:val="left"/>
+              <w:rPr>
+                <w:rFonts w:ascii="Times New Roman" w:eastAsia="Times New Roman" w:hAnsi="Times New Roman" w:cs="Times New Roman"/>
+                <w:color w:val="FF0000"/>
+                <w:sz w:val="20"/>
+                <w:szCs w:val="20"/>
+                <w:lang w:eastAsia="ru-RU"/>
+              </w:rPr>
+            </w:pPr>
+          </w:p>
+        </w:tc>
+        <w:tc>
+          <w:tcPr>
+            <w:tcW w:w="3214" w:type="dxa"/>
+          </w:tcPr>
+          <w:p>
+            <w:pPr>
+              <w:widowControl w:val="0"/>
+              <w:shd w:val="clear" w:color="auto" w:fill="FFFFFF"/>
+              <w:spacing w:after="0" w:line="240" w:lineRule="auto"/>
+              <w:ind w:left="0" w:firstLine="0"/>
+              <w:jc w:val="center"/>
+              <w:rPr>
+                <w:rFonts w:ascii="Times New Roman" w:eastAsia="Times New Roman" w:hAnsi="Times New Roman" w:cs="Times New Roman"/>
+                <w:i/>
+                <w:sz w:val="24"/>
+                <w:szCs w:val="24"/>
+                <w:lang w:eastAsia="ru-RU"/>
+              </w:rPr>
+            </w:pPr>
+          </w:p>
+          <w:p>
+            <w:pPr>
+              <w:widowControl w:val="0"/>
+              <w:shd w:val="clear" w:color="auto" w:fill="FFFFFF"/>
+              <w:spacing w:after="0" w:line="240" w:lineRule="auto"/>
+              <w:ind w:left="0" w:firstLine="1373"/>
+              <w:jc w:val="left"/>
+              <w:rPr>
+                <w:rFonts w:ascii="Times New Roman" w:eastAsia="Times New Roman" w:hAnsi="Times New Roman" w:cs="Times New Roman"/>
+                <w:b/>
+                <w:sz w:val="24"/>
+                <w:szCs w:val="24"/>
+                <w:lang w:eastAsia="ru-RU"/>
+              </w:rPr>
+            </w:pPr>
+            <w:r>
+              <w:rPr>
+                <w:rFonts w:ascii="Times New Roman" w:eastAsia="Times New Roman" w:hAnsi="Times New Roman" w:cs="Times New Roman"/>
+                <w:sz w:val="24"/>
+                <w:szCs w:val="24"/>
+                <w:lang w:eastAsia="ru-RU"/>
+              </w:rPr>
+              <w:t>Рысин М.Л.</w:t>
+            </w:r>
+          </w:p>
+        </w:tc>
+      </w:tr>
+    </w:tbl>
+    <w:p>
+      <w:pPr>
+        <w:widowControl w:val="0"/>
+        <w:shd w:val="clear" w:color="auto" w:fill="FFFFFF"/>
+        <w:spacing w:after="0" w:line="240" w:lineRule="auto"/>
+        <w:ind w:left="0" w:firstLine="0"/>
+        <w:jc w:val="center"/>
+        <w:rPr>
+          <w:rFonts w:ascii="Times New Roman" w:eastAsia="Times New Roman" w:hAnsi="Times New Roman" w:cs="Times New Roman"/>
+          <w:b/>
+          <w:sz w:val="34"/>
+          <w:szCs w:val="34"/>
+          <w:lang w:eastAsia="ru-RU"/>
+        </w:rPr>
+      </w:pPr>
+    </w:p>
+    <w:tbl>
+      <w:tblPr>
+        <w:tblW w:w="9355" w:type="dxa"/>
+        <w:tblLayout w:type="fixed"/>
+        <w:tblLook w:val="00A0" w:firstRow="1" w:lastRow="0" w:firstColumn="1" w:lastColumn="0" w:noHBand="0" w:noVBand="0"/>
+      </w:tblPr>
+      <w:tblGrid>
+        <w:gridCol w:w="3417"/>
+        <w:gridCol w:w="3329"/>
+        <w:gridCol w:w="2609"/>
+      </w:tblGrid>
+      <w:tr>
+        <w:tc>
+          <w:tcPr>
+            <w:tcW w:w="3417" w:type="dxa"/>
+            <w:vAlign w:val="center"/>
+          </w:tcPr>
+          <w:p>
+            <w:pPr>
+              <w:widowControl w:val="0"/>
+              <w:spacing w:after="0" w:line="240" w:lineRule="auto"/>
+              <w:ind w:left="0" w:firstLine="0"/>
+              <w:jc w:val="center"/>
+              <w:rPr>
+                <w:rFonts w:ascii="Times New Roman" w:eastAsia="Times New Roman" w:hAnsi="Times New Roman" w:cs="Times New Roman"/>
+                <w:sz w:val="20"/>
+                <w:szCs w:val="20"/>
+                <w:lang w:eastAsia="ru-RU"/>
+              </w:rPr>
+            </w:pPr>
+            <w:r>
+              <w:rPr>
+                <w:rFonts w:ascii="Times New Roman" w:eastAsia="Times New Roman" w:hAnsi="Times New Roman" w:cs="Times New Roman"/>
+                <w:sz w:val="20"/>
+                <w:szCs w:val="20"/>
+                <w:lang w:eastAsia="ru-RU"/>
+              </w:rPr>
+              <w:t>Лабораторная работа выполнена</w:t>
+            </w:r>
+          </w:p>
+        </w:tc>
+        <w:tc>
+          <w:tcPr>
+            <w:tcW w:w="3329" w:type="dxa"/>
+            <w:vAlign w:val="center"/>
+          </w:tcPr>
+          <w:p>
+            <w:pPr>
+              <w:widowControl w:val="0"/>
+              <w:spacing w:after="0" w:line="240" w:lineRule="auto"/>
+              <w:ind w:left="0" w:firstLine="0"/>
+              <w:jc w:val="center"/>
+              <w:rPr>
+                <w:rFonts w:ascii="Times New Roman" w:eastAsia="Times New Roman" w:hAnsi="Times New Roman" w:cs="Times New Roman"/>
+                <w:sz w:val="20"/>
+                <w:szCs w:val="20"/>
+                <w:lang w:eastAsia="ru-RU"/>
+              </w:rPr>
+            </w:pPr>
+            <w:r>
+              <w:rPr>
+                <w:rFonts w:ascii="Times New Roman" w:eastAsia="Times New Roman" w:hAnsi="Times New Roman" w:cs="Times New Roman"/>
+                <w:sz w:val="20"/>
+                <w:szCs w:val="20"/>
+                <w:lang w:eastAsia="ru-RU"/>
+              </w:rPr>
+              <w:t>«__»_______20</w:t>
+            </w:r>
+            <w:r>
+              <w:rPr>
+                <w:rFonts w:ascii="Times New Roman" w:eastAsia="Times New Roman" w:hAnsi="Times New Roman" w:cs="Times New Roman"/>
+                <w:sz w:val="20"/>
+                <w:szCs w:val="20"/>
+                <w:lang w:val="en-US" w:eastAsia="ru-RU"/>
+              </w:rPr>
+              <w:t>2</w:t>
+            </w:r>
+            <w:r>
+              <w:rPr>
+                <w:rFonts w:ascii="Times New Roman" w:eastAsia="Times New Roman" w:hAnsi="Times New Roman" w:cs="Times New Roman"/>
+                <w:sz w:val="20"/>
+                <w:szCs w:val="20"/>
+                <w:lang w:eastAsia="ru-RU"/>
+              </w:rPr>
+              <w:t>__ г.</w:t>
+            </w:r>
+          </w:p>
+        </w:tc>
+        <w:tc>
+          <w:tcPr>
+            <w:tcW w:w="2609" w:type="dxa"/>
+          </w:tcPr>
+          <w:p>
+            <w:pPr>
+              <w:widowControl w:val="0"/>
+              <w:spacing w:after="0" w:line="240" w:lineRule="auto"/>
+              <w:ind w:left="0" w:firstLine="0"/>
+              <w:jc w:val="left"/>
+              <w:rPr>
+                <w:rFonts w:ascii="Times New Roman" w:eastAsia="Times New Roman" w:hAnsi="Times New Roman" w:cs="Times New Roman"/>
+                <w:i/>
+                <w:sz w:val="20"/>
+                <w:szCs w:val="20"/>
+                <w:lang w:eastAsia="ru-RU"/>
+              </w:rPr>
+            </w:pPr>
+          </w:p>
+          <w:p>
+            <w:pPr>
+              <w:widowControl w:val="0"/>
+              <w:spacing w:after="0" w:line="240" w:lineRule="auto"/>
+              <w:ind w:left="0" w:firstLine="0"/>
+              <w:jc w:val="center"/>
+              <w:rPr>
+                <w:rFonts w:ascii="Times New Roman" w:eastAsia="Times New Roman" w:hAnsi="Times New Roman" w:cs="Times New Roman"/>
+                <w:i/>
+                <w:sz w:val="20"/>
+                <w:szCs w:val="20"/>
+                <w:lang w:eastAsia="ru-RU"/>
+              </w:rPr>
+            </w:pPr>
+            <w:r>
+              <w:rPr>
+                <w:rFonts w:ascii="Times New Roman" w:eastAsia="Times New Roman" w:hAnsi="Times New Roman" w:cs="Times New Roman"/>
+                <w:i/>
+                <w:sz w:val="20"/>
+                <w:szCs w:val="20"/>
+                <w:lang w:eastAsia="ru-RU"/>
+              </w:rPr>
+              <w:t>(подпись студента)</w:t>
+            </w:r>
+          </w:p>
+        </w:tc>
+      </w:tr>
+      <w:tr>
+        <w:tc>
+          <w:tcPr>
+            <w:tcW w:w="3417" w:type="dxa"/>
+          </w:tcPr>
+          <w:p>
+            <w:pPr>
+              <w:widowControl w:val="0"/>
+              <w:spacing w:after="0" w:line="240" w:lineRule="auto"/>
+              <w:ind w:left="0" w:firstLine="0"/>
+              <w:jc w:val="center"/>
+              <w:rPr>
+                <w:rFonts w:ascii="Times New Roman" w:eastAsia="Times New Roman" w:hAnsi="Times New Roman" w:cs="Times New Roman"/>
+                <w:sz w:val="20"/>
+                <w:szCs w:val="20"/>
+                <w:lang w:eastAsia="ru-RU"/>
+              </w:rPr>
+            </w:pPr>
+          </w:p>
+        </w:tc>
+        <w:tc>
+          <w:tcPr>
+            <w:tcW w:w="3329" w:type="dxa"/>
+          </w:tcPr>
+          <w:p>
+            <w:pPr>
+              <w:widowControl w:val="0"/>
+              <w:spacing w:after="0" w:line="240" w:lineRule="auto"/>
+              <w:ind w:left="0" w:firstLine="0"/>
+              <w:jc w:val="center"/>
+              <w:rPr>
+                <w:rFonts w:ascii="Times New Roman" w:eastAsia="Times New Roman" w:hAnsi="Times New Roman" w:cs="Times New Roman"/>
+                <w:i/>
+                <w:sz w:val="20"/>
+                <w:szCs w:val="20"/>
+                <w:lang w:eastAsia="ru-RU"/>
+              </w:rPr>
+            </w:pPr>
+          </w:p>
+        </w:tc>
+        <w:tc>
+          <w:tcPr>
+            <w:tcW w:w="2609" w:type="dxa"/>
+          </w:tcPr>
+          <w:p>
+            <w:pPr>
+              <w:widowControl w:val="0"/>
+              <w:spacing w:after="0" w:line="240" w:lineRule="auto"/>
+              <w:ind w:left="0" w:firstLine="0"/>
+              <w:jc w:val="center"/>
+              <w:rPr>
+                <w:rFonts w:ascii="Times New Roman" w:eastAsia="Times New Roman" w:hAnsi="Times New Roman" w:cs="Times New Roman"/>
+                <w:sz w:val="20"/>
+                <w:szCs w:val="20"/>
+                <w:lang w:eastAsia="ru-RU"/>
+              </w:rPr>
+            </w:pPr>
+          </w:p>
+        </w:tc>
+      </w:tr>
+      <w:tr>
+        <w:tc>
+          <w:tcPr>
+            <w:tcW w:w="3417" w:type="dxa"/>
+            <w:vAlign w:val="center"/>
+          </w:tcPr>
+          <w:p>
+            <w:pPr>
+              <w:widowControl w:val="0"/>
+              <w:spacing w:after="0" w:line="240" w:lineRule="auto"/>
+              <w:ind w:left="0" w:firstLine="0"/>
+              <w:jc w:val="center"/>
+              <w:rPr>
+                <w:rFonts w:ascii="Times New Roman" w:eastAsia="Times New Roman" w:hAnsi="Times New Roman" w:cs="Times New Roman"/>
+                <w:sz w:val="20"/>
+                <w:szCs w:val="20"/>
+                <w:lang w:eastAsia="ru-RU"/>
+              </w:rPr>
+            </w:pPr>
+          </w:p>
+          <w:p>
+            <w:pPr>
+              <w:widowControl w:val="0"/>
+              <w:spacing w:after="0" w:line="240" w:lineRule="auto"/>
+              <w:ind w:left="0" w:firstLine="0"/>
+              <w:jc w:val="center"/>
+              <w:rPr>
+                <w:rFonts w:ascii="Times New Roman" w:eastAsia="Times New Roman" w:hAnsi="Times New Roman" w:cs="Times New Roman"/>
+                <w:sz w:val="20"/>
+                <w:szCs w:val="20"/>
+                <w:lang w:eastAsia="ru-RU"/>
+              </w:rPr>
+            </w:pPr>
+            <w:r>
+              <w:rPr>
+                <w:rFonts w:ascii="Times New Roman" w:eastAsia="Times New Roman" w:hAnsi="Times New Roman" w:cs="Times New Roman"/>
+                <w:sz w:val="20"/>
+                <w:szCs w:val="20"/>
+                <w:lang w:eastAsia="ru-RU"/>
+              </w:rPr>
+              <w:t>«Зачтено»</w:t>
+            </w:r>
+          </w:p>
+        </w:tc>
+        <w:tc>
+          <w:tcPr>
+            <w:tcW w:w="3329" w:type="dxa"/>
+            <w:vAlign w:val="center"/>
+          </w:tcPr>
+          <w:p>
+            <w:pPr>
+              <w:widowControl w:val="0"/>
+              <w:spacing w:after="0" w:line="240" w:lineRule="auto"/>
+              <w:ind w:left="0" w:firstLine="0"/>
+              <w:jc w:val="center"/>
+              <w:rPr>
+                <w:rFonts w:ascii="Times New Roman" w:eastAsia="Times New Roman" w:hAnsi="Times New Roman" w:cs="Times New Roman"/>
+                <w:sz w:val="20"/>
+                <w:szCs w:val="20"/>
+                <w:lang w:eastAsia="ru-RU"/>
+              </w:rPr>
+            </w:pPr>
+          </w:p>
+          <w:p>
+            <w:pPr>
+              <w:widowControl w:val="0"/>
+              <w:spacing w:after="0" w:line="240" w:lineRule="auto"/>
+              <w:ind w:left="0" w:firstLine="0"/>
+              <w:jc w:val="center"/>
+              <w:rPr>
+                <w:rFonts w:ascii="Times New Roman" w:eastAsia="Times New Roman" w:hAnsi="Times New Roman" w:cs="Times New Roman"/>
+                <w:sz w:val="20"/>
+                <w:szCs w:val="20"/>
+                <w:lang w:eastAsia="ru-RU"/>
+              </w:rPr>
+            </w:pPr>
+            <w:r>
+              <w:rPr>
+                <w:rFonts w:ascii="Times New Roman" w:eastAsia="Times New Roman" w:hAnsi="Times New Roman" w:cs="Times New Roman"/>
+                <w:sz w:val="20"/>
+                <w:szCs w:val="20"/>
+                <w:lang w:eastAsia="ru-RU"/>
+              </w:rPr>
+              <w:t>«__»_______20</w:t>
+            </w:r>
+            <w:r>
+              <w:rPr>
+                <w:rFonts w:ascii="Times New Roman" w:eastAsia="Times New Roman" w:hAnsi="Times New Roman" w:cs="Times New Roman"/>
+                <w:sz w:val="20"/>
+                <w:szCs w:val="20"/>
+                <w:lang w:val="en-US" w:eastAsia="ru-RU"/>
+              </w:rPr>
+              <w:t>2</w:t>
+            </w:r>
+            <w:r>
+              <w:rPr>
+                <w:rFonts w:ascii="Times New Roman" w:eastAsia="Times New Roman" w:hAnsi="Times New Roman" w:cs="Times New Roman"/>
+                <w:sz w:val="20"/>
+                <w:szCs w:val="20"/>
+                <w:lang w:eastAsia="ru-RU"/>
+              </w:rPr>
+              <w:t>__ г.</w:t>
+            </w:r>
+          </w:p>
+        </w:tc>
+        <w:tc>
+          <w:tcPr>
+            <w:tcW w:w="2609" w:type="dxa"/>
+          </w:tcPr>
+          <w:p>
+            <w:pPr>
+              <w:widowControl w:val="0"/>
+              <w:spacing w:after="0" w:line="240" w:lineRule="auto"/>
+              <w:ind w:left="0" w:firstLine="0"/>
+              <w:jc w:val="left"/>
+              <w:rPr>
+                <w:rFonts w:ascii="Times New Roman" w:eastAsia="Times New Roman" w:hAnsi="Times New Roman" w:cs="Times New Roman"/>
+                <w:i/>
+                <w:sz w:val="20"/>
+                <w:szCs w:val="20"/>
+                <w:lang w:eastAsia="ru-RU"/>
+              </w:rPr>
+            </w:pPr>
+          </w:p>
+          <w:p>
+            <w:pPr>
+              <w:widowControl w:val="0"/>
+              <w:spacing w:after="0" w:line="240" w:lineRule="auto"/>
+              <w:ind w:left="0" w:firstLine="0"/>
+              <w:jc w:val="center"/>
+              <w:rPr>
+                <w:rFonts w:ascii="Times New Roman" w:eastAsia="Times New Roman" w:hAnsi="Times New Roman" w:cs="Times New Roman"/>
+                <w:i/>
+                <w:sz w:val="20"/>
+                <w:szCs w:val="20"/>
+                <w:lang w:eastAsia="ru-RU"/>
+              </w:rPr>
+            </w:pPr>
+            <w:r>
+              <w:rPr>
+                <w:rFonts w:ascii="Times New Roman" w:eastAsia="Times New Roman" w:hAnsi="Times New Roman" w:cs="Times New Roman"/>
+                <w:i/>
+                <w:sz w:val="20"/>
+                <w:szCs w:val="20"/>
+                <w:lang w:eastAsia="ru-RU"/>
+              </w:rPr>
+              <w:t xml:space="preserve"> (подпись руководителя)</w:t>
+            </w:r>
+          </w:p>
+        </w:tc>
+      </w:tr>
+    </w:tbl>
+    <w:p>
+      <w:pPr>
+        <w:widowControl w:val="0"/>
+        <w:shd w:val="clear" w:color="auto" w:fill="FFFFFF"/>
+        <w:spacing w:after="0" w:line="240" w:lineRule="auto"/>
+        <w:ind w:left="0" w:firstLine="0"/>
+        <w:jc w:val="center"/>
+        <w:rPr>
+          <w:rFonts w:ascii="Times New Roman" w:eastAsia="Times New Roman" w:hAnsi="Times New Roman" w:cs="Times New Roman"/>
+          <w:b/>
+          <w:sz w:val="34"/>
+          <w:szCs w:val="34"/>
+          <w:lang w:eastAsia="ru-RU"/>
+        </w:rPr>
+      </w:pPr>
+    </w:p>
+    <w:p>
+      <w:pPr>
+        <w:widowControl w:val="0"/>
+        <w:shd w:val="clear" w:color="auto" w:fill="FFFFFF"/>
+        <w:spacing w:after="0" w:line="240" w:lineRule="auto"/>
+        <w:ind w:left="0" w:firstLine="0"/>
+        <w:jc w:val="center"/>
+        <w:rPr>
+          <w:rFonts w:ascii="Times New Roman" w:eastAsia="Times New Roman" w:hAnsi="Times New Roman" w:cs="Times New Roman"/>
+          <w:b/>
+          <w:sz w:val="34"/>
+          <w:szCs w:val="34"/>
+          <w:lang w:eastAsia="ru-RU"/>
+        </w:rPr>
+      </w:pPr>
+    </w:p>
+    <w:p>
+      <w:pPr>
+        <w:widowControl w:val="0"/>
+        <w:shd w:val="clear" w:color="auto" w:fill="FFFFFF"/>
+        <w:spacing w:after="0" w:line="240" w:lineRule="auto"/>
+        <w:ind w:left="0" w:firstLine="0"/>
+        <w:jc w:val="center"/>
+        <w:rPr>
+          <w:rFonts w:ascii="Times New Roman" w:eastAsia="Times New Roman" w:hAnsi="Times New Roman" w:cs="Times New Roman"/>
+          <w:sz w:val="24"/>
+          <w:szCs w:val="24"/>
+          <w:lang w:eastAsia="ru-RU"/>
+        </w:rPr>
+      </w:pPr>
+    </w:p>
+    <w:p>
+      <w:pPr>
+        <w:widowControl w:val="0"/>
+        <w:shd w:val="clear" w:color="auto" w:fill="FFFFFF"/>
+        <w:spacing w:after="0" w:line="240" w:lineRule="auto"/>
+        <w:ind w:left="0" w:firstLine="0"/>
+        <w:jc w:val="center"/>
+        <w:rPr>
+          <w:rFonts w:ascii="Times New Roman" w:eastAsia="Times New Roman" w:hAnsi="Times New Roman" w:cs="Times New Roman"/>
+          <w:sz w:val="24"/>
+          <w:szCs w:val="24"/>
+          <w:lang w:val="en-US" w:eastAsia="ru-RU"/>
+        </w:rPr>
+      </w:pPr>
+      <w:r>
+        <w:rPr>
+          <w:rFonts w:ascii="Times New Roman" w:eastAsia="Times New Roman" w:hAnsi="Times New Roman" w:cs="Times New Roman"/>
+          <w:sz w:val="24"/>
+          <w:szCs w:val="24"/>
+          <w:lang w:eastAsia="ru-RU"/>
+        </w:rPr>
+        <w:t>Москва 202</w:t>
+      </w:r>
+      <w:r>
+        <w:rPr>
+          <w:rFonts w:ascii="Times New Roman" w:eastAsia="Times New Roman" w:hAnsi="Times New Roman" w:cs="Times New Roman"/>
+          <w:sz w:val="24"/>
+          <w:szCs w:val="24"/>
+          <w:lang w:val="en-US" w:eastAsia="ru-RU"/>
+        </w:rPr>
+        <w:t>4</w:t>
+      </w:r>
+    </w:p>
+    <w:p>
+      <w:pPr>
+        <w:spacing w:after="0" w:line="360" w:lineRule="auto"/>
+        <w:ind w:left="0" w:firstLine="709"/>
+        <w:rPr>
+          <w:rFonts w:ascii="Times New Roman" w:hAnsi="Times New Roman" w:cs="Times New Roman"/>
+          <w:b/>
+          <w:bCs/>
+          <w:sz w:val="28"/>
+          <w:szCs w:val="28"/>
+        </w:rPr>
+      </w:pPr>
+    </w:p>
     <w:p>
       <w:pPr>
         <w:pStyle w:val="a3"/>
@@ -28,6 +1696,7 @@
           <w:sz w:val="28"/>
           <w:szCs w:val="28"/>
         </w:rPr>
+        <w:lastRenderedPageBreak/>
         <w:t>СОХРАНЕНИЕ СОСТОЯНИЯ ПРИЛОЖЕНИЯ</w:t>
       </w:r>
     </w:p>
@@ -124,7 +1793,6 @@
         </w:rPr>
         <w:t xml:space="preserve">) со следующим содержимым: в корневом контейнере </w:t>
       </w:r>
-      <w:proofErr w:type="spellStart"/>
       <w:r>
         <w:rPr>
           <w:rFonts w:ascii="Times New Roman" w:hAnsi="Times New Roman" w:cs="Times New Roman"/>
@@ -134,7 +1802,6 @@
         </w:rPr>
         <w:t>ConstraintLayout</w:t>
       </w:r>
-      <w:proofErr w:type="spellEnd"/>
       <w:r>
         <w:rPr>
           <w:rFonts w:ascii="Times New Roman" w:hAnsi="Times New Roman" w:cs="Times New Roman"/>
@@ -143,7 +1810,6 @@
         </w:rPr>
         <w:t xml:space="preserve"> разместим элемент </w:t>
       </w:r>
-      <w:proofErr w:type="spellStart"/>
       <w:r>
         <w:rPr>
           <w:rFonts w:ascii="Times New Roman" w:hAnsi="Times New Roman" w:cs="Times New Roman"/>
@@ -153,7 +1819,6 @@
         </w:rPr>
         <w:t>EditText</w:t>
       </w:r>
-      <w:proofErr w:type="spellEnd"/>
       <w:r>
         <w:rPr>
           <w:rFonts w:ascii="Times New Roman" w:hAnsi="Times New Roman" w:cs="Times New Roman"/>
@@ -162,7 +1827,6 @@
         </w:rPr>
         <w:t xml:space="preserve"> (идентификатор </w:t>
       </w:r>
-      <w:proofErr w:type="spellStart"/>
       <w:r>
         <w:rPr>
           <w:rFonts w:ascii="Times New Roman" w:hAnsi="Times New Roman" w:cs="Times New Roman"/>
@@ -172,7 +1836,6 @@
         </w:rPr>
         <w:t>nameBox</w:t>
       </w:r>
-      <w:proofErr w:type="spellEnd"/>
       <w:r>
         <w:rPr>
           <w:rFonts w:ascii="Times New Roman" w:hAnsi="Times New Roman" w:cs="Times New Roman"/>
@@ -181,7 +1844,6 @@
         </w:rPr>
         <w:t>) для ввода произвольного текста (например, имени) и кнопку для этого ввода (</w:t>
       </w:r>
-      <w:proofErr w:type="spellStart"/>
       <w:r>
         <w:rPr>
           <w:rFonts w:ascii="Times New Roman" w:hAnsi="Times New Roman" w:cs="Times New Roman"/>
@@ -191,7 +1853,6 @@
         </w:rPr>
         <w:t>saveBtn</w:t>
       </w:r>
-      <w:proofErr w:type="spellEnd"/>
       <w:r>
         <w:rPr>
           <w:rFonts w:ascii="Times New Roman" w:hAnsi="Times New Roman" w:cs="Times New Roman"/>
@@ -200,7 +1861,6 @@
         </w:rPr>
         <w:t xml:space="preserve">, надпись «Сохранить»); а также элемент </w:t>
       </w:r>
-      <w:proofErr w:type="spellStart"/>
       <w:r>
         <w:rPr>
           <w:rFonts w:ascii="Times New Roman" w:hAnsi="Times New Roman" w:cs="Times New Roman"/>
@@ -210,7 +1870,6 @@
         </w:rPr>
         <w:t>TextView</w:t>
       </w:r>
-      <w:proofErr w:type="spellEnd"/>
       <w:r>
         <w:rPr>
           <w:rFonts w:ascii="Times New Roman" w:hAnsi="Times New Roman" w:cs="Times New Roman"/>
@@ -219,7 +1878,6 @@
         </w:rPr>
         <w:t xml:space="preserve"> (</w:t>
       </w:r>
-      <w:proofErr w:type="spellStart"/>
       <w:r>
         <w:rPr>
           <w:rFonts w:ascii="Times New Roman" w:hAnsi="Times New Roman" w:cs="Times New Roman"/>
@@ -229,7 +1887,6 @@
         </w:rPr>
         <w:t>nameView</w:t>
       </w:r>
-      <w:proofErr w:type="spellEnd"/>
       <w:r>
         <w:rPr>
           <w:rFonts w:ascii="Times New Roman" w:hAnsi="Times New Roman" w:cs="Times New Roman"/>
@@ -238,7 +1895,6 @@
         </w:rPr>
         <w:t>) и вторую кнопку (</w:t>
       </w:r>
-      <w:proofErr w:type="spellStart"/>
       <w:r>
         <w:rPr>
           <w:rFonts w:ascii="Times New Roman" w:hAnsi="Times New Roman" w:cs="Times New Roman"/>
@@ -248,7 +1904,6 @@
         </w:rPr>
         <w:t>getBtn</w:t>
       </w:r>
-      <w:proofErr w:type="spellEnd"/>
       <w:r>
         <w:rPr>
           <w:rFonts w:ascii="Times New Roman" w:hAnsi="Times New Roman" w:cs="Times New Roman"/>
@@ -292,7 +1947,7 @@
                     <pic:cNvPicPr/>
                   </pic:nvPicPr>
                   <pic:blipFill>
-                    <a:blip r:embed="rId5"/>
+                    <a:blip r:embed="rId9"/>
                     <a:stretch>
                       <a:fillRect/>
                     </a:stretch>
@@ -377,25 +2032,7 @@
           <w:sz w:val="28"/>
           <w:szCs w:val="28"/>
         </w:rPr>
-        <w:t xml:space="preserve"> в классе главного </w:t>
-      </w:r>
-      <w:proofErr w:type="spellStart"/>
-      <w:r>
-        <w:rPr>
-          <w:rFonts w:ascii="Times New Roman" w:hAnsi="Times New Roman" w:cs="Times New Roman"/>
-          <w:sz w:val="28"/>
-          <w:szCs w:val="28"/>
-        </w:rPr>
-        <w:t>Activity</w:t>
-      </w:r>
-      <w:proofErr w:type="spellEnd"/>
-      <w:r>
-        <w:rPr>
-          <w:rFonts w:ascii="Times New Roman" w:hAnsi="Times New Roman" w:cs="Times New Roman"/>
-          <w:sz w:val="28"/>
-          <w:szCs w:val="28"/>
-        </w:rPr>
-        <w:t xml:space="preserve"> методы сохранения и восстановления текста </w:t>
+        <w:t xml:space="preserve"> в классе главного Activity методы сохранения и восстановления текста </w:t>
       </w:r>
       <w:r>
         <w:rPr>
@@ -443,7 +2080,7 @@
                     <pic:cNvPicPr/>
                   </pic:nvPicPr>
                   <pic:blipFill>
-                    <a:blip r:embed="rId6"/>
+                    <a:blip r:embed="rId10"/>
                     <a:stretch>
                       <a:fillRect/>
                     </a:stretch>
@@ -483,7 +2120,6 @@
         </w:rPr>
         <w:t xml:space="preserve">Рисунок 1.2 – Содержимое файла </w:t>
       </w:r>
-      <w:proofErr w:type="spellStart"/>
       <w:r>
         <w:rPr>
           <w:rFonts w:ascii="Times New Roman" w:hAnsi="Times New Roman" w:cs="Times New Roman"/>
@@ -493,7 +2129,6 @@
         </w:rPr>
         <w:t>MainActivity</w:t>
       </w:r>
-      <w:proofErr w:type="spellEnd"/>
       <w:r>
         <w:rPr>
           <w:rFonts w:ascii="Times New Roman" w:hAnsi="Times New Roman" w:cs="Times New Roman"/>
@@ -604,25 +2239,7 @@
           <w:sz w:val="28"/>
           <w:szCs w:val="28"/>
         </w:rPr>
-        <w:t xml:space="preserve"> в </w:t>
-      </w:r>
-      <w:proofErr w:type="spellStart"/>
-      <w:r>
-        <w:rPr>
-          <w:rFonts w:ascii="Times New Roman" w:hAnsi="Times New Roman" w:cs="Times New Roman"/>
-          <w:sz w:val="28"/>
-          <w:szCs w:val="28"/>
-        </w:rPr>
-        <w:t>TextView</w:t>
-      </w:r>
-      <w:proofErr w:type="spellEnd"/>
-      <w:r>
-        <w:rPr>
-          <w:rFonts w:ascii="Times New Roman" w:hAnsi="Times New Roman" w:cs="Times New Roman"/>
-          <w:sz w:val="28"/>
-          <w:szCs w:val="28"/>
-        </w:rPr>
-        <w:t>.</w:t>
+        <w:t xml:space="preserve"> в TextView.</w:t>
       </w:r>
       <w:r>
         <w:rPr>
@@ -654,25 +2271,7 @@
           <w:sz w:val="28"/>
           <w:szCs w:val="28"/>
         </w:rPr>
-        <w:t xml:space="preserve"> к альбомному режиму – </w:t>
-      </w:r>
-      <w:proofErr w:type="spellStart"/>
-      <w:r>
-        <w:rPr>
-          <w:rFonts w:ascii="Times New Roman" w:hAnsi="Times New Roman" w:cs="Times New Roman"/>
-          <w:sz w:val="28"/>
-          <w:szCs w:val="28"/>
-        </w:rPr>
-        <w:t>TextView</w:t>
-      </w:r>
-      <w:proofErr w:type="spellEnd"/>
-      <w:r>
-        <w:rPr>
-          <w:rFonts w:ascii="Times New Roman" w:hAnsi="Times New Roman" w:cs="Times New Roman"/>
-          <w:sz w:val="28"/>
-          <w:szCs w:val="28"/>
-        </w:rPr>
-        <w:t xml:space="preserve"> окажется пустым, несмотря на то что в нём было значение. По кнопке «Восстановить» попробу</w:t>
+        <w:t xml:space="preserve"> к альбомному режиму – TextView окажется пустым, несмотря на то что в нём было значение. По кнопке «Восстановить» попробу</w:t>
       </w:r>
       <w:r>
         <w:rPr>
@@ -727,7 +2326,6 @@
         </w:rPr>
         <w:t xml:space="preserve"> с помощью методов </w:t>
       </w:r>
-      <w:proofErr w:type="spellStart"/>
       <w:r>
         <w:rPr>
           <w:rFonts w:ascii="Times New Roman" w:hAnsi="Times New Roman" w:cs="Times New Roman"/>
@@ -737,7 +2335,6 @@
         </w:rPr>
         <w:t>onSaveInstanceState</w:t>
       </w:r>
-      <w:proofErr w:type="spellEnd"/>
       <w:r>
         <w:rPr>
           <w:rFonts w:ascii="Times New Roman" w:hAnsi="Times New Roman" w:cs="Times New Roman"/>
@@ -746,7 +2343,6 @@
         </w:rPr>
         <w:t xml:space="preserve"> и </w:t>
       </w:r>
-      <w:proofErr w:type="spellStart"/>
       <w:r>
         <w:rPr>
           <w:rFonts w:ascii="Times New Roman" w:hAnsi="Times New Roman" w:cs="Times New Roman"/>
@@ -756,7 +2352,6 @@
         </w:rPr>
         <w:t>onRestoreInstanceState</w:t>
       </w:r>
-      <w:proofErr w:type="spellEnd"/>
       <w:r>
         <w:rPr>
           <w:rFonts w:ascii="Times New Roman" w:hAnsi="Times New Roman" w:cs="Times New Roman"/>
@@ -787,18 +2382,8 @@
           <w:sz w:val="28"/>
           <w:szCs w:val="28"/>
         </w:rPr>
-        <w:t xml:space="preserve"> код </w:t>
-      </w:r>
-      <w:proofErr w:type="spellStart"/>
-      <w:r>
-        <w:rPr>
-          <w:rFonts w:ascii="Times New Roman" w:hAnsi="Times New Roman" w:cs="Times New Roman"/>
-          <w:sz w:val="28"/>
-          <w:szCs w:val="28"/>
-        </w:rPr>
-        <w:t>MainActivity</w:t>
-      </w:r>
-      <w:proofErr w:type="spellEnd"/>
+        <w:t xml:space="preserve"> код MainActivity</w:t>
+      </w:r>
       <w:r>
         <w:rPr>
           <w:rFonts w:ascii="Times New Roman" w:hAnsi="Times New Roman" w:cs="Times New Roman"/>
@@ -844,7 +2429,7 @@
                     <pic:cNvPicPr/>
                   </pic:nvPicPr>
                   <pic:blipFill>
-                    <a:blip r:embed="rId7"/>
+                    <a:blip r:embed="rId11"/>
                     <a:stretch>
                       <a:fillRect/>
                     </a:stretch>
@@ -884,7 +2469,6 @@
         </w:rPr>
         <w:t xml:space="preserve">Рисунок 1.3 – Добавленные методы в </w:t>
       </w:r>
-      <w:proofErr w:type="spellStart"/>
       <w:r>
         <w:rPr>
           <w:rFonts w:ascii="Times New Roman" w:hAnsi="Times New Roman" w:cs="Times New Roman"/>
@@ -894,7 +2478,6 @@
         </w:rPr>
         <w:t>MainActivity</w:t>
       </w:r>
-      <w:proofErr w:type="spellEnd"/>
       <w:r>
         <w:rPr>
           <w:rFonts w:ascii="Times New Roman" w:hAnsi="Times New Roman" w:cs="Times New Roman"/>
@@ -1021,7 +2604,7 @@
                     <pic:cNvPicPr/>
                   </pic:nvPicPr>
                   <pic:blipFill>
-                    <a:blip r:embed="rId8"/>
+                    <a:blip r:embed="rId12"/>
                     <a:stretch>
                       <a:fillRect/>
                     </a:stretch>
@@ -1065,7 +2648,7 @@
                     <pic:cNvPicPr/>
                   </pic:nvPicPr>
                   <pic:blipFill>
-                    <a:blip r:embed="rId9"/>
+                    <a:blip r:embed="rId13"/>
                     <a:stretch>
                       <a:fillRect/>
                     </a:stretch>
@@ -1245,7 +2828,7 @@
                     <pic:cNvPicPr/>
                   </pic:nvPicPr>
                   <pic:blipFill>
-                    <a:blip r:embed="rId10"/>
+                    <a:blip r:embed="rId14"/>
                     <a:stretch>
                       <a:fillRect/>
                     </a:stretch>
@@ -1334,7 +2917,6 @@
           <w:szCs w:val="28"/>
         </w:rPr>
       </w:pPr>
-      <w:proofErr w:type="spellStart"/>
       <w:r>
         <w:rPr>
           <w:rFonts w:ascii="Times New Roman" w:hAnsi="Times New Roman" w:cs="Times New Roman"/>
@@ -1351,7 +2933,6 @@
         </w:rPr>
         <w:t>ем</w:t>
       </w:r>
-      <w:proofErr w:type="spellEnd"/>
       <w:r>
         <w:rPr>
           <w:rFonts w:ascii="Times New Roman" w:hAnsi="Times New Roman" w:cs="Times New Roman"/>
@@ -1426,7 +3007,6 @@
         </w:rPr>
         <w:t xml:space="preserve">) со следующим содержимым: в корневом контейнере </w:t>
       </w:r>
-      <w:proofErr w:type="spellStart"/>
       <w:r>
         <w:rPr>
           <w:rFonts w:ascii="Times New Roman" w:hAnsi="Times New Roman" w:cs="Times New Roman"/>
@@ -1436,7 +3016,6 @@
         </w:rPr>
         <w:t>ConstraintLayout</w:t>
       </w:r>
-      <w:proofErr w:type="spellEnd"/>
       <w:r>
         <w:rPr>
           <w:rFonts w:ascii="Times New Roman" w:hAnsi="Times New Roman" w:cs="Times New Roman"/>
@@ -1461,7 +3040,6 @@
         </w:rPr>
         <w:t xml:space="preserve"> два элемента </w:t>
       </w:r>
-      <w:proofErr w:type="spellStart"/>
       <w:r>
         <w:rPr>
           <w:rFonts w:ascii="Times New Roman" w:hAnsi="Times New Roman" w:cs="Times New Roman"/>
@@ -1472,7 +3050,6 @@
         <w:lastRenderedPageBreak/>
         <w:t>EditText</w:t>
       </w:r>
-      <w:proofErr w:type="spellEnd"/>
       <w:r>
         <w:rPr>
           <w:rFonts w:ascii="Times New Roman" w:hAnsi="Times New Roman" w:cs="Times New Roman"/>
@@ -1489,7 +3066,6 @@
         </w:rPr>
         <w:t xml:space="preserve"> </w:t>
       </w:r>
-      <w:proofErr w:type="spellStart"/>
       <w:r>
         <w:rPr>
           <w:rFonts w:ascii="Times New Roman" w:hAnsi="Times New Roman" w:cs="Times New Roman"/>
@@ -1499,7 +3075,6 @@
         </w:rPr>
         <w:t>nameBox</w:t>
       </w:r>
-      <w:proofErr w:type="spellEnd"/>
       <w:r>
         <w:rPr>
           <w:rFonts w:ascii="Times New Roman" w:hAnsi="Times New Roman" w:cs="Times New Roman"/>
@@ -1508,7 +3083,6 @@
         </w:rPr>
         <w:t xml:space="preserve"> и </w:t>
       </w:r>
-      <w:proofErr w:type="spellStart"/>
       <w:r>
         <w:rPr>
           <w:rFonts w:ascii="Times New Roman" w:hAnsi="Times New Roman" w:cs="Times New Roman"/>
@@ -1518,7 +3092,6 @@
         </w:rPr>
         <w:t>yearBox</w:t>
       </w:r>
-      <w:proofErr w:type="spellEnd"/>
       <w:r>
         <w:rPr>
           <w:rFonts w:ascii="Times New Roman" w:hAnsi="Times New Roman" w:cs="Times New Roman"/>
@@ -1527,7 +3100,6 @@
         </w:rPr>
         <w:t>) для ввода имени и возраста человека (с соответствующими подсказками в полях ввода) и кнопку для этого ввода (</w:t>
       </w:r>
-      <w:proofErr w:type="spellStart"/>
       <w:r>
         <w:rPr>
           <w:rFonts w:ascii="Times New Roman" w:hAnsi="Times New Roman" w:cs="Times New Roman"/>
@@ -1546,7 +3118,6 @@
         </w:rPr>
         <w:t>tn</w:t>
       </w:r>
-      <w:proofErr w:type="spellEnd"/>
       <w:r>
         <w:rPr>
           <w:rFonts w:ascii="Times New Roman" w:hAnsi="Times New Roman" w:cs="Times New Roman"/>
@@ -1571,7 +3142,6 @@
         </w:rPr>
         <w:t xml:space="preserve">лемент </w:t>
       </w:r>
-      <w:proofErr w:type="spellStart"/>
       <w:r>
         <w:rPr>
           <w:rFonts w:ascii="Times New Roman" w:hAnsi="Times New Roman" w:cs="Times New Roman"/>
@@ -1581,7 +3151,6 @@
         </w:rPr>
         <w:t>TextView</w:t>
       </w:r>
-      <w:proofErr w:type="spellEnd"/>
       <w:r>
         <w:rPr>
           <w:rFonts w:ascii="Times New Roman" w:hAnsi="Times New Roman" w:cs="Times New Roman"/>
@@ -1590,7 +3159,6 @@
         </w:rPr>
         <w:t xml:space="preserve"> (</w:t>
       </w:r>
-      <w:proofErr w:type="spellStart"/>
       <w:r>
         <w:rPr>
           <w:rFonts w:ascii="Times New Roman" w:hAnsi="Times New Roman" w:cs="Times New Roman"/>
@@ -1600,7 +3168,6 @@
         </w:rPr>
         <w:t>dataView</w:t>
       </w:r>
-      <w:proofErr w:type="spellEnd"/>
       <w:r>
         <w:rPr>
           <w:rFonts w:ascii="Times New Roman" w:hAnsi="Times New Roman" w:cs="Times New Roman"/>
@@ -1609,7 +3176,6 @@
         </w:rPr>
         <w:t>) и вторую кнопку (</w:t>
       </w:r>
-      <w:proofErr w:type="spellStart"/>
       <w:r>
         <w:rPr>
           <w:rFonts w:ascii="Times New Roman" w:hAnsi="Times New Roman" w:cs="Times New Roman"/>
@@ -1628,7 +3194,6 @@
         </w:rPr>
         <w:t>tn</w:t>
       </w:r>
-      <w:proofErr w:type="spellEnd"/>
       <w:r>
         <w:rPr>
           <w:rFonts w:ascii="Times New Roman" w:hAnsi="Times New Roman" w:cs="Times New Roman"/>
@@ -1674,7 +3239,7 @@
                     <pic:cNvPicPr/>
                   </pic:nvPicPr>
                   <pic:blipFill>
-                    <a:blip r:embed="rId11"/>
+                    <a:blip r:embed="rId15"/>
                     <a:stretch>
                       <a:fillRect/>
                     </a:stretch>
@@ -1873,7 +3438,7 @@
                     <pic:cNvPicPr/>
                   </pic:nvPicPr>
                   <pic:blipFill>
-                    <a:blip r:embed="rId12"/>
+                    <a:blip r:embed="rId16"/>
                     <a:stretch>
                       <a:fillRect/>
                     </a:stretch>
@@ -1953,7 +3518,6 @@
         </w:rPr>
         <w:t xml:space="preserve"> </w:t>
       </w:r>
-      <w:proofErr w:type="spellStart"/>
       <w:r>
         <w:rPr>
           <w:rFonts w:ascii="Times New Roman" w:hAnsi="Times New Roman" w:cs="Times New Roman"/>
@@ -1963,7 +3527,6 @@
         </w:rPr>
         <w:t>MainActivity</w:t>
       </w:r>
-      <w:proofErr w:type="spellEnd"/>
       <w:r>
         <w:rPr>
           <w:rFonts w:ascii="Times New Roman" w:hAnsi="Times New Roman" w:cs="Times New Roman"/>
@@ -2099,7 +3662,7 @@
                     <pic:cNvPicPr/>
                   </pic:nvPicPr>
                   <pic:blipFill>
-                    <a:blip r:embed="rId13"/>
+                    <a:blip r:embed="rId17"/>
                     <a:stretch>
                       <a:fillRect/>
                     </a:stretch>
@@ -2143,7 +3706,7 @@
                     <pic:cNvPicPr/>
                   </pic:nvPicPr>
                   <pic:blipFill>
-                    <a:blip r:embed="rId14"/>
+                    <a:blip r:embed="rId18"/>
                     <a:stretch>
                       <a:fillRect/>
                     </a:stretch>
@@ -2294,43 +3857,7 @@
           <w:sz w:val="28"/>
           <w:szCs w:val="28"/>
         </w:rPr>
-        <w:t xml:space="preserve"> </w:t>
-      </w:r>
-      <w:proofErr w:type="spellStart"/>
-      <w:r>
-        <w:rPr>
-          <w:rFonts w:ascii="Times New Roman" w:hAnsi="Times New Roman" w:cs="Times New Roman"/>
-          <w:sz w:val="28"/>
-          <w:szCs w:val="28"/>
-        </w:rPr>
-        <w:t>layout</w:t>
-      </w:r>
-      <w:proofErr w:type="spellEnd"/>
-      <w:r>
-        <w:rPr>
-          <w:rFonts w:ascii="Times New Roman" w:hAnsi="Times New Roman" w:cs="Times New Roman"/>
-          <w:sz w:val="28"/>
-          <w:szCs w:val="28"/>
-        </w:rPr>
-        <w:t xml:space="preserve">-файл главного </w:t>
-      </w:r>
-      <w:proofErr w:type="spellStart"/>
-      <w:r>
-        <w:rPr>
-          <w:rFonts w:ascii="Times New Roman" w:hAnsi="Times New Roman" w:cs="Times New Roman"/>
-          <w:sz w:val="28"/>
-          <w:szCs w:val="28"/>
-        </w:rPr>
-        <w:t>Activity</w:t>
-      </w:r>
-      <w:proofErr w:type="spellEnd"/>
-      <w:r>
-        <w:rPr>
-          <w:rFonts w:ascii="Times New Roman" w:hAnsi="Times New Roman" w:cs="Times New Roman"/>
-          <w:sz w:val="28"/>
-          <w:szCs w:val="28"/>
-        </w:rPr>
-        <w:t xml:space="preserve"> (рис. </w:t>
+        <w:t xml:space="preserve"> layout-файл главного Activity (рис. </w:t>
       </w:r>
       <w:r>
         <w:rPr>
@@ -2346,25 +3873,7 @@
           <w:sz w:val="28"/>
           <w:szCs w:val="28"/>
         </w:rPr>
-        <w:t xml:space="preserve">) со следующим содержимым: в корневом контейнере </w:t>
-      </w:r>
-      <w:proofErr w:type="spellStart"/>
-      <w:r>
-        <w:rPr>
-          <w:rFonts w:ascii="Times New Roman" w:hAnsi="Times New Roman" w:cs="Times New Roman"/>
-          <w:sz w:val="28"/>
-          <w:szCs w:val="28"/>
-        </w:rPr>
-        <w:t>ConstraintLayout</w:t>
-      </w:r>
-      <w:proofErr w:type="spellEnd"/>
-      <w:r>
-        <w:rPr>
-          <w:rFonts w:ascii="Times New Roman" w:hAnsi="Times New Roman" w:cs="Times New Roman"/>
-          <w:sz w:val="28"/>
-          <w:szCs w:val="28"/>
-        </w:rPr>
-        <w:t xml:space="preserve"> размести</w:t>
+        <w:t>) со следующим содержимым: в корневом контейнере ConstraintLayout размести</w:t>
       </w:r>
       <w:r>
         <w:rPr>
@@ -2380,115 +3889,7 @@
           <w:sz w:val="28"/>
           <w:szCs w:val="28"/>
         </w:rPr>
-        <w:t xml:space="preserve"> элемент </w:t>
-      </w:r>
-      <w:proofErr w:type="spellStart"/>
-      <w:r>
-        <w:rPr>
-          <w:rFonts w:ascii="Times New Roman" w:hAnsi="Times New Roman" w:cs="Times New Roman"/>
-          <w:sz w:val="28"/>
-          <w:szCs w:val="28"/>
-        </w:rPr>
-        <w:t>EditText</w:t>
-      </w:r>
-      <w:proofErr w:type="spellEnd"/>
-      <w:r>
-        <w:rPr>
-          <w:rFonts w:ascii="Times New Roman" w:hAnsi="Times New Roman" w:cs="Times New Roman"/>
-          <w:sz w:val="28"/>
-          <w:szCs w:val="28"/>
-        </w:rPr>
-        <w:t xml:space="preserve"> (идентификатор </w:t>
-      </w:r>
-      <w:proofErr w:type="spellStart"/>
-      <w:r>
-        <w:rPr>
-          <w:rFonts w:ascii="Times New Roman" w:hAnsi="Times New Roman" w:cs="Times New Roman"/>
-          <w:sz w:val="28"/>
-          <w:szCs w:val="28"/>
-        </w:rPr>
-        <w:t>nameBox</w:t>
-      </w:r>
-      <w:proofErr w:type="spellEnd"/>
-      <w:r>
-        <w:rPr>
-          <w:rFonts w:ascii="Times New Roman" w:hAnsi="Times New Roman" w:cs="Times New Roman"/>
-          <w:sz w:val="28"/>
-          <w:szCs w:val="28"/>
-        </w:rPr>
-        <w:t>) для ввода имени человека (с соответствующей подсказкой в поле ввода) и кнопку для этого ввода (</w:t>
-      </w:r>
-      <w:proofErr w:type="spellStart"/>
-      <w:r>
-        <w:rPr>
-          <w:rFonts w:ascii="Times New Roman" w:hAnsi="Times New Roman" w:cs="Times New Roman"/>
-          <w:sz w:val="28"/>
-          <w:szCs w:val="28"/>
-        </w:rPr>
-        <w:t>saveButton</w:t>
-      </w:r>
-      <w:proofErr w:type="spellEnd"/>
-      <w:r>
-        <w:rPr>
-          <w:rFonts w:ascii="Times New Roman" w:hAnsi="Times New Roman" w:cs="Times New Roman"/>
-          <w:sz w:val="28"/>
-          <w:szCs w:val="28"/>
-        </w:rPr>
-        <w:t xml:space="preserve">, надпись «Сохранить»); а также элемент </w:t>
-      </w:r>
-      <w:proofErr w:type="spellStart"/>
-      <w:r>
-        <w:rPr>
-          <w:rFonts w:ascii="Times New Roman" w:hAnsi="Times New Roman" w:cs="Times New Roman"/>
-          <w:sz w:val="28"/>
-          <w:szCs w:val="28"/>
-        </w:rPr>
-        <w:t>TextView</w:t>
-      </w:r>
-      <w:proofErr w:type="spellEnd"/>
-      <w:r>
-        <w:rPr>
-          <w:rFonts w:ascii="Times New Roman" w:hAnsi="Times New Roman" w:cs="Times New Roman"/>
-          <w:sz w:val="28"/>
-          <w:szCs w:val="28"/>
-        </w:rPr>
-        <w:t xml:space="preserve"> (</w:t>
-      </w:r>
-      <w:proofErr w:type="spellStart"/>
-      <w:r>
-        <w:rPr>
-          <w:rFonts w:ascii="Times New Roman" w:hAnsi="Times New Roman" w:cs="Times New Roman"/>
-          <w:sz w:val="28"/>
-          <w:szCs w:val="28"/>
-        </w:rPr>
-        <w:t>nameView</w:t>
-      </w:r>
-      <w:proofErr w:type="spellEnd"/>
-      <w:r>
-        <w:rPr>
-          <w:rFonts w:ascii="Times New Roman" w:hAnsi="Times New Roman" w:cs="Times New Roman"/>
-          <w:sz w:val="28"/>
-          <w:szCs w:val="28"/>
-        </w:rPr>
-        <w:t>) и вторую кнопку (</w:t>
-      </w:r>
-      <w:proofErr w:type="spellStart"/>
-      <w:r>
-        <w:rPr>
-          <w:rFonts w:ascii="Times New Roman" w:hAnsi="Times New Roman" w:cs="Times New Roman"/>
-          <w:sz w:val="28"/>
-          <w:szCs w:val="28"/>
-        </w:rPr>
-        <w:t>getButton</w:t>
-      </w:r>
-      <w:proofErr w:type="spellEnd"/>
-      <w:r>
-        <w:rPr>
-          <w:rFonts w:ascii="Times New Roman" w:hAnsi="Times New Roman" w:cs="Times New Roman"/>
-          <w:sz w:val="28"/>
-          <w:szCs w:val="28"/>
-        </w:rPr>
-        <w:t>, надпись «Восстановить») для получения сохранённого имени.</w:t>
+        <w:t xml:space="preserve"> элемент EditText (идентификатор nameBox) для ввода имени человека (с соответствующей подсказкой в поле ввода) и кнопку для этого ввода (saveButton, надпись «Сохранить»); а также элемент TextView (nameView) и вторую кнопку (getButton, надпись «Восстановить») для получения сохранённого имени.</w:t>
       </w:r>
     </w:p>
     <w:p>
@@ -2526,7 +3927,7 @@
                     <pic:cNvPicPr/>
                   </pic:nvPicPr>
                   <pic:blipFill>
-                    <a:blip r:embed="rId15"/>
+                    <a:blip r:embed="rId19"/>
                     <a:stretch>
                       <a:fillRect/>
                     </a:stretch>
@@ -2611,18 +4012,8 @@
           <w:sz w:val="28"/>
           <w:szCs w:val="28"/>
         </w:rPr>
-        <w:t xml:space="preserve"> методы обработки нажатия кнопок в классе </w:t>
-      </w:r>
-      <w:proofErr w:type="spellStart"/>
-      <w:r>
-        <w:rPr>
-          <w:rFonts w:ascii="Times New Roman" w:hAnsi="Times New Roman" w:cs="Times New Roman"/>
-          <w:sz w:val="28"/>
-          <w:szCs w:val="28"/>
-        </w:rPr>
-        <w:t>MainActivity</w:t>
-      </w:r>
-      <w:proofErr w:type="spellEnd"/>
+        <w:t xml:space="preserve"> методы обработки нажатия кнопок в классе MainActivity</w:t>
+      </w:r>
       <w:r>
         <w:rPr>
           <w:rFonts w:ascii="Times New Roman" w:hAnsi="Times New Roman" w:cs="Times New Roman"/>
@@ -2653,43 +4044,7 @@
           <w:sz w:val="28"/>
           <w:szCs w:val="28"/>
         </w:rPr>
-        <w:t xml:space="preserve"> методы </w:t>
-      </w:r>
-      <w:proofErr w:type="spellStart"/>
-      <w:r>
-        <w:rPr>
-          <w:rFonts w:ascii="Times New Roman" w:hAnsi="Times New Roman" w:cs="Times New Roman"/>
-          <w:sz w:val="28"/>
-          <w:szCs w:val="28"/>
-        </w:rPr>
-        <w:t>onCreate</w:t>
-      </w:r>
-      <w:proofErr w:type="spellEnd"/>
-      <w:r>
-        <w:rPr>
-          <w:rFonts w:ascii="Times New Roman" w:hAnsi="Times New Roman" w:cs="Times New Roman"/>
-          <w:sz w:val="28"/>
-          <w:szCs w:val="28"/>
-        </w:rPr>
-        <w:t xml:space="preserve"> и </w:t>
-      </w:r>
-      <w:proofErr w:type="spellStart"/>
-      <w:r>
-        <w:rPr>
-          <w:rFonts w:ascii="Times New Roman" w:hAnsi="Times New Roman" w:cs="Times New Roman"/>
-          <w:sz w:val="28"/>
-          <w:szCs w:val="28"/>
-        </w:rPr>
-        <w:t>onPause</w:t>
-      </w:r>
-      <w:proofErr w:type="spellEnd"/>
-      <w:r>
-        <w:rPr>
-          <w:rFonts w:ascii="Times New Roman" w:hAnsi="Times New Roman" w:cs="Times New Roman"/>
-          <w:sz w:val="28"/>
-          <w:szCs w:val="28"/>
-        </w:rPr>
-        <w:t>, чтобы при выходе из приложения значение текстового поля автоматически сохранялось, а при запуске – восстанавливалось.</w:t>
+        <w:t xml:space="preserve"> методы onCreate и onPause, чтобы при выходе из приложения значение текстового поля автоматически сохранялось, а при запуске – восстанавливалось.</w:t>
       </w:r>
       <w:r>
         <w:rPr>
@@ -2735,7 +4090,7 @@
                     <pic:cNvPicPr/>
                   </pic:nvPicPr>
                   <pic:blipFill>
-                    <a:blip r:embed="rId16"/>
+                    <a:blip r:embed="rId20"/>
                     <a:stretch>
                       <a:fillRect/>
                     </a:stretch>
@@ -2775,7 +4130,6 @@
         </w:rPr>
         <w:t xml:space="preserve">Рисунок 3.2 – Содержимое файла </w:t>
       </w:r>
-      <w:proofErr w:type="spellStart"/>
       <w:r>
         <w:rPr>
           <w:rFonts w:ascii="Times New Roman" w:hAnsi="Times New Roman" w:cs="Times New Roman"/>
@@ -2785,7 +4139,6 @@
         </w:rPr>
         <w:t>MainActivity</w:t>
       </w:r>
-      <w:proofErr w:type="spellEnd"/>
       <w:r>
         <w:rPr>
           <w:rFonts w:ascii="Times New Roman" w:hAnsi="Times New Roman" w:cs="Times New Roman"/>
@@ -2896,7 +4249,7 @@
                     <pic:cNvPicPr/>
                   </pic:nvPicPr>
                   <pic:blipFill>
-                    <a:blip r:embed="rId17"/>
+                    <a:blip r:embed="rId21"/>
                     <a:stretch>
                       <a:fillRect/>
                     </a:stretch>
@@ -3166,7 +4519,6 @@
         </w:rPr>
         <w:t xml:space="preserve">) со следующим содержимым: в корневом контейнере </w:t>
       </w:r>
-      <w:proofErr w:type="spellStart"/>
       <w:r>
         <w:rPr>
           <w:rFonts w:ascii="Times New Roman" w:hAnsi="Times New Roman" w:cs="Times New Roman"/>
@@ -3176,7 +4528,6 @@
         </w:rPr>
         <w:t>ConstraintLayout</w:t>
       </w:r>
-      <w:proofErr w:type="spellEnd"/>
       <w:r>
         <w:rPr>
           <w:rFonts w:ascii="Times New Roman" w:hAnsi="Times New Roman" w:cs="Times New Roman"/>
@@ -3201,7 +4552,6 @@
         </w:rPr>
         <w:t xml:space="preserve"> элемент </w:t>
       </w:r>
-      <w:proofErr w:type="spellStart"/>
       <w:r>
         <w:rPr>
           <w:rFonts w:ascii="Times New Roman" w:hAnsi="Times New Roman" w:cs="Times New Roman"/>
@@ -3211,7 +4561,6 @@
         </w:rPr>
         <w:t>EditText</w:t>
       </w:r>
-      <w:proofErr w:type="spellEnd"/>
       <w:r>
         <w:rPr>
           <w:rFonts w:ascii="Times New Roman" w:hAnsi="Times New Roman" w:cs="Times New Roman"/>
@@ -3271,7 +4620,6 @@
         </w:rPr>
         <w:t xml:space="preserve">, надпись «Записать»); а также элемент </w:t>
       </w:r>
-      <w:proofErr w:type="spellStart"/>
       <w:r>
         <w:rPr>
           <w:rFonts w:ascii="Times New Roman" w:hAnsi="Times New Roman" w:cs="Times New Roman"/>
@@ -3281,7 +4629,6 @@
         </w:rPr>
         <w:t>TextView</w:t>
       </w:r>
-      <w:proofErr w:type="spellEnd"/>
       <w:r>
         <w:rPr>
           <w:rFonts w:ascii="Times New Roman" w:hAnsi="Times New Roman" w:cs="Times New Roman"/>
@@ -3355,6 +4702,7 @@
       <w:r>
         <w:rPr>
           <w:rFonts w:ascii="Times New Roman" w:hAnsi="Times New Roman" w:cs="Times New Roman"/>
+          <w:noProof/>
           <w:sz w:val="28"/>
           <w:szCs w:val="28"/>
         </w:rPr>
@@ -3375,7 +4723,7 @@
                     <pic:cNvPicPr/>
                   </pic:nvPicPr>
                   <pic:blipFill>
-                    <a:blip r:embed="rId18"/>
+                    <a:blip r:embed="rId22"/>
                     <a:stretch>
                       <a:fillRect/>
                     </a:stretch>
@@ -3436,7 +4784,6 @@
           <w:rFonts w:ascii="Times New Roman" w:hAnsi="Times New Roman" w:cs="Times New Roman"/>
           <w:sz w:val="28"/>
           <w:szCs w:val="28"/>
-          <w:lang w:val="en-US"/>
         </w:rPr>
       </w:pPr>
       <w:r>
@@ -3461,25 +4808,7 @@
           <w:sz w:val="28"/>
           <w:szCs w:val="28"/>
         </w:rPr>
-        <w:t xml:space="preserve"> в главном </w:t>
-      </w:r>
-      <w:proofErr w:type="spellStart"/>
-      <w:r>
-        <w:rPr>
-          <w:rFonts w:ascii="Times New Roman" w:hAnsi="Times New Roman" w:cs="Times New Roman"/>
-          <w:sz w:val="28"/>
-          <w:szCs w:val="28"/>
-        </w:rPr>
-        <w:t>Activity</w:t>
-      </w:r>
-      <w:proofErr w:type="spellEnd"/>
-      <w:r>
-        <w:rPr>
-          <w:rFonts w:ascii="Times New Roman" w:hAnsi="Times New Roman" w:cs="Times New Roman"/>
-          <w:sz w:val="28"/>
-          <w:szCs w:val="28"/>
-        </w:rPr>
-        <w:t xml:space="preserve"> обработчики кнопок в соответствии </w:t>
+        <w:t xml:space="preserve"> в главном Activity обработчики кнопок в соответствии </w:t>
       </w:r>
       <w:r>
         <w:rPr>
@@ -3513,6 +4842,7 @@
       <w:r>
         <w:rPr>
           <w:rFonts w:ascii="Times New Roman" w:hAnsi="Times New Roman" w:cs="Times New Roman"/>
+          <w:noProof/>
           <w:sz w:val="28"/>
           <w:szCs w:val="28"/>
           <w:lang w:val="en-US"/>
@@ -3534,7 +4864,7 @@
                     <pic:cNvPicPr/>
                   </pic:nvPicPr>
                   <pic:blipFill>
-                    <a:blip r:embed="rId19"/>
+                    <a:blip r:embed="rId23"/>
                     <a:stretch>
                       <a:fillRect/>
                     </a:stretch>
@@ -3603,39 +4933,24 @@
           <w:sz w:val="28"/>
           <w:szCs w:val="28"/>
         </w:rPr>
-        <w:t xml:space="preserve">Запущенное приложение на эмуляторе предоставлено на рисунке </w:t>
-      </w:r>
-      <w:r>
-        <w:rPr>
-          <w:rFonts w:ascii="Times New Roman" w:hAnsi="Times New Roman" w:cs="Times New Roman"/>
-          <w:sz w:val="28"/>
-          <w:szCs w:val="28"/>
-        </w:rPr>
-        <w:t>4</w:t>
-      </w:r>
-      <w:r>
-        <w:rPr>
-          <w:rFonts w:ascii="Times New Roman" w:hAnsi="Times New Roman" w:cs="Times New Roman"/>
-          <w:sz w:val="28"/>
-          <w:szCs w:val="28"/>
-        </w:rPr>
-        <w:t>.3.</w:t>
-      </w:r>
-    </w:p>
-    <w:p>
-      <w:pPr>
-        <w:spacing w:after="0" w:line="240" w:lineRule="auto"/>
-        <w:ind w:left="0" w:firstLine="709"/>
-        <w:jc w:val="center"/>
-        <w:rPr>
-          <w:rFonts w:ascii="Times New Roman" w:hAnsi="Times New Roman" w:cs="Times New Roman"/>
-          <w:sz w:val="28"/>
-          <w:szCs w:val="28"/>
-        </w:rPr>
-      </w:pPr>
-      <w:r>
-        <w:rPr>
-          <w:rFonts w:ascii="Times New Roman" w:hAnsi="Times New Roman" w:cs="Times New Roman"/>
+        <w:t>Запущенное приложение на эмуляторе предоставлено на рисунке 4.3.</w:t>
+      </w:r>
+    </w:p>
+    <w:p>
+      <w:pPr>
+        <w:spacing w:after="0" w:line="240" w:lineRule="auto"/>
+        <w:ind w:left="0" w:firstLine="709"/>
+        <w:jc w:val="center"/>
+        <w:rPr>
+          <w:rFonts w:ascii="Times New Roman" w:hAnsi="Times New Roman" w:cs="Times New Roman"/>
+          <w:sz w:val="28"/>
+          <w:szCs w:val="28"/>
+        </w:rPr>
+      </w:pPr>
+      <w:r>
+        <w:rPr>
+          <w:rFonts w:ascii="Times New Roman" w:hAnsi="Times New Roman" w:cs="Times New Roman"/>
+          <w:noProof/>
           <w:sz w:val="28"/>
           <w:szCs w:val="28"/>
         </w:rPr>
@@ -3656,7 +4971,7 @@
                     <pic:cNvPicPr/>
                   </pic:nvPicPr>
                   <pic:blipFill>
-                    <a:blip r:embed="rId20"/>
+                    <a:blip r:embed="rId24"/>
                     <a:stretch>
                       <a:fillRect/>
                     </a:stretch>
@@ -3685,6 +5000,7 @@
       <w:r>
         <w:rPr>
           <w:rFonts w:ascii="Times New Roman" w:hAnsi="Times New Roman" w:cs="Times New Roman"/>
+          <w:noProof/>
           <w:sz w:val="28"/>
           <w:szCs w:val="28"/>
         </w:rPr>
@@ -3704,7 +5020,7 @@
                     <pic:cNvPicPr/>
                   </pic:nvPicPr>
                   <pic:blipFill>
-                    <a:blip r:embed="rId21"/>
+                    <a:blip r:embed="rId25"/>
                     <a:stretch>
                       <a:fillRect/>
                     </a:stretch>
@@ -3742,23 +5058,7 @@
           <w:sz w:val="28"/>
           <w:szCs w:val="28"/>
         </w:rPr>
-        <w:t xml:space="preserve">Рисунок </w:t>
-      </w:r>
-      <w:r>
-        <w:rPr>
-          <w:rFonts w:ascii="Times New Roman" w:hAnsi="Times New Roman" w:cs="Times New Roman"/>
-          <w:sz w:val="28"/>
-          <w:szCs w:val="28"/>
-        </w:rPr>
-        <w:t>4</w:t>
-      </w:r>
-      <w:r>
-        <w:rPr>
-          <w:rFonts w:ascii="Times New Roman" w:hAnsi="Times New Roman" w:cs="Times New Roman"/>
-          <w:sz w:val="28"/>
-          <w:szCs w:val="28"/>
-        </w:rPr>
-        <w:t>.3 – Приложение запущенное на эмуляторе</w:t>
+        <w:t>Рисунок 4.3 – Приложение запущенное на эмуляторе</w:t>
       </w:r>
     </w:p>
     <w:p>
@@ -3836,25 +5136,7 @@
           <w:sz w:val="28"/>
           <w:szCs w:val="28"/>
         </w:rPr>
-        <w:t xml:space="preserve">В предыдущем проекте отредактируйте код главного </w:t>
-      </w:r>
-      <w:proofErr w:type="spellStart"/>
-      <w:r>
-        <w:rPr>
-          <w:rFonts w:ascii="Times New Roman" w:hAnsi="Times New Roman" w:cs="Times New Roman"/>
-          <w:sz w:val="28"/>
-          <w:szCs w:val="28"/>
-        </w:rPr>
-        <w:t>Activity</w:t>
-      </w:r>
-      <w:proofErr w:type="spellEnd"/>
-      <w:r>
-        <w:rPr>
-          <w:rFonts w:ascii="Times New Roman" w:hAnsi="Times New Roman" w:cs="Times New Roman"/>
-          <w:sz w:val="28"/>
-          <w:szCs w:val="28"/>
-        </w:rPr>
-        <w:t xml:space="preserve"> для работы с файлами на внешнем накопителе</w:t>
+        <w:t>В предыдущем проекте отредактируйте код главного Activity для работы с файлами на внешнем накопителе</w:t>
       </w:r>
       <w:r>
         <w:rPr>
@@ -3880,6 +5162,7 @@
       <w:r>
         <w:rPr>
           <w:rFonts w:ascii="Times New Roman" w:hAnsi="Times New Roman" w:cs="Times New Roman"/>
+          <w:noProof/>
           <w:sz w:val="28"/>
           <w:szCs w:val="28"/>
         </w:rPr>
@@ -3900,7 +5183,7 @@
                     <pic:cNvPicPr/>
                   </pic:nvPicPr>
                   <pic:blipFill>
-                    <a:blip r:embed="rId22"/>
+                    <a:blip r:embed="rId26"/>
                     <a:stretch>
                       <a:fillRect/>
                     </a:stretch>
@@ -3930,7 +5213,6 @@
           <w:rFonts w:ascii="Times New Roman" w:hAnsi="Times New Roman" w:cs="Times New Roman"/>
           <w:sz w:val="28"/>
           <w:szCs w:val="28"/>
-          <w:lang w:val="en-US"/>
         </w:rPr>
       </w:pPr>
       <w:r>
@@ -3951,7 +5233,6 @@
           <w:rFonts w:ascii="Times New Roman" w:hAnsi="Times New Roman" w:cs="Times New Roman"/>
           <w:sz w:val="28"/>
           <w:szCs w:val="28"/>
-          <w:lang w:val="en-US"/>
         </w:rPr>
       </w:pPr>
     </w:p>
@@ -4053,6 +5334,7 @@
       <w:r>
         <w:rPr>
           <w:rFonts w:ascii="Times New Roman" w:hAnsi="Times New Roman" w:cs="Times New Roman"/>
+          <w:noProof/>
           <w:sz w:val="28"/>
           <w:szCs w:val="28"/>
           <w:lang w:val="en-US"/>
@@ -4074,7 +5356,7 @@
                     <pic:cNvPicPr/>
                   </pic:nvPicPr>
                   <pic:blipFill>
-                    <a:blip r:embed="rId23"/>
+                    <a:blip r:embed="rId27"/>
                     <a:stretch>
                       <a:fillRect/>
                     </a:stretch>
@@ -4104,7 +5386,6 @@
           <w:rFonts w:ascii="Times New Roman" w:hAnsi="Times New Roman" w:cs="Times New Roman"/>
           <w:sz w:val="28"/>
           <w:szCs w:val="28"/>
-          <w:lang w:val="en-US"/>
         </w:rPr>
       </w:pPr>
       <w:r>
@@ -4125,20 +5406,18 @@
           <w:rFonts w:ascii="Times New Roman" w:hAnsi="Times New Roman" w:cs="Times New Roman"/>
           <w:sz w:val="28"/>
           <w:szCs w:val="28"/>
-          <w:lang w:val="en-US"/>
-        </w:rPr>
-      </w:pPr>
-    </w:p>
-    <w:p>
-      <w:pPr>
-        <w:spacing w:after="0" w:line="240" w:lineRule="auto"/>
-        <w:ind w:left="0" w:firstLine="709"/>
-        <w:jc w:val="center"/>
-        <w:rPr>
-          <w:rFonts w:ascii="Times New Roman" w:hAnsi="Times New Roman" w:cs="Times New Roman"/>
-          <w:sz w:val="28"/>
-          <w:szCs w:val="28"/>
-          <w:lang w:val="en-US"/>
+        </w:rPr>
+      </w:pPr>
+    </w:p>
+    <w:p>
+      <w:pPr>
+        <w:spacing w:after="0" w:line="240" w:lineRule="auto"/>
+        <w:ind w:left="0" w:firstLine="709"/>
+        <w:jc w:val="center"/>
+        <w:rPr>
+          <w:rFonts w:ascii="Times New Roman" w:hAnsi="Times New Roman" w:cs="Times New Roman"/>
+          <w:sz w:val="28"/>
+          <w:szCs w:val="28"/>
         </w:rPr>
       </w:pPr>
     </w:p>
@@ -4273,6 +5552,7 @@
       <w:r>
         <w:rPr>
           <w:rFonts w:ascii="Times New Roman" w:hAnsi="Times New Roman" w:cs="Times New Roman"/>
+          <w:noProof/>
           <w:sz w:val="28"/>
           <w:szCs w:val="28"/>
         </w:rPr>
@@ -4293,7 +5573,7 @@
                     <pic:cNvPicPr/>
                   </pic:nvPicPr>
                   <pic:blipFill>
-                    <a:blip r:embed="rId24"/>
+                    <a:blip r:embed="rId28"/>
                     <a:stretch>
                       <a:fillRect/>
                     </a:stretch>
@@ -4323,7 +5603,6 @@
           <w:rFonts w:ascii="Times New Roman" w:hAnsi="Times New Roman" w:cs="Times New Roman"/>
           <w:sz w:val="28"/>
           <w:szCs w:val="28"/>
-          <w:lang w:val="en-US"/>
         </w:rPr>
       </w:pPr>
       <w:r>
@@ -4372,61 +5651,7 @@
           <w:sz w:val="28"/>
           <w:szCs w:val="28"/>
         </w:rPr>
-        <w:t xml:space="preserve">Объекты этого класса будем </w:t>
-      </w:r>
-      <w:proofErr w:type="spellStart"/>
-      <w:r>
-        <w:rPr>
-          <w:rFonts w:ascii="Times New Roman" w:hAnsi="Times New Roman" w:cs="Times New Roman"/>
-          <w:sz w:val="28"/>
-          <w:szCs w:val="28"/>
-        </w:rPr>
-        <w:t>сериализовать</w:t>
-      </w:r>
-      <w:proofErr w:type="spellEnd"/>
-      <w:r>
-        <w:rPr>
-          <w:rFonts w:ascii="Times New Roman" w:hAnsi="Times New Roman" w:cs="Times New Roman"/>
-          <w:sz w:val="28"/>
-          <w:szCs w:val="28"/>
-        </w:rPr>
-        <w:t xml:space="preserve"> в формат </w:t>
-      </w:r>
-      <w:proofErr w:type="spellStart"/>
-      <w:r>
-        <w:rPr>
-          <w:rFonts w:ascii="Times New Roman" w:hAnsi="Times New Roman" w:cs="Times New Roman"/>
-          <w:sz w:val="28"/>
-          <w:szCs w:val="28"/>
-        </w:rPr>
-        <w:t>json</w:t>
-      </w:r>
-      <w:proofErr w:type="spellEnd"/>
-      <w:r>
-        <w:rPr>
-          <w:rFonts w:ascii="Times New Roman" w:hAnsi="Times New Roman" w:cs="Times New Roman"/>
-          <w:sz w:val="28"/>
-          <w:szCs w:val="28"/>
-        </w:rPr>
-        <w:t xml:space="preserve"> и затем обратно </w:t>
-      </w:r>
-      <w:proofErr w:type="spellStart"/>
-      <w:r>
-        <w:rPr>
-          <w:rFonts w:ascii="Times New Roman" w:hAnsi="Times New Roman" w:cs="Times New Roman"/>
-          <w:sz w:val="28"/>
-          <w:szCs w:val="28"/>
-        </w:rPr>
-        <w:t>десериализовать</w:t>
-      </w:r>
-      <w:proofErr w:type="spellEnd"/>
-      <w:r>
-        <w:rPr>
-          <w:rFonts w:ascii="Times New Roman" w:hAnsi="Times New Roman" w:cs="Times New Roman"/>
-          <w:sz w:val="28"/>
-          <w:szCs w:val="28"/>
-        </w:rPr>
-        <w:t xml:space="preserve"> из файла в объекты.</w:t>
+        <w:t>Объекты этого класса будем сериализовать в формат json и затем обратно десериализовать из файла в объекты.</w:t>
       </w:r>
     </w:p>
     <w:p>
@@ -4445,43 +5670,7 @@
           <w:sz w:val="28"/>
           <w:szCs w:val="28"/>
         </w:rPr>
-        <w:t xml:space="preserve">Для работы с форматом </w:t>
-      </w:r>
-      <w:proofErr w:type="spellStart"/>
-      <w:r>
-        <w:rPr>
-          <w:rFonts w:ascii="Times New Roman" w:hAnsi="Times New Roman" w:cs="Times New Roman"/>
-          <w:sz w:val="28"/>
-          <w:szCs w:val="28"/>
-        </w:rPr>
-        <w:t>json</w:t>
-      </w:r>
-      <w:proofErr w:type="spellEnd"/>
-      <w:r>
-        <w:rPr>
-          <w:rFonts w:ascii="Times New Roman" w:hAnsi="Times New Roman" w:cs="Times New Roman"/>
-          <w:sz w:val="28"/>
-          <w:szCs w:val="28"/>
-        </w:rPr>
-        <w:t xml:space="preserve"> добавьте в проект класс </w:t>
-      </w:r>
-      <w:proofErr w:type="spellStart"/>
-      <w:r>
-        <w:rPr>
-          <w:rFonts w:ascii="Times New Roman" w:hAnsi="Times New Roman" w:cs="Times New Roman"/>
-          <w:sz w:val="28"/>
-          <w:szCs w:val="28"/>
-        </w:rPr>
-        <w:t>myJSON</w:t>
-      </w:r>
-      <w:proofErr w:type="spellEnd"/>
-      <w:r>
-        <w:rPr>
-          <w:rFonts w:ascii="Times New Roman" w:hAnsi="Times New Roman" w:cs="Times New Roman"/>
-          <w:sz w:val="28"/>
-          <w:szCs w:val="28"/>
-        </w:rPr>
-        <w:t xml:space="preserve"> </w:t>
+        <w:t xml:space="preserve">Для работы с форматом json добавьте в проект класс myJSON </w:t>
       </w:r>
       <w:r>
         <w:rPr>
@@ -4507,6 +5696,7 @@
       <w:r>
         <w:rPr>
           <w:rFonts w:ascii="Times New Roman" w:hAnsi="Times New Roman" w:cs="Times New Roman"/>
+          <w:noProof/>
           <w:sz w:val="28"/>
           <w:szCs w:val="28"/>
           <w:lang w:val="en-US"/>
@@ -4528,7 +5718,7 @@
                     <pic:cNvPicPr/>
                   </pic:nvPicPr>
                   <pic:blipFill>
-                    <a:blip r:embed="rId25"/>
+                    <a:blip r:embed="rId29"/>
                     <a:stretch>
                       <a:fillRect/>
                     </a:stretch>
@@ -4573,7 +5763,6 @@
           <w:rFonts w:ascii="Times New Roman" w:hAnsi="Times New Roman" w:cs="Times New Roman"/>
           <w:sz w:val="28"/>
           <w:szCs w:val="28"/>
-          <w:lang w:val="en-US"/>
         </w:rPr>
         <w:t xml:space="preserve"> 5.2 – </w:t>
       </w:r>
@@ -4590,7 +5779,6 @@
           <w:rFonts w:ascii="Times New Roman" w:hAnsi="Times New Roman" w:cs="Times New Roman"/>
           <w:sz w:val="28"/>
           <w:szCs w:val="28"/>
-          <w:lang w:val="en-US"/>
         </w:rPr>
         <w:t xml:space="preserve"> </w:t>
       </w:r>
@@ -4601,7 +5789,24 @@
           <w:szCs w:val="28"/>
           <w:lang w:val="en-US"/>
         </w:rPr>
-        <w:t>myJSON.java</w:t>
+        <w:t>myJSON</w:t>
+      </w:r>
+      <w:r>
+        <w:rPr>
+          <w:rFonts w:ascii="Times New Roman" w:hAnsi="Times New Roman" w:cs="Times New Roman"/>
+          <w:sz w:val="28"/>
+          <w:szCs w:val="28"/>
+        </w:rPr>
+        <w:t>.</w:t>
+      </w:r>
+      <w:r>
+        <w:rPr>
+          <w:rFonts w:ascii="Times New Roman" w:hAnsi="Times New Roman" w:cs="Times New Roman"/>
+          <w:sz w:val="28"/>
+          <w:szCs w:val="28"/>
+          <w:lang w:val="en-US"/>
+        </w:rPr>
+        <w:t>java</w:t>
       </w:r>
     </w:p>
     <w:p>
@@ -4682,25 +5887,8 @@
           <w:sz w:val="28"/>
           <w:szCs w:val="28"/>
         </w:rPr>
-        <w:t xml:space="preserve"> (рис. </w:t>
-      </w:r>
-      <w:r>
-        <w:rPr>
-          <w:rFonts w:ascii="Times New Roman" w:hAnsi="Times New Roman" w:cs="Times New Roman"/>
-          <w:sz w:val="28"/>
-          <w:szCs w:val="28"/>
-        </w:rPr>
-        <w:t>5.3</w:t>
-      </w:r>
-      <w:r>
-        <w:rPr>
-          <w:rFonts w:ascii="Times New Roman" w:hAnsi="Times New Roman" w:cs="Times New Roman"/>
-          <w:sz w:val="28"/>
-          <w:szCs w:val="28"/>
-        </w:rPr>
-        <w:t xml:space="preserve">) со следующим содержимым: в корневом контейнере </w:t>
-      </w:r>
-      <w:proofErr w:type="spellStart"/>
+        <w:t xml:space="preserve"> (рис. 5.3) со следующим содержимым: в корневом контейнере </w:t>
+      </w:r>
       <w:r>
         <w:rPr>
           <w:rFonts w:ascii="Times New Roman" w:hAnsi="Times New Roman" w:cs="Times New Roman"/>
@@ -4710,7 +5898,6 @@
         </w:rPr>
         <w:t>ConstraintLayout</w:t>
       </w:r>
-      <w:proofErr w:type="spellEnd"/>
       <w:r>
         <w:rPr>
           <w:rFonts w:ascii="Times New Roman" w:hAnsi="Times New Roman" w:cs="Times New Roman"/>
@@ -4719,7 +5906,6 @@
         </w:rPr>
         <w:t xml:space="preserve"> разместите два элемента </w:t>
       </w:r>
-      <w:proofErr w:type="spellStart"/>
       <w:r>
         <w:rPr>
           <w:rFonts w:ascii="Times New Roman" w:hAnsi="Times New Roman" w:cs="Times New Roman"/>
@@ -4729,7 +5915,6 @@
         </w:rPr>
         <w:t>EditText</w:t>
       </w:r>
-      <w:proofErr w:type="spellEnd"/>
       <w:r>
         <w:rPr>
           <w:rFonts w:ascii="Times New Roman" w:hAnsi="Times New Roman" w:cs="Times New Roman"/>
@@ -4738,7 +5923,14 @@
         </w:rPr>
         <w:t xml:space="preserve"> (идентификаторы</w:t>
       </w:r>
-      <w:proofErr w:type="spellStart"/>
+      <w:r>
+        <w:rPr>
+          <w:rFonts w:ascii="Times New Roman" w:hAnsi="Times New Roman" w:cs="Times New Roman"/>
+          <w:sz w:val="28"/>
+          <w:szCs w:val="28"/>
+        </w:rPr>
+        <w:t xml:space="preserve"> </w:t>
+      </w:r>
       <w:r>
         <w:rPr>
           <w:rFonts w:ascii="Times New Roman" w:hAnsi="Times New Roman" w:cs="Times New Roman"/>
@@ -4748,7 +5940,6 @@
         </w:rPr>
         <w:t>nameText</w:t>
       </w:r>
-      <w:proofErr w:type="spellEnd"/>
       <w:r>
         <w:rPr>
           <w:rFonts w:ascii="Times New Roman" w:hAnsi="Times New Roman" w:cs="Times New Roman"/>
@@ -4757,7 +5948,6 @@
         </w:rPr>
         <w:t xml:space="preserve"> и </w:t>
       </w:r>
-      <w:proofErr w:type="spellStart"/>
       <w:r>
         <w:rPr>
           <w:rFonts w:ascii="Times New Roman" w:hAnsi="Times New Roman" w:cs="Times New Roman"/>
@@ -4767,7 +5957,6 @@
         </w:rPr>
         <w:t>ageText</w:t>
       </w:r>
-      <w:proofErr w:type="spellEnd"/>
       <w:r>
         <w:rPr>
           <w:rFonts w:ascii="Times New Roman" w:hAnsi="Times New Roman" w:cs="Times New Roman"/>
@@ -4776,7 +5965,6 @@
         </w:rPr>
         <w:t>) для ввода текста (с соответствующей подсказкой в поле ввода) и кнопку для добавления ввода в список (</w:t>
       </w:r>
-      <w:proofErr w:type="spellStart"/>
       <w:r>
         <w:rPr>
           <w:rFonts w:ascii="Times New Roman" w:hAnsi="Times New Roman" w:cs="Times New Roman"/>
@@ -4786,7 +5974,6 @@
         </w:rPr>
         <w:t>addButton</w:t>
       </w:r>
-      <w:proofErr w:type="spellEnd"/>
       <w:r>
         <w:rPr>
           <w:rFonts w:ascii="Times New Roman" w:hAnsi="Times New Roman" w:cs="Times New Roman"/>
@@ -4812,7 +5999,6 @@
         </w:rPr>
         <w:t>); две кнопки (</w:t>
       </w:r>
-      <w:proofErr w:type="spellStart"/>
       <w:r>
         <w:rPr>
           <w:rFonts w:ascii="Times New Roman" w:hAnsi="Times New Roman" w:cs="Times New Roman"/>
@@ -4822,7 +6008,6 @@
         </w:rPr>
         <w:t>saveButton</w:t>
       </w:r>
-      <w:proofErr w:type="spellEnd"/>
       <w:r>
         <w:rPr>
           <w:rFonts w:ascii="Times New Roman" w:hAnsi="Times New Roman" w:cs="Times New Roman"/>
@@ -4831,7 +6016,6 @@
         </w:rPr>
         <w:t xml:space="preserve"> и </w:t>
       </w:r>
-      <w:proofErr w:type="spellStart"/>
       <w:r>
         <w:rPr>
           <w:rFonts w:ascii="Times New Roman" w:hAnsi="Times New Roman" w:cs="Times New Roman"/>
@@ -4841,7 +6025,6 @@
         </w:rPr>
         <w:t>openButton</w:t>
       </w:r>
-      <w:proofErr w:type="spellEnd"/>
       <w:r>
         <w:rPr>
           <w:rFonts w:ascii="Times New Roman" w:hAnsi="Times New Roman" w:cs="Times New Roman"/>
@@ -4882,27 +6065,8 @@
           <w:sz w:val="28"/>
           <w:szCs w:val="28"/>
         </w:rPr>
-        <w:t xml:space="preserve">) для </w:t>
-      </w:r>
-      <w:proofErr w:type="spellStart"/>
-      <w:r>
-        <w:rPr>
-          <w:rFonts w:ascii="Times New Roman" w:hAnsi="Times New Roman" w:cs="Times New Roman"/>
-          <w:sz w:val="28"/>
-          <w:szCs w:val="28"/>
-        </w:rPr>
-        <w:t>сериализации</w:t>
-      </w:r>
-      <w:proofErr w:type="spellEnd"/>
-      <w:r>
-        <w:rPr>
-          <w:rFonts w:ascii="Times New Roman" w:hAnsi="Times New Roman" w:cs="Times New Roman"/>
-          <w:sz w:val="28"/>
-          <w:szCs w:val="28"/>
-        </w:rPr>
-        <w:t xml:space="preserve"> (записи в </w:t>
-      </w:r>
-      <w:proofErr w:type="spellStart"/>
+        <w:t xml:space="preserve">) для сериализации (записи в </w:t>
+      </w:r>
       <w:r>
         <w:rPr>
           <w:rFonts w:ascii="Times New Roman" w:hAnsi="Times New Roman" w:cs="Times New Roman"/>
@@ -4912,34 +6076,14 @@
         </w:rPr>
         <w:t>json</w:t>
       </w:r>
-      <w:proofErr w:type="spellEnd"/>
-      <w:r>
-        <w:rPr>
-          <w:rFonts w:ascii="Times New Roman" w:hAnsi="Times New Roman" w:cs="Times New Roman"/>
-          <w:sz w:val="28"/>
-          <w:szCs w:val="28"/>
-        </w:rPr>
-        <w:t xml:space="preserve">-файл) и </w:t>
-      </w:r>
-      <w:proofErr w:type="spellStart"/>
-      <w:r>
-        <w:rPr>
-          <w:rFonts w:ascii="Times New Roman" w:hAnsi="Times New Roman" w:cs="Times New Roman"/>
-          <w:sz w:val="28"/>
-          <w:szCs w:val="28"/>
-        </w:rPr>
-        <w:t>десериализации</w:t>
-      </w:r>
-      <w:proofErr w:type="spellEnd"/>
-      <w:r>
-        <w:rPr>
-          <w:rFonts w:ascii="Times New Roman" w:hAnsi="Times New Roman" w:cs="Times New Roman"/>
-          <w:sz w:val="28"/>
-          <w:szCs w:val="28"/>
-        </w:rPr>
-        <w:t xml:space="preserve"> из файла соответственно; а также элемент </w:t>
-      </w:r>
-      <w:proofErr w:type="spellStart"/>
+      <w:r>
+        <w:rPr>
+          <w:rFonts w:ascii="Times New Roman" w:hAnsi="Times New Roman" w:cs="Times New Roman"/>
+          <w:sz w:val="28"/>
+          <w:szCs w:val="28"/>
+        </w:rPr>
+        <w:t xml:space="preserve">-файл) и десериализации из файла соответственно; а также элемент </w:t>
+      </w:r>
       <w:r>
         <w:rPr>
           <w:rFonts w:ascii="Times New Roman" w:hAnsi="Times New Roman" w:cs="Times New Roman"/>
@@ -4949,7 +6093,6 @@
         </w:rPr>
         <w:t>ListView</w:t>
       </w:r>
-      <w:proofErr w:type="spellEnd"/>
       <w:r>
         <w:rPr>
           <w:rFonts w:ascii="Times New Roman" w:hAnsi="Times New Roman" w:cs="Times New Roman"/>
@@ -4990,6 +6133,7 @@
       <w:r>
         <w:rPr>
           <w:rFonts w:ascii="Times New Roman" w:hAnsi="Times New Roman" w:cs="Times New Roman"/>
+          <w:noProof/>
           <w:sz w:val="28"/>
           <w:szCs w:val="28"/>
         </w:rPr>
@@ -5010,7 +6154,7 @@
                     <pic:cNvPicPr/>
                   </pic:nvPicPr>
                   <pic:blipFill>
-                    <a:blip r:embed="rId26"/>
+                    <a:blip r:embed="rId30"/>
                     <a:stretch>
                       <a:fillRect/>
                     </a:stretch>
@@ -5040,7 +6184,6 @@
           <w:rFonts w:ascii="Times New Roman" w:hAnsi="Times New Roman" w:cs="Times New Roman"/>
           <w:sz w:val="28"/>
           <w:szCs w:val="28"/>
-          <w:lang w:val="en-US"/>
         </w:rPr>
       </w:pPr>
       <w:r>
@@ -5061,7 +6204,6 @@
           <w:rFonts w:ascii="Times New Roman" w:hAnsi="Times New Roman" w:cs="Times New Roman"/>
           <w:sz w:val="28"/>
           <w:szCs w:val="28"/>
-          <w:lang w:val="en-US"/>
         </w:rPr>
       </w:pPr>
     </w:p>
@@ -5097,18 +6239,8 @@
           <w:sz w:val="28"/>
           <w:szCs w:val="28"/>
         </w:rPr>
-        <w:t xml:space="preserve"> код главного </w:t>
-      </w:r>
-      <w:proofErr w:type="spellStart"/>
-      <w:r>
-        <w:rPr>
-          <w:rFonts w:ascii="Times New Roman" w:hAnsi="Times New Roman" w:cs="Times New Roman"/>
-          <w:sz w:val="28"/>
-          <w:szCs w:val="28"/>
-        </w:rPr>
-        <w:t>Activity</w:t>
-      </w:r>
-      <w:proofErr w:type="spellEnd"/>
+        <w:t xml:space="preserve"> код главного Activity</w:t>
+      </w:r>
       <w:r>
         <w:rPr>
           <w:rFonts w:ascii="Times New Roman" w:hAnsi="Times New Roman" w:cs="Times New Roman"/>
@@ -5132,6 +6264,7 @@
       <w:r>
         <w:rPr>
           <w:rFonts w:ascii="Times New Roman" w:hAnsi="Times New Roman" w:cs="Times New Roman"/>
+          <w:noProof/>
           <w:sz w:val="28"/>
           <w:szCs w:val="28"/>
         </w:rPr>
@@ -5152,7 +6285,7 @@
                     <pic:cNvPicPr/>
                   </pic:nvPicPr>
                   <pic:blipFill>
-                    <a:blip r:embed="rId27"/>
+                    <a:blip r:embed="rId31"/>
                     <a:stretch>
                       <a:fillRect/>
                     </a:stretch>
@@ -5313,6 +6446,7 @@
       <w:r>
         <w:rPr>
           <w:rFonts w:ascii="Times New Roman" w:hAnsi="Times New Roman" w:cs="Times New Roman"/>
+          <w:noProof/>
           <w:sz w:val="28"/>
           <w:szCs w:val="28"/>
         </w:rPr>
@@ -5333,7 +6467,7 @@
                     <pic:cNvPicPr/>
                   </pic:nvPicPr>
                   <pic:blipFill>
-                    <a:blip r:embed="rId28"/>
+                    <a:blip r:embed="rId32"/>
                     <a:stretch>
                       <a:fillRect/>
                     </a:stretch>
@@ -5356,6 +6490,7 @@
       <w:r>
         <w:rPr>
           <w:rFonts w:ascii="Times New Roman" w:hAnsi="Times New Roman" w:cs="Times New Roman"/>
+          <w:noProof/>
           <w:sz w:val="28"/>
           <w:szCs w:val="28"/>
         </w:rPr>
@@ -5375,7 +6510,7 @@
                     <pic:cNvPicPr/>
                   </pic:nvPicPr>
                   <pic:blipFill>
-                    <a:blip r:embed="rId29"/>
+                    <a:blip r:embed="rId33"/>
                     <a:stretch>
                       <a:fillRect/>
                     </a:stretch>
@@ -5514,11 +6649,110 @@
           <w:szCs w:val="28"/>
         </w:rPr>
       </w:pPr>
+      <w:r>
+        <w:rPr>
+          <w:rFonts w:ascii="Times New Roman" w:hAnsi="Times New Roman" w:cs="Times New Roman"/>
+          <w:sz w:val="28"/>
+          <w:szCs w:val="28"/>
+        </w:rPr>
+        <w:t>Реализуйте приложение для отображения содержимого большого текстового файла с возможностью прокрутки и отображения любой его части. Проверьте его работу на реальном файле.</w:t>
+      </w:r>
     </w:p>
     <w:p>
       <w:pPr>
         <w:spacing w:after="0" w:line="360" w:lineRule="auto"/>
-        <w:ind w:left="0" w:firstLine="709"/>
+        <w:rPr>
+          <w:rFonts w:ascii="Times New Roman" w:hAnsi="Times New Roman" w:cs="Times New Roman"/>
+          <w:sz w:val="28"/>
+          <w:szCs w:val="28"/>
+        </w:rPr>
+      </w:pPr>
+      <w:r>
+        <w:rPr>
+          <w:rFonts w:ascii="Times New Roman" w:hAnsi="Times New Roman" w:cs="Times New Roman"/>
+          <w:sz w:val="28"/>
+          <w:szCs w:val="28"/>
+        </w:rPr>
+        <w:t>Код отвечающий за открытие файла показан на рисунке 6.1</w:t>
+      </w:r>
+    </w:p>
+    <w:p>
+      <w:pPr>
+        <w:spacing w:after="0" w:line="240" w:lineRule="auto"/>
+        <w:jc w:val="center"/>
+        <w:rPr>
+          <w:rFonts w:ascii="Times New Roman" w:hAnsi="Times New Roman" w:cs="Times New Roman"/>
+          <w:sz w:val="28"/>
+          <w:szCs w:val="28"/>
+        </w:rPr>
+      </w:pPr>
+      <w:r>
+        <w:rPr>
+          <w:rFonts w:ascii="Times New Roman" w:hAnsi="Times New Roman" w:cs="Times New Roman"/>
+          <w:sz w:val="28"/>
+          <w:szCs w:val="28"/>
+        </w:rPr>
+        <w:lastRenderedPageBreak/>
+        <w:drawing>
+          <wp:inline distT="0" distB="0" distL="0" distR="0" wp14:anchorId="2250E448" wp14:editId="12C93125">
+            <wp:extent cx="5400000" cy="3211138"/>
+            <wp:effectExtent l="0" t="0" r="0" b="8890"/>
+            <wp:docPr id="1168709019" name="Рисунок 1"/>
+            <wp:cNvGraphicFramePr>
+              <a:graphicFrameLocks xmlns:a="http://schemas.openxmlformats.org/drawingml/2006/main" noChangeAspect="1"/>
+            </wp:cNvGraphicFramePr>
+            <a:graphic xmlns:a="http://schemas.openxmlformats.org/drawingml/2006/main">
+              <a:graphicData uri="http://schemas.openxmlformats.org/drawingml/2006/picture">
+                <pic:pic xmlns:pic="http://schemas.openxmlformats.org/drawingml/2006/picture">
+                  <pic:nvPicPr>
+                    <pic:cNvPr id="1168709019" name=""/>
+                    <pic:cNvPicPr/>
+                  </pic:nvPicPr>
+                  <pic:blipFill>
+                    <a:blip r:embed="rId34"/>
+                    <a:stretch>
+                      <a:fillRect/>
+                    </a:stretch>
+                  </pic:blipFill>
+                  <pic:spPr>
+                    <a:xfrm>
+                      <a:off x="0" y="0"/>
+                      <a:ext cx="5400000" cy="3211138"/>
+                    </a:xfrm>
+                    <a:prstGeom prst="rect">
+                      <a:avLst/>
+                    </a:prstGeom>
+                  </pic:spPr>
+                </pic:pic>
+              </a:graphicData>
+            </a:graphic>
+          </wp:inline>
+        </w:drawing>
+      </w:r>
+    </w:p>
+    <w:p>
+      <w:pPr>
+        <w:spacing w:after="0" w:line="240" w:lineRule="auto"/>
+        <w:jc w:val="center"/>
+        <w:rPr>
+          <w:rFonts w:ascii="Times New Roman" w:hAnsi="Times New Roman" w:cs="Times New Roman"/>
+          <w:sz w:val="28"/>
+          <w:szCs w:val="28"/>
+        </w:rPr>
+      </w:pPr>
+      <w:r>
+        <w:rPr>
+          <w:rFonts w:ascii="Times New Roman" w:hAnsi="Times New Roman" w:cs="Times New Roman"/>
+          <w:sz w:val="28"/>
+          <w:szCs w:val="28"/>
+        </w:rPr>
+        <w:t>Рисунок 6.1 – Код для открытия локального файла</w:t>
+      </w:r>
+    </w:p>
+    <w:p>
+      <w:pPr>
+        <w:spacing w:after="0" w:line="240" w:lineRule="auto"/>
+        <w:jc w:val="center"/>
         <w:rPr>
           <w:rFonts w:ascii="Times New Roman" w:hAnsi="Times New Roman" w:cs="Times New Roman"/>
           <w:sz w:val="28"/>
@@ -5536,10 +6770,689 @@
           <w:szCs w:val="28"/>
         </w:rPr>
       </w:pPr>
+      <w:r>
+        <w:rPr>
+          <w:rFonts w:ascii="Times New Roman" w:hAnsi="Times New Roman" w:cs="Times New Roman"/>
+          <w:sz w:val="28"/>
+          <w:szCs w:val="28"/>
+        </w:rPr>
+        <w:t xml:space="preserve">В качестве файла была использована книга Льва Николаевича Толстого «Война и мир». </w:t>
+      </w:r>
+      <w:r>
+        <w:rPr>
+          <w:rFonts w:ascii="Times New Roman" w:hAnsi="Times New Roman" w:cs="Times New Roman"/>
+          <w:sz w:val="28"/>
+          <w:szCs w:val="28"/>
+        </w:rPr>
+        <w:t>Приложение,</w:t>
+      </w:r>
+      <w:r>
+        <w:rPr>
+          <w:rFonts w:ascii="Times New Roman" w:hAnsi="Times New Roman" w:cs="Times New Roman"/>
+          <w:sz w:val="28"/>
+          <w:szCs w:val="28"/>
+        </w:rPr>
+        <w:t xml:space="preserve"> запущенное на эмуляторе показано на рисунке 6.</w:t>
+      </w:r>
+      <w:r>
+        <w:rPr>
+          <w:rFonts w:ascii="Times New Roman" w:hAnsi="Times New Roman" w:cs="Times New Roman"/>
+          <w:sz w:val="28"/>
+          <w:szCs w:val="28"/>
+        </w:rPr>
+        <w:t>2</w:t>
+      </w:r>
+      <w:r>
+        <w:rPr>
+          <w:rFonts w:ascii="Times New Roman" w:hAnsi="Times New Roman" w:cs="Times New Roman"/>
+          <w:sz w:val="28"/>
+          <w:szCs w:val="28"/>
+        </w:rPr>
+        <w:t>.</w:t>
+      </w:r>
+    </w:p>
+    <w:p>
+      <w:pPr>
+        <w:spacing w:after="0" w:line="240" w:lineRule="auto"/>
+        <w:ind w:left="0" w:firstLine="709"/>
+        <w:jc w:val="center"/>
+        <w:rPr>
+          <w:rFonts w:ascii="Times New Roman" w:hAnsi="Times New Roman" w:cs="Times New Roman"/>
+          <w:sz w:val="28"/>
+          <w:szCs w:val="28"/>
+        </w:rPr>
+      </w:pPr>
+      <w:r>
+        <w:rPr>
+          <w:rFonts w:ascii="Times New Roman" w:hAnsi="Times New Roman" w:cs="Times New Roman"/>
+          <w:noProof/>
+          <w:sz w:val="28"/>
+          <w:szCs w:val="28"/>
+        </w:rPr>
+        <w:lastRenderedPageBreak/>
+        <w:drawing>
+          <wp:inline distT="0" distB="0" distL="0" distR="0" wp14:anchorId="0AFB02C4" wp14:editId="2CBD552D">
+            <wp:extent cx="2626987" cy="5400000"/>
+            <wp:effectExtent l="0" t="0" r="2540" b="0"/>
+            <wp:docPr id="199642913" name="Рисунок 1"/>
+            <wp:cNvGraphicFramePr>
+              <a:graphicFrameLocks xmlns:a="http://schemas.openxmlformats.org/drawingml/2006/main" noChangeAspect="1"/>
+            </wp:cNvGraphicFramePr>
+            <a:graphic xmlns:a="http://schemas.openxmlformats.org/drawingml/2006/main">
+              <a:graphicData uri="http://schemas.openxmlformats.org/drawingml/2006/picture">
+                <pic:pic xmlns:pic="http://schemas.openxmlformats.org/drawingml/2006/picture">
+                  <pic:nvPicPr>
+                    <pic:cNvPr id="199642913" name=""/>
+                    <pic:cNvPicPr/>
+                  </pic:nvPicPr>
+                  <pic:blipFill>
+                    <a:blip r:embed="rId35"/>
+                    <a:stretch>
+                      <a:fillRect/>
+                    </a:stretch>
+                  </pic:blipFill>
+                  <pic:spPr>
+                    <a:xfrm>
+                      <a:off x="0" y="0"/>
+                      <a:ext cx="2626987" cy="5400000"/>
+                    </a:xfrm>
+                    <a:prstGeom prst="rect">
+                      <a:avLst/>
+                    </a:prstGeom>
+                  </pic:spPr>
+                </pic:pic>
+              </a:graphicData>
+            </a:graphic>
+          </wp:inline>
+        </w:drawing>
+      </w:r>
+    </w:p>
+    <w:p>
+      <w:pPr>
+        <w:spacing w:after="0" w:line="240" w:lineRule="auto"/>
+        <w:ind w:left="0" w:firstLine="709"/>
+        <w:jc w:val="center"/>
+        <w:rPr>
+          <w:rFonts w:ascii="Times New Roman" w:hAnsi="Times New Roman" w:cs="Times New Roman"/>
+          <w:sz w:val="28"/>
+          <w:szCs w:val="28"/>
+        </w:rPr>
+      </w:pPr>
+      <w:r>
+        <w:rPr>
+          <w:rFonts w:ascii="Times New Roman" w:hAnsi="Times New Roman" w:cs="Times New Roman"/>
+          <w:sz w:val="28"/>
+          <w:szCs w:val="28"/>
+        </w:rPr>
+        <w:t xml:space="preserve">Рисунок </w:t>
+      </w:r>
+      <w:r>
+        <w:rPr>
+          <w:rFonts w:ascii="Times New Roman" w:hAnsi="Times New Roman" w:cs="Times New Roman"/>
+          <w:sz w:val="28"/>
+          <w:szCs w:val="28"/>
+        </w:rPr>
+        <w:t>6</w:t>
+      </w:r>
+      <w:r>
+        <w:rPr>
+          <w:rFonts w:ascii="Times New Roman" w:hAnsi="Times New Roman" w:cs="Times New Roman"/>
+          <w:sz w:val="28"/>
+          <w:szCs w:val="28"/>
+        </w:rPr>
+        <w:t>.</w:t>
+      </w:r>
+      <w:r>
+        <w:rPr>
+          <w:rFonts w:ascii="Times New Roman" w:hAnsi="Times New Roman" w:cs="Times New Roman"/>
+          <w:sz w:val="28"/>
+          <w:szCs w:val="28"/>
+        </w:rPr>
+        <w:t>2</w:t>
+      </w:r>
+      <w:r>
+        <w:rPr>
+          <w:rFonts w:ascii="Times New Roman" w:hAnsi="Times New Roman" w:cs="Times New Roman"/>
+          <w:sz w:val="28"/>
+          <w:szCs w:val="28"/>
+        </w:rPr>
+        <w:t xml:space="preserve"> – Результат работы приложения</w:t>
+      </w:r>
+    </w:p>
+    <w:p>
+      <w:pPr>
+        <w:spacing w:after="0" w:line="240" w:lineRule="auto"/>
+        <w:ind w:left="0" w:firstLine="709"/>
+        <w:jc w:val="center"/>
+        <w:rPr>
+          <w:rFonts w:ascii="Times New Roman" w:hAnsi="Times New Roman" w:cs="Times New Roman"/>
+          <w:sz w:val="28"/>
+          <w:szCs w:val="28"/>
+        </w:rPr>
+      </w:pPr>
     </w:p>
     <w:p>
       <w:pPr>
         <w:spacing w:after="0" w:line="360" w:lineRule="auto"/>
+        <w:ind w:left="0" w:firstLine="0"/>
+        <w:jc w:val="left"/>
+        <w:rPr>
+          <w:rFonts w:ascii="Times New Roman" w:hAnsi="Times New Roman" w:cs="Times New Roman"/>
+          <w:i/>
+          <w:iCs/>
+          <w:sz w:val="28"/>
+          <w:szCs w:val="28"/>
+          <w:u w:val="single"/>
+        </w:rPr>
+      </w:pPr>
+      <w:r>
+        <w:rPr>
+          <w:rFonts w:ascii="Times New Roman" w:hAnsi="Times New Roman" w:cs="Times New Roman"/>
+          <w:i/>
+          <w:iCs/>
+          <w:sz w:val="28"/>
+          <w:szCs w:val="28"/>
+          <w:u w:val="single"/>
+        </w:rPr>
+        <w:t>Задание</w:t>
+      </w:r>
+      <w:r>
+        <w:rPr>
+          <w:rFonts w:ascii="Times New Roman" w:hAnsi="Times New Roman" w:cs="Times New Roman"/>
+          <w:i/>
+          <w:iCs/>
+          <w:sz w:val="28"/>
+          <w:szCs w:val="28"/>
+          <w:u w:val="single"/>
+        </w:rPr>
+        <w:t xml:space="preserve"> 7</w:t>
+      </w:r>
+      <w:r>
+        <w:rPr>
+          <w:rFonts w:ascii="Times New Roman" w:hAnsi="Times New Roman" w:cs="Times New Roman"/>
+          <w:i/>
+          <w:iCs/>
+          <w:sz w:val="28"/>
+          <w:szCs w:val="28"/>
+          <w:u w:val="single"/>
+        </w:rPr>
+        <w:t xml:space="preserve"> </w:t>
+      </w:r>
+    </w:p>
+    <w:p>
+      <w:pPr>
+        <w:spacing w:after="0" w:line="360" w:lineRule="auto"/>
+        <w:ind w:left="0" w:firstLine="709"/>
+        <w:jc w:val="left"/>
+        <w:rPr>
+          <w:rFonts w:ascii="Times New Roman" w:hAnsi="Times New Roman" w:cs="Times New Roman"/>
+          <w:sz w:val="28"/>
+          <w:szCs w:val="28"/>
+          <w:lang w:val="en-US"/>
+        </w:rPr>
+      </w:pPr>
+      <w:r>
+        <w:rPr>
+          <w:rFonts w:ascii="Times New Roman" w:hAnsi="Times New Roman" w:cs="Times New Roman"/>
+          <w:sz w:val="28"/>
+          <w:szCs w:val="28"/>
+        </w:rPr>
+        <w:t>Реализуем приложение «Погода», в котором данные для отображения будут браться из json-файла, поставляемого Интернет-ресурсом «Всемирный информационный погодный сервис»</w:t>
+      </w:r>
+      <w:r>
+        <w:rPr>
+          <w:rFonts w:ascii="Times New Roman" w:hAnsi="Times New Roman" w:cs="Times New Roman"/>
+          <w:sz w:val="28"/>
+          <w:szCs w:val="28"/>
+        </w:rPr>
+        <w:t>.</w:t>
+      </w:r>
+    </w:p>
+    <w:p>
+      <w:pPr>
+        <w:spacing w:after="0" w:line="360" w:lineRule="auto"/>
+        <w:ind w:left="0" w:firstLine="709"/>
+        <w:jc w:val="left"/>
+        <w:rPr>
+          <w:rFonts w:ascii="Times New Roman" w:hAnsi="Times New Roman" w:cs="Times New Roman"/>
+          <w:sz w:val="28"/>
+          <w:szCs w:val="28"/>
+        </w:rPr>
+      </w:pPr>
+      <w:r>
+        <w:rPr>
+          <w:rFonts w:ascii="Times New Roman" w:hAnsi="Times New Roman" w:cs="Times New Roman"/>
+          <w:sz w:val="28"/>
+          <w:szCs w:val="28"/>
+        </w:rPr>
+        <w:t xml:space="preserve">Парсер </w:t>
+      </w:r>
+      <w:r>
+        <w:rPr>
+          <w:rFonts w:ascii="Times New Roman" w:hAnsi="Times New Roman" w:cs="Times New Roman"/>
+          <w:sz w:val="28"/>
+          <w:szCs w:val="28"/>
+          <w:lang w:val="en-US"/>
+        </w:rPr>
+        <w:t>json</w:t>
+      </w:r>
+      <w:r>
+        <w:rPr>
+          <w:rFonts w:ascii="Times New Roman" w:hAnsi="Times New Roman" w:cs="Times New Roman"/>
+          <w:sz w:val="28"/>
+          <w:szCs w:val="28"/>
+        </w:rPr>
+        <w:t xml:space="preserve"> </w:t>
+      </w:r>
+      <w:r>
+        <w:rPr>
+          <w:rFonts w:ascii="Times New Roman" w:hAnsi="Times New Roman" w:cs="Times New Roman"/>
+          <w:sz w:val="28"/>
+          <w:szCs w:val="28"/>
+        </w:rPr>
+        <w:t>файла показан на рисунке 7.1.</w:t>
+      </w:r>
+    </w:p>
+    <w:p>
+      <w:pPr>
+        <w:spacing w:after="0" w:line="240" w:lineRule="auto"/>
+        <w:ind w:left="0" w:firstLine="709"/>
+        <w:jc w:val="center"/>
+        <w:rPr>
+          <w:rFonts w:ascii="Times New Roman" w:hAnsi="Times New Roman" w:cs="Times New Roman"/>
+          <w:sz w:val="28"/>
+          <w:szCs w:val="28"/>
+        </w:rPr>
+      </w:pPr>
+      <w:r>
+        <w:rPr>
+          <w:rFonts w:ascii="Times New Roman" w:hAnsi="Times New Roman" w:cs="Times New Roman"/>
+          <w:sz w:val="28"/>
+          <w:szCs w:val="28"/>
+          <w:lang w:val="en-US"/>
+        </w:rPr>
+        <w:lastRenderedPageBreak/>
+        <w:drawing>
+          <wp:inline distT="0" distB="0" distL="0" distR="0" wp14:anchorId="69A342A3" wp14:editId="2DA37462">
+            <wp:extent cx="5400000" cy="5737103"/>
+            <wp:effectExtent l="0" t="0" r="0" b="0"/>
+            <wp:docPr id="202551701" name="Рисунок 1"/>
+            <wp:cNvGraphicFramePr>
+              <a:graphicFrameLocks xmlns:a="http://schemas.openxmlformats.org/drawingml/2006/main" noChangeAspect="1"/>
+            </wp:cNvGraphicFramePr>
+            <a:graphic xmlns:a="http://schemas.openxmlformats.org/drawingml/2006/main">
+              <a:graphicData uri="http://schemas.openxmlformats.org/drawingml/2006/picture">
+                <pic:pic xmlns:pic="http://schemas.openxmlformats.org/drawingml/2006/picture">
+                  <pic:nvPicPr>
+                    <pic:cNvPr id="202551701" name=""/>
+                    <pic:cNvPicPr/>
+                  </pic:nvPicPr>
+                  <pic:blipFill>
+                    <a:blip r:embed="rId36"/>
+                    <a:stretch>
+                      <a:fillRect/>
+                    </a:stretch>
+                  </pic:blipFill>
+                  <pic:spPr>
+                    <a:xfrm>
+                      <a:off x="0" y="0"/>
+                      <a:ext cx="5400000" cy="5737103"/>
+                    </a:xfrm>
+                    <a:prstGeom prst="rect">
+                      <a:avLst/>
+                    </a:prstGeom>
+                  </pic:spPr>
+                </pic:pic>
+              </a:graphicData>
+            </a:graphic>
+          </wp:inline>
+        </w:drawing>
+      </w:r>
+    </w:p>
+    <w:p>
+      <w:pPr>
+        <w:spacing w:after="0" w:line="240" w:lineRule="auto"/>
+        <w:ind w:left="0" w:firstLine="709"/>
+        <w:jc w:val="center"/>
+        <w:rPr>
+          <w:rFonts w:ascii="Times New Roman" w:hAnsi="Times New Roman" w:cs="Times New Roman"/>
+          <w:sz w:val="28"/>
+          <w:szCs w:val="28"/>
+        </w:rPr>
+      </w:pPr>
+      <w:r>
+        <w:rPr>
+          <w:rFonts w:ascii="Times New Roman" w:hAnsi="Times New Roman" w:cs="Times New Roman"/>
+          <w:sz w:val="28"/>
+          <w:szCs w:val="28"/>
+        </w:rPr>
+        <w:t xml:space="preserve">Рисунок 7.1 – Парсер </w:t>
+      </w:r>
+      <w:r>
+        <w:rPr>
+          <w:rFonts w:ascii="Times New Roman" w:hAnsi="Times New Roman" w:cs="Times New Roman"/>
+          <w:sz w:val="28"/>
+          <w:szCs w:val="28"/>
+          <w:lang w:val="en-US"/>
+        </w:rPr>
+        <w:t>json</w:t>
+      </w:r>
+      <w:r>
+        <w:rPr>
+          <w:rFonts w:ascii="Times New Roman" w:hAnsi="Times New Roman" w:cs="Times New Roman"/>
+          <w:sz w:val="28"/>
+          <w:szCs w:val="28"/>
+        </w:rPr>
+        <w:t xml:space="preserve"> </w:t>
+      </w:r>
+      <w:r>
+        <w:rPr>
+          <w:rFonts w:ascii="Times New Roman" w:hAnsi="Times New Roman" w:cs="Times New Roman"/>
+          <w:sz w:val="28"/>
+          <w:szCs w:val="28"/>
+        </w:rPr>
+        <w:t>файла</w:t>
+      </w:r>
+    </w:p>
+    <w:p>
+      <w:pPr>
+        <w:spacing w:after="0" w:line="240" w:lineRule="auto"/>
+        <w:ind w:left="0" w:firstLine="709"/>
+        <w:jc w:val="center"/>
+        <w:rPr>
+          <w:rFonts w:ascii="Times New Roman" w:hAnsi="Times New Roman" w:cs="Times New Roman"/>
+          <w:sz w:val="28"/>
+          <w:szCs w:val="28"/>
+        </w:rPr>
+      </w:pPr>
+    </w:p>
+    <w:p>
+      <w:pPr>
+        <w:spacing w:after="0" w:line="360" w:lineRule="auto"/>
+        <w:ind w:left="0" w:firstLine="709"/>
+        <w:rPr>
+          <w:rFonts w:ascii="Times New Roman" w:hAnsi="Times New Roman" w:cs="Times New Roman"/>
+          <w:sz w:val="28"/>
+          <w:szCs w:val="28"/>
+        </w:rPr>
+      </w:pPr>
+      <w:r>
+        <w:rPr>
+          <w:rFonts w:ascii="Times New Roman" w:hAnsi="Times New Roman" w:cs="Times New Roman"/>
+          <w:sz w:val="28"/>
+          <w:szCs w:val="28"/>
+        </w:rPr>
+        <w:t xml:space="preserve">Реализованное приложение при запуске скачивает </w:t>
+      </w:r>
+      <w:r>
+        <w:rPr>
+          <w:rFonts w:ascii="Times New Roman" w:hAnsi="Times New Roman" w:cs="Times New Roman"/>
+          <w:sz w:val="28"/>
+          <w:szCs w:val="28"/>
+          <w:lang w:val="en-US"/>
+        </w:rPr>
+        <w:t>json</w:t>
+      </w:r>
+      <w:r>
+        <w:rPr>
+          <w:rFonts w:ascii="Times New Roman" w:hAnsi="Times New Roman" w:cs="Times New Roman"/>
+          <w:sz w:val="28"/>
+          <w:szCs w:val="28"/>
+        </w:rPr>
+        <w:t xml:space="preserve"> </w:t>
+      </w:r>
+      <w:r>
+        <w:rPr>
+          <w:rFonts w:ascii="Times New Roman" w:hAnsi="Times New Roman" w:cs="Times New Roman"/>
+          <w:sz w:val="28"/>
+          <w:szCs w:val="28"/>
+        </w:rPr>
+        <w:t xml:space="preserve">файл с сайта и после парса файлы выводят ее данные </w:t>
+      </w:r>
+      <w:r>
+        <w:rPr>
+          <w:rFonts w:ascii="Times New Roman" w:hAnsi="Times New Roman" w:cs="Times New Roman"/>
+          <w:sz w:val="28"/>
+          <w:szCs w:val="28"/>
+        </w:rPr>
+        <w:t>7.</w:t>
+      </w:r>
+      <w:r>
+        <w:rPr>
+          <w:rFonts w:ascii="Times New Roman" w:hAnsi="Times New Roman" w:cs="Times New Roman"/>
+          <w:sz w:val="28"/>
+          <w:szCs w:val="28"/>
+        </w:rPr>
+        <w:t>2</w:t>
+      </w:r>
+      <w:r>
+        <w:rPr>
+          <w:rFonts w:ascii="Times New Roman" w:hAnsi="Times New Roman" w:cs="Times New Roman"/>
+          <w:sz w:val="28"/>
+          <w:szCs w:val="28"/>
+        </w:rPr>
+        <w:t>.</w:t>
+      </w:r>
+    </w:p>
+    <w:p>
+      <w:pPr>
+        <w:spacing w:after="0" w:line="360" w:lineRule="auto"/>
+        <w:ind w:left="0" w:firstLine="709"/>
+        <w:jc w:val="left"/>
+        <w:rPr>
+          <w:rFonts w:ascii="Times New Roman" w:hAnsi="Times New Roman" w:cs="Times New Roman"/>
+          <w:sz w:val="28"/>
+          <w:szCs w:val="28"/>
+        </w:rPr>
+      </w:pPr>
+    </w:p>
+    <w:p>
+      <w:pPr>
+        <w:spacing w:after="0" w:line="240" w:lineRule="auto"/>
+        <w:ind w:left="0" w:firstLine="709"/>
+        <w:jc w:val="center"/>
+        <w:rPr>
+          <w:rFonts w:ascii="Times New Roman" w:hAnsi="Times New Roman" w:cs="Times New Roman"/>
+          <w:sz w:val="28"/>
+          <w:szCs w:val="28"/>
+        </w:rPr>
+      </w:pPr>
+      <w:r>
+        <w:rPr>
+          <w:rFonts w:ascii="Times New Roman" w:hAnsi="Times New Roman" w:cs="Times New Roman"/>
+          <w:noProof/>
+          <w:sz w:val="28"/>
+          <w:szCs w:val="28"/>
+        </w:rPr>
+        <w:lastRenderedPageBreak/>
+        <w:drawing>
+          <wp:inline distT="0" distB="0" distL="0" distR="0" wp14:anchorId="1F6526C5" wp14:editId="1297E780">
+            <wp:extent cx="2626987" cy="5400000"/>
+            <wp:effectExtent l="0" t="0" r="2540" b="0"/>
+            <wp:docPr id="1757684093" name="Рисунок 1"/>
+            <wp:cNvGraphicFramePr>
+              <a:graphicFrameLocks xmlns:a="http://schemas.openxmlformats.org/drawingml/2006/main" noChangeAspect="1"/>
+            </wp:cNvGraphicFramePr>
+            <a:graphic xmlns:a="http://schemas.openxmlformats.org/drawingml/2006/main">
+              <a:graphicData uri="http://schemas.openxmlformats.org/drawingml/2006/picture">
+                <pic:pic xmlns:pic="http://schemas.openxmlformats.org/drawingml/2006/picture">
+                  <pic:nvPicPr>
+                    <pic:cNvPr id="1757684093" name=""/>
+                    <pic:cNvPicPr/>
+                  </pic:nvPicPr>
+                  <pic:blipFill>
+                    <a:blip r:embed="rId37"/>
+                    <a:stretch>
+                      <a:fillRect/>
+                    </a:stretch>
+                  </pic:blipFill>
+                  <pic:spPr>
+                    <a:xfrm>
+                      <a:off x="0" y="0"/>
+                      <a:ext cx="2626987" cy="5400000"/>
+                    </a:xfrm>
+                    <a:prstGeom prst="rect">
+                      <a:avLst/>
+                    </a:prstGeom>
+                  </pic:spPr>
+                </pic:pic>
+              </a:graphicData>
+            </a:graphic>
+          </wp:inline>
+        </w:drawing>
+      </w:r>
+    </w:p>
+    <w:p>
+      <w:pPr>
+        <w:spacing w:after="0" w:line="240" w:lineRule="auto"/>
+        <w:ind w:left="0" w:firstLine="709"/>
+        <w:jc w:val="center"/>
+        <w:rPr>
+          <w:rFonts w:ascii="Times New Roman" w:hAnsi="Times New Roman" w:cs="Times New Roman"/>
+          <w:sz w:val="28"/>
+          <w:szCs w:val="28"/>
+        </w:rPr>
+      </w:pPr>
+      <w:r>
+        <w:rPr>
+          <w:rFonts w:ascii="Times New Roman" w:hAnsi="Times New Roman" w:cs="Times New Roman"/>
+          <w:sz w:val="28"/>
+          <w:szCs w:val="28"/>
+        </w:rPr>
+        <w:t xml:space="preserve">Рисунок </w:t>
+      </w:r>
+      <w:r>
+        <w:rPr>
+          <w:rFonts w:ascii="Times New Roman" w:hAnsi="Times New Roman" w:cs="Times New Roman"/>
+          <w:sz w:val="28"/>
+          <w:szCs w:val="28"/>
+        </w:rPr>
+        <w:t>7</w:t>
+      </w:r>
+      <w:r>
+        <w:rPr>
+          <w:rFonts w:ascii="Times New Roman" w:hAnsi="Times New Roman" w:cs="Times New Roman"/>
+          <w:sz w:val="28"/>
+          <w:szCs w:val="28"/>
+        </w:rPr>
+        <w:t>.</w:t>
+      </w:r>
+      <w:r>
+        <w:rPr>
+          <w:rFonts w:ascii="Times New Roman" w:hAnsi="Times New Roman" w:cs="Times New Roman"/>
+          <w:sz w:val="28"/>
+          <w:szCs w:val="28"/>
+        </w:rPr>
+        <w:t>2</w:t>
+      </w:r>
+      <w:r>
+        <w:rPr>
+          <w:rFonts w:ascii="Times New Roman" w:hAnsi="Times New Roman" w:cs="Times New Roman"/>
+          <w:sz w:val="28"/>
+          <w:szCs w:val="28"/>
+        </w:rPr>
+        <w:t xml:space="preserve"> – Результат работы приложения</w:t>
+      </w:r>
+    </w:p>
+    <w:p>
+      <w:pPr>
+        <w:spacing w:after="0" w:line="240" w:lineRule="auto"/>
+        <w:ind w:left="0" w:firstLine="709"/>
+        <w:jc w:val="center"/>
+        <w:rPr>
+          <w:rFonts w:ascii="Times New Roman" w:hAnsi="Times New Roman" w:cs="Times New Roman"/>
+          <w:sz w:val="28"/>
+          <w:szCs w:val="28"/>
+        </w:rPr>
+      </w:pPr>
+    </w:p>
+    <w:p>
+      <w:pPr>
+        <w:spacing w:after="0" w:line="360" w:lineRule="auto"/>
+        <w:ind w:left="0" w:firstLine="709"/>
+        <w:rPr>
+          <w:rFonts w:ascii="Times New Roman" w:hAnsi="Times New Roman" w:cs="Times New Roman"/>
+          <w:b/>
+          <w:bCs/>
+          <w:sz w:val="28"/>
+          <w:szCs w:val="28"/>
+        </w:rPr>
+      </w:pPr>
+      <w:r>
+        <w:rPr>
+          <w:rFonts w:ascii="Times New Roman" w:hAnsi="Times New Roman" w:cs="Times New Roman"/>
+          <w:b/>
+          <w:bCs/>
+          <w:sz w:val="28"/>
+          <w:szCs w:val="28"/>
+        </w:rPr>
+        <w:t>ВЫВОД</w:t>
+      </w:r>
+    </w:p>
+    <w:p>
+      <w:pPr>
+        <w:spacing w:after="0" w:line="360" w:lineRule="auto"/>
+        <w:ind w:left="0" w:firstLine="709"/>
+        <w:rPr>
+          <w:rFonts w:ascii="Times New Roman" w:hAnsi="Times New Roman" w:cs="Times New Roman"/>
+          <w:sz w:val="28"/>
+          <w:szCs w:val="28"/>
+        </w:rPr>
+      </w:pPr>
+      <w:r>
+        <w:rPr>
+          <w:rFonts w:ascii="Times New Roman" w:hAnsi="Times New Roman" w:cs="Times New Roman"/>
+          <w:sz w:val="28"/>
+          <w:szCs w:val="28"/>
+        </w:rPr>
+        <w:tab/>
+        <w:t xml:space="preserve">В результате выполнения практической работы были получены навыки по работе с </w:t>
+      </w:r>
+      <w:r>
+        <w:rPr>
+          <w:rFonts w:ascii="Times New Roman" w:hAnsi="Times New Roman" w:cs="Times New Roman"/>
+          <w:sz w:val="28"/>
+          <w:szCs w:val="28"/>
+          <w:lang w:val="en-US"/>
+        </w:rPr>
+        <w:t>json</w:t>
+      </w:r>
+      <w:r>
+        <w:rPr>
+          <w:rFonts w:ascii="Times New Roman" w:hAnsi="Times New Roman" w:cs="Times New Roman"/>
+          <w:sz w:val="28"/>
+          <w:szCs w:val="28"/>
+        </w:rPr>
+        <w:t xml:space="preserve"> </w:t>
+      </w:r>
+      <w:r>
+        <w:rPr>
+          <w:rFonts w:ascii="Times New Roman" w:hAnsi="Times New Roman" w:cs="Times New Roman"/>
+          <w:sz w:val="28"/>
+          <w:szCs w:val="28"/>
+        </w:rPr>
+        <w:t xml:space="preserve">файлами с записью и чтению из памяти из устройства. А также </w:t>
+      </w:r>
+      <w:r>
+        <w:rPr>
+          <w:rFonts w:ascii="Times New Roman" w:hAnsi="Times New Roman" w:cs="Times New Roman"/>
+          <w:sz w:val="28"/>
+          <w:szCs w:val="28"/>
+        </w:rPr>
+        <w:t>как работать с запросами на сайты.</w:t>
+      </w:r>
+      <w:r>
+        <w:rPr>
+          <w:rFonts w:ascii="Times New Roman" w:hAnsi="Times New Roman" w:cs="Times New Roman"/>
+          <w:sz w:val="28"/>
+          <w:szCs w:val="28"/>
+        </w:rPr>
+        <w:t xml:space="preserve"> </w:t>
+      </w:r>
+    </w:p>
+    <w:p>
+      <w:pPr>
+        <w:spacing w:after="0" w:line="360" w:lineRule="auto"/>
         <w:ind w:left="0" w:firstLine="709"/>
         <w:rPr>
           <w:rFonts w:ascii="Times New Roman" w:hAnsi="Times New Roman" w:cs="Times New Roman"/>
@@ -5549,17 +7462,117 @@
       </w:pPr>
     </w:p>
     <w:sectPr>
+      <w:footerReference w:type="default" r:id="rId38"/>
       <w:pgSz w:w="11906" w:h="16838"/>
       <w:pgMar w:top="1134" w:right="850" w:bottom="1134" w:left="1701" w:header="708" w:footer="708" w:gutter="0"/>
       <w:cols w:space="708"/>
+      <w:titlePg/>
       <w:docGrid w:linePitch="360"/>
     </w:sectPr>
   </w:body>
 </w:document>
 </file>
 
+<file path=word/endnotes.xml><?xml version="1.0" encoding="utf-8"?>
+<w:endnotes xmlns:wpc="http://schemas.microsoft.com/office/word/2010/wordprocessingCanvas" xmlns:cx="http://schemas.microsoft.com/office/drawing/2014/chartex" xmlns:cx1="http://schemas.microsoft.com/office/drawing/2015/9/8/chartex" xmlns:cx2="http://schemas.microsoft.com/office/drawing/2015/10/21/chartex" xmlns:cx3="http://schemas.microsoft.com/office/drawing/2016/5/9/chartex" xmlns:cx4="http://schemas.microsoft.com/office/drawing/2016/5/10/chartex" xmlns:cx5="http://schemas.microsoft.com/office/drawing/2016/5/11/chartex" xmlns:cx6="http://schemas.microsoft.com/office/drawing/2016/5/12/chartex" xmlns:cx7="http://schemas.microsoft.com/office/drawing/2016/5/13/chartex" xmlns:cx8="http://schemas.microsoft.com/office/drawing/2016/5/14/chartex" xmlns:mc="http://schemas.openxmlformats.org/markup-compatibility/2006" xmlns:aink="http://schemas.microsoft.com/office/drawing/2016/ink" xmlns:am3d="http://schemas.microsoft.com/office/drawing/2017/model3d" xmlns:o="urn:schemas-microsoft-com:office:office" xmlns:oel="http://schemas.microsoft.com/office/2019/extlst" xmlns:r="http://schemas.openxmlformats.org/officeDocument/2006/relationships" xmlns:m="http://schemas.openxmlformats.org/officeDocument/2006/math" xmlns:v="urn:schemas-microsoft-com:vml" xmlns:wp14="http://schemas.microsoft.com/office/word/2010/wordprocessingDrawing" xmlns:wp="http://schemas.openxmlformats.org/drawingml/2006/wordprocessingDrawing" xmlns:w10="urn:schemas-microsoft-com:office:word" xmlns:w="http://schemas.openxmlformats.org/wordprocessingml/2006/main" xmlns:w14="http://schemas.microsoft.com/office/word/2010/wordml" xmlns:w15="http://schemas.microsoft.com/office/word/2012/wordml" xmlns:w16cex="http://schemas.microsoft.com/office/word/2018/wordml/cex" xmlns:w16cid="http://schemas.microsoft.com/office/word/2016/wordml/cid" xmlns:w16="http://schemas.microsoft.com/office/word/2018/wordml" xmlns:w16du="http://schemas.microsoft.com/office/word/2023/wordml/word16du" xmlns:w16sdtdh="http://schemas.microsoft.com/office/word/2020/wordml/sdtdatahash" xmlns:w16se="http://schemas.microsoft.com/office/word/2015/wordml/symex" xmlns:wpg="http://schemas.microsoft.com/office/word/2010/wordprocessingGroup" xmlns:wpi="http://schemas.microsoft.com/office/word/2010/wordprocessingInk" xmlns:wne="http://schemas.microsoft.com/office/word/2006/wordml" xmlns:wps="http://schemas.microsoft.com/office/word/2010/wordprocessingShape" mc:Ignorable="w14 w15 w16se w16cid w16 w16cex w16sdtdh w16du wp14">
+  <w:endnote w:type="separator" w:id="-1">
+    <w:p>
+      <w:pPr>
+        <w:spacing w:after="0" w:line="240" w:lineRule="auto"/>
+      </w:pPr>
+      <w:r>
+        <w:separator/>
+      </w:r>
+    </w:p>
+  </w:endnote>
+  <w:endnote w:type="continuationSeparator" w:id="0">
+    <w:p>
+      <w:pPr>
+        <w:spacing w:after="0" w:line="240" w:lineRule="auto"/>
+      </w:pPr>
+      <w:r>
+        <w:continuationSeparator/>
+      </w:r>
+    </w:p>
+  </w:endnote>
+</w:endnotes>
+</file>
+
+<file path=word/footer1.xml><?xml version="1.0" encoding="utf-8"?>
+<w:ftr xmlns:wpc="http://schemas.microsoft.com/office/word/2010/wordprocessingCanvas" xmlns:cx="http://schemas.microsoft.com/office/drawing/2014/chartex" xmlns:cx1="http://schemas.microsoft.com/office/drawing/2015/9/8/chartex" xmlns:cx2="http://schemas.microsoft.com/office/drawing/2015/10/21/chartex" xmlns:cx3="http://schemas.microsoft.com/office/drawing/2016/5/9/chartex" xmlns:cx4="http://schemas.microsoft.com/office/drawing/2016/5/10/chartex" xmlns:cx5="http://schemas.microsoft.com/office/drawing/2016/5/11/chartex" xmlns:cx6="http://schemas.microsoft.com/office/drawing/2016/5/12/chartex" xmlns:cx7="http://schemas.microsoft.com/office/drawing/2016/5/13/chartex" xmlns:cx8="http://schemas.microsoft.com/office/drawing/2016/5/14/chartex" xmlns:mc="http://schemas.openxmlformats.org/markup-compatibility/2006" xmlns:aink="http://schemas.microsoft.com/office/drawing/2016/ink" xmlns:am3d="http://schemas.microsoft.com/office/drawing/2017/model3d" xmlns:o="urn:schemas-microsoft-com:office:office" xmlns:oel="http://schemas.microsoft.com/office/2019/extlst" xmlns:r="http://schemas.openxmlformats.org/officeDocument/2006/relationships" xmlns:m="http://schemas.openxmlformats.org/officeDocument/2006/math" xmlns:v="urn:schemas-microsoft-com:vml" xmlns:wp14="http://schemas.microsoft.com/office/word/2010/wordprocessingDrawing" xmlns:wp="http://schemas.openxmlformats.org/drawingml/2006/wordprocessingDrawing" xmlns:w10="urn:schemas-microsoft-com:office:word" xmlns:w="http://schemas.openxmlformats.org/wordprocessingml/2006/main" xmlns:w14="http://schemas.microsoft.com/office/word/2010/wordml" xmlns:w15="http://schemas.microsoft.com/office/word/2012/wordml" xmlns:w16cex="http://schemas.microsoft.com/office/word/2018/wordml/cex" xmlns:w16cid="http://schemas.microsoft.com/office/word/2016/wordml/cid" xmlns:w16="http://schemas.microsoft.com/office/word/2018/wordml" xmlns:w16du="http://schemas.microsoft.com/office/word/2023/wordml/word16du" xmlns:w16sdtdh="http://schemas.microsoft.com/office/word/2020/wordml/sdtdatahash" xmlns:w16se="http://schemas.microsoft.com/office/word/2015/wordml/symex" xmlns:wpg="http://schemas.microsoft.com/office/word/2010/wordprocessingGroup" xmlns:wpi="http://schemas.microsoft.com/office/word/2010/wordprocessingInk" xmlns:wne="http://schemas.microsoft.com/office/word/2006/wordml" xmlns:wps="http://schemas.microsoft.com/office/word/2010/wordprocessingShape" mc:Ignorable="w14 w15 w16se w16cid w16 w16cex w16sdtdh w16du wp14">
+  <w:sdt>
+    <w:sdtPr>
+      <w:id w:val="-5749970"/>
+      <w:docPartObj>
+        <w:docPartGallery w:val="Page Numbers (Bottom of Page)"/>
+        <w:docPartUnique/>
+      </w:docPartObj>
+    </w:sdtPr>
+    <w:sdtContent>
+      <w:p>
+        <w:pPr>
+          <w:pStyle w:val="a6"/>
+          <w:jc w:val="center"/>
+        </w:pPr>
+      </w:p>
+      <w:p>
+        <w:pPr>
+          <w:pStyle w:val="a6"/>
+          <w:jc w:val="center"/>
+        </w:pPr>
+        <w:r>
+          <w:fldChar w:fldCharType="begin"/>
+        </w:r>
+        <w:r>
+          <w:instrText>PAGE   \* MERGEFORMAT</w:instrText>
+        </w:r>
+        <w:r>
+          <w:fldChar w:fldCharType="separate"/>
+        </w:r>
+        <w:r>
+          <w:t>2</w:t>
+        </w:r>
+        <w:r>
+          <w:fldChar w:fldCharType="end"/>
+        </w:r>
+      </w:p>
+    </w:sdtContent>
+  </w:sdt>
+  <w:p>
+    <w:pPr>
+      <w:pStyle w:val="a6"/>
+    </w:pPr>
+  </w:p>
+</w:ftr>
+</file>
+
+<file path=word/footnotes.xml><?xml version="1.0" encoding="utf-8"?>
+<w:footnotes xmlns:wpc="http://schemas.microsoft.com/office/word/2010/wordprocessingCanvas" xmlns:cx="http://schemas.microsoft.com/office/drawing/2014/chartex" xmlns:cx1="http://schemas.microsoft.com/office/drawing/2015/9/8/chartex" xmlns:cx2="http://schemas.microsoft.com/office/drawing/2015/10/21/chartex" xmlns:cx3="http://schemas.microsoft.com/office/drawing/2016/5/9/chartex" xmlns:cx4="http://schemas.microsoft.com/office/drawing/2016/5/10/chartex" xmlns:cx5="http://schemas.microsoft.com/office/drawing/2016/5/11/chartex" xmlns:cx6="http://schemas.microsoft.com/office/drawing/2016/5/12/chartex" xmlns:cx7="http://schemas.microsoft.com/office/drawing/2016/5/13/chartex" xmlns:cx8="http://schemas.microsoft.com/office/drawing/2016/5/14/chartex" xmlns:mc="http://schemas.openxmlformats.org/markup-compatibility/2006" xmlns:aink="http://schemas.microsoft.com/office/drawing/2016/ink" xmlns:am3d="http://schemas.microsoft.com/office/drawing/2017/model3d" xmlns:o="urn:schemas-microsoft-com:office:office" xmlns:oel="http://schemas.microsoft.com/office/2019/extlst" xmlns:r="http://schemas.openxmlformats.org/officeDocument/2006/relationships" xmlns:m="http://schemas.openxmlformats.org/officeDocument/2006/math" xmlns:v="urn:schemas-microsoft-com:vml" xmlns:wp14="http://schemas.microsoft.com/office/word/2010/wordprocessingDrawing" xmlns:wp="http://schemas.openxmlformats.org/drawingml/2006/wordprocessingDrawing" xmlns:w10="urn:schemas-microsoft-com:office:word" xmlns:w="http://schemas.openxmlformats.org/wordprocessingml/2006/main" xmlns:w14="http://schemas.microsoft.com/office/word/2010/wordml" xmlns:w15="http://schemas.microsoft.com/office/word/2012/wordml" xmlns:w16cex="http://schemas.microsoft.com/office/word/2018/wordml/cex" xmlns:w16cid="http://schemas.microsoft.com/office/word/2016/wordml/cid" xmlns:w16="http://schemas.microsoft.com/office/word/2018/wordml" xmlns:w16du="http://schemas.microsoft.com/office/word/2023/wordml/word16du" xmlns:w16sdtdh="http://schemas.microsoft.com/office/word/2020/wordml/sdtdatahash" xmlns:w16se="http://schemas.microsoft.com/office/word/2015/wordml/symex" xmlns:wpg="http://schemas.microsoft.com/office/word/2010/wordprocessingGroup" xmlns:wpi="http://schemas.microsoft.com/office/word/2010/wordprocessingInk" xmlns:wne="http://schemas.microsoft.com/office/word/2006/wordml" xmlns:wps="http://schemas.microsoft.com/office/word/2010/wordprocessingShape" mc:Ignorable="w14 w15 w16se w16cid w16 w16cex w16sdtdh w16du wp14">
+  <w:footnote w:type="separator" w:id="-1">
+    <w:p>
+      <w:pPr>
+        <w:spacing w:after="0" w:line="240" w:lineRule="auto"/>
+      </w:pPr>
+      <w:r>
+        <w:separator/>
+      </w:r>
+    </w:p>
+  </w:footnote>
+  <w:footnote w:type="continuationSeparator" w:id="0">
+    <w:p>
+      <w:pPr>
+        <w:spacing w:after="0" w:line="240" w:lineRule="auto"/>
+      </w:pPr>
+      <w:r>
+        <w:continuationSeparator/>
+      </w:r>
+    </w:p>
+  </w:footnote>
+</w:footnotes>
+</file>
+
 <file path=word/numbering.xml><?xml version="1.0" encoding="utf-8"?>
-<w:numbering xmlns:wpc="http://schemas.microsoft.com/office/word/2010/wordprocessingCanvas" xmlns:cx="http://schemas.microsoft.com/office/drawing/2014/chartex" xmlns:cx1="http://schemas.microsoft.com/office/drawing/2015/9/8/chartex" xmlns:cx2="http://schemas.microsoft.com/office/drawing/2015/10/21/chartex" xmlns:cx3="http://schemas.microsoft.com/office/drawing/2016/5/9/chartex" xmlns:cx4="http://schemas.microsoft.com/office/drawing/2016/5/10/chartex" xmlns:cx5="http://schemas.microsoft.com/office/drawing/2016/5/11/chartex" xmlns:cx6="http://schemas.microsoft.com/office/drawing/2016/5/12/chartex" xmlns:cx7="http://schemas.microsoft.com/office/drawing/2016/5/13/chartex" xmlns:cx8="http://schemas.microsoft.com/office/drawing/2016/5/14/chartex" xmlns:mc="http://schemas.openxmlformats.org/markup-compatibility/2006" xmlns:aink="http://schemas.microsoft.com/office/drawing/2016/ink" xmlns:am3d="http://schemas.microsoft.com/office/drawing/2017/model3d" xmlns:o="urn:schemas-microsoft-com:office:office" xmlns:oel="http://schemas.microsoft.com/office/2019/extlst" xmlns:r="http://schemas.openxmlformats.org/officeDocument/2006/relationships" xmlns:m="http://schemas.openxmlformats.org/officeDocument/2006/math" xmlns:v="urn:schemas-microsoft-com:vml" xmlns:wp14="http://schemas.microsoft.com/office/word/2010/wordprocessingDrawing" xmlns:wp="http://schemas.openxmlformats.org/drawingml/2006/wordprocessingDrawing" xmlns:w10="urn:schemas-microsoft-com:office:word" xmlns:w="http://schemas.openxmlformats.org/wordprocessingml/2006/main" xmlns:w14="http://schemas.microsoft.com/office/word/2010/wordml" xmlns:w15="http://schemas.microsoft.com/office/word/2012/wordml" xmlns:w16cex="http://schemas.microsoft.com/office/word/2018/wordml/cex" xmlns:w16cid="http://schemas.microsoft.com/office/word/2016/wordml/cid" xmlns:w16="http://schemas.microsoft.com/office/word/2018/wordml" xmlns:w16sdtdh="http://schemas.microsoft.com/office/word/2020/wordml/sdtdatahash" xmlns:w16se="http://schemas.microsoft.com/office/word/2015/wordml/symex" xmlns:wpg="http://schemas.microsoft.com/office/word/2010/wordprocessingGroup" xmlns:wpi="http://schemas.microsoft.com/office/word/2010/wordprocessingInk" xmlns:wne="http://schemas.microsoft.com/office/word/2006/wordml" xmlns:wps="http://schemas.microsoft.com/office/word/2010/wordprocessingShape" mc:Ignorable="w14 w15 w16se w16cid w16 w16cex w16sdtdh wp14">
+<w:numbering xmlns:wpc="http://schemas.microsoft.com/office/word/2010/wordprocessingCanvas" xmlns:cx="http://schemas.microsoft.com/office/drawing/2014/chartex" xmlns:cx1="http://schemas.microsoft.com/office/drawing/2015/9/8/chartex" xmlns:cx2="http://schemas.microsoft.com/office/drawing/2015/10/21/chartex" xmlns:cx3="http://schemas.microsoft.com/office/drawing/2016/5/9/chartex" xmlns:cx4="http://schemas.microsoft.com/office/drawing/2016/5/10/chartex" xmlns:cx5="http://schemas.microsoft.com/office/drawing/2016/5/11/chartex" xmlns:cx6="http://schemas.microsoft.com/office/drawing/2016/5/12/chartex" xmlns:cx7="http://schemas.microsoft.com/office/drawing/2016/5/13/chartex" xmlns:cx8="http://schemas.microsoft.com/office/drawing/2016/5/14/chartex" xmlns:mc="http://schemas.openxmlformats.org/markup-compatibility/2006" xmlns:aink="http://schemas.microsoft.com/office/drawing/2016/ink" xmlns:am3d="http://schemas.microsoft.com/office/drawing/2017/model3d" xmlns:o="urn:schemas-microsoft-com:office:office" xmlns:oel="http://schemas.microsoft.com/office/2019/extlst" xmlns:r="http://schemas.openxmlformats.org/officeDocument/2006/relationships" xmlns:m="http://schemas.openxmlformats.org/officeDocument/2006/math" xmlns:v="urn:schemas-microsoft-com:vml" xmlns:wp14="http://schemas.microsoft.com/office/word/2010/wordprocessingDrawing" xmlns:wp="http://schemas.openxmlformats.org/drawingml/2006/wordprocessingDrawing" xmlns:w10="urn:schemas-microsoft-com:office:word" xmlns:w="http://schemas.openxmlformats.org/wordprocessingml/2006/main" xmlns:w14="http://schemas.microsoft.com/office/word/2010/wordml" xmlns:w15="http://schemas.microsoft.com/office/word/2012/wordml" xmlns:w16cex="http://schemas.microsoft.com/office/word/2018/wordml/cex" xmlns:w16cid="http://schemas.microsoft.com/office/word/2016/wordml/cid" xmlns:w16="http://schemas.microsoft.com/office/word/2018/wordml" xmlns:w16du="http://schemas.microsoft.com/office/word/2023/wordml/word16du" xmlns:w16sdtdh="http://schemas.microsoft.com/office/word/2020/wordml/sdtdatahash" xmlns:w16se="http://schemas.microsoft.com/office/word/2015/wordml/symex" xmlns:wpg="http://schemas.microsoft.com/office/word/2010/wordprocessingGroup" xmlns:wpi="http://schemas.microsoft.com/office/word/2010/wordprocessingInk" xmlns:wne="http://schemas.microsoft.com/office/word/2006/wordml" xmlns:wps="http://schemas.microsoft.com/office/word/2010/wordprocessingShape" mc:Ignorable="w14 w15 w16se w16cid w16 w16cex w16sdtdh w16du wp14">
   <w:abstractNum w:abstractNumId="0" w15:restartNumberingAfterBreak="0">
     <w:nsid w:val="21FF7266"/>
     <w:multiLevelType w:val="hybridMultilevel"/>
@@ -5742,7 +7755,7 @@
 </file>
 
 <file path=word/styles.xml><?xml version="1.0" encoding="utf-8"?>
-<w:styles xmlns:mc="http://schemas.openxmlformats.org/markup-compatibility/2006" xmlns:r="http://schemas.openxmlformats.org/officeDocument/2006/relationships" xmlns:w="http://schemas.openxmlformats.org/wordprocessingml/2006/main" xmlns:w14="http://schemas.microsoft.com/office/word/2010/wordml" xmlns:w15="http://schemas.microsoft.com/office/word/2012/wordml" xmlns:w16cex="http://schemas.microsoft.com/office/word/2018/wordml/cex" xmlns:w16cid="http://schemas.microsoft.com/office/word/2016/wordml/cid" xmlns:w16="http://schemas.microsoft.com/office/word/2018/wordml" xmlns:w16sdtdh="http://schemas.microsoft.com/office/word/2020/wordml/sdtdatahash" xmlns:w16se="http://schemas.microsoft.com/office/word/2015/wordml/symex" mc:Ignorable="w14 w15 w16se w16cid w16 w16cex w16sdtdh">
+<w:styles xmlns:mc="http://schemas.openxmlformats.org/markup-compatibility/2006" xmlns:r="http://schemas.openxmlformats.org/officeDocument/2006/relationships" xmlns:w="http://schemas.openxmlformats.org/wordprocessingml/2006/main" xmlns:w14="http://schemas.microsoft.com/office/word/2010/wordml" xmlns:w15="http://schemas.microsoft.com/office/word/2012/wordml" xmlns:w16cex="http://schemas.microsoft.com/office/word/2018/wordml/cex" xmlns:w16cid="http://schemas.microsoft.com/office/word/2016/wordml/cid" xmlns:w16="http://schemas.microsoft.com/office/word/2018/wordml" xmlns:w16du="http://schemas.microsoft.com/office/word/2023/wordml/word16du" xmlns:w16sdtdh="http://schemas.microsoft.com/office/word/2020/wordml/sdtdatahash" xmlns:w16se="http://schemas.microsoft.com/office/word/2015/wordml/symex" mc:Ignorable="w14 w15 w16se w16cid w16 w16cex w16sdtdh w16du">
   <w:docDefaults>
     <w:rPrDefault>
       <w:rPr>
@@ -6143,7 +8156,7 @@
   <w:style w:type="paragraph" w:default="1" w:styleId="a">
     <w:name w:val="Normal"/>
     <w:qFormat/>
-    <w:rsid w:val="00C55740"/>
+    <w:rsid w:val="00DC5E00"/>
     <w:pPr>
       <w:ind w:left="357" w:firstLine="357"/>
     </w:pPr>
@@ -6185,6 +8198,50 @@
       <w:ind w:left="720"/>
       <w:contextualSpacing/>
     </w:pPr>
+  </w:style>
+  <w:style w:type="paragraph" w:styleId="a4">
+    <w:name w:val="header"/>
+    <w:basedOn w:val="a"/>
+    <w:link w:val="a5"/>
+    <w:uiPriority w:val="99"/>
+    <w:unhideWhenUsed/>
+    <w:rsid w:val="00D2161F"/>
+    <w:pPr>
+      <w:tabs>
+        <w:tab w:val="center" w:pos="4677"/>
+        <w:tab w:val="right" w:pos="9355"/>
+      </w:tabs>
+      <w:spacing w:after="0" w:line="240" w:lineRule="auto"/>
+    </w:pPr>
+  </w:style>
+  <w:style w:type="character" w:customStyle="1" w:styleId="a5">
+    <w:name w:val="Верхний колонтитул Знак"/>
+    <w:basedOn w:val="a0"/>
+    <w:link w:val="a4"/>
+    <w:uiPriority w:val="99"/>
+    <w:rsid w:val="00D2161F"/>
+  </w:style>
+  <w:style w:type="paragraph" w:styleId="a6">
+    <w:name w:val="footer"/>
+    <w:basedOn w:val="a"/>
+    <w:link w:val="a7"/>
+    <w:uiPriority w:val="99"/>
+    <w:unhideWhenUsed/>
+    <w:rsid w:val="00D2161F"/>
+    <w:pPr>
+      <w:tabs>
+        <w:tab w:val="center" w:pos="4677"/>
+        <w:tab w:val="right" w:pos="9355"/>
+      </w:tabs>
+      <w:spacing w:after="0" w:line="240" w:lineRule="auto"/>
+    </w:pPr>
+  </w:style>
+  <w:style w:type="character" w:customStyle="1" w:styleId="a7">
+    <w:name w:val="Нижний колонтитул Знак"/>
+    <w:basedOn w:val="a0"/>
+    <w:link w:val="a6"/>
+    <w:uiPriority w:val="99"/>
+    <w:rsid w:val="00D2161F"/>
   </w:style>
 </w:styles>
 </file>
@@ -6482,4 +8539,16 @@
     </a:ext>
   </a:extLst>
 </a:theme>
+</file>
+
+<file path=customXml/item1.xml><?xml version="1.0" encoding="utf-8"?>
+<b:Sources xmlns:b="http://schemas.openxmlformats.org/officeDocument/2006/bibliography" xmlns="http://schemas.openxmlformats.org/officeDocument/2006/bibliography" SelectedStyle="\APASixthEditionOfficeOnline.xsl" StyleName="APA" Version="6"/>
+</file>
+
+<file path=customXml/itemProps1.xml><?xml version="1.0" encoding="utf-8"?>
+<ds:datastoreItem xmlns:ds="http://schemas.openxmlformats.org/officeDocument/2006/customXml" ds:itemID="{2CE44AFE-E7C8-434C-9FA5-7E119945828A}">
+  <ds:schemaRefs>
+    <ds:schemaRef ds:uri="http://schemas.openxmlformats.org/officeDocument/2006/bibliography"/>
+  </ds:schemaRefs>
+</ds:datastoreItem>
 </file>
</xml_diff>